<commit_message>
nmv 03 12 2022
</commit_message>
<xml_diff>
--- a/TS Jatai Ghanam Project/TS 1.5/TS 1.5 Jatai Malayalam Corrections.docx
+++ b/TS Jatai Ghanam Project/TS 1.5/TS 1.5 Jatai Malayalam Corrections.docx
@@ -178,7 +178,27 @@
           <w:sz w:val="28"/>
           <w:szCs w:val="32"/>
         </w:rPr>
-        <w:t>(ignore those which are already incorporated in your book’s version and date)</w:t>
+        <w:t>(</w:t>
+      </w:r>
+      <w:proofErr w:type="gramStart"/>
+      <w:r>
+        <w:rPr>
+          <w:b/>
+          <w:bCs/>
+          <w:sz w:val="28"/>
+          <w:szCs w:val="32"/>
+        </w:rPr>
+        <w:t>ignore</w:t>
+      </w:r>
+      <w:proofErr w:type="gramEnd"/>
+      <w:r>
+        <w:rPr>
+          <w:b/>
+          <w:bCs/>
+          <w:sz w:val="28"/>
+          <w:szCs w:val="32"/>
+        </w:rPr>
+        <w:t xml:space="preserve"> those which are already incorporated in your book’s version and date)</w:t>
       </w:r>
     </w:p>
     <w:tbl>
@@ -389,8 +409,19 @@
                 <w:sz w:val="32"/>
                 <w:szCs w:val="40"/>
               </w:rPr>
-              <w:t>)-  G</w:t>
-            </w:r>
+              <w:t>)</w:t>
+            </w:r>
+            <w:proofErr w:type="gramStart"/>
+            <w:r>
+              <w:rPr>
+                <w:rFonts w:ascii="BRH Malayalam Extra" w:hAnsi="BRH Malayalam Extra" w:cs="BRH Malayalam Extra"/>
+                <w:color w:val="000000"/>
+                <w:sz w:val="32"/>
+                <w:szCs w:val="40"/>
+              </w:rPr>
+              <w:t>-  G</w:t>
+            </w:r>
+            <w:proofErr w:type="gramEnd"/>
             <w:r>
               <w:rPr>
                 <w:rFonts w:ascii="BRH Malayalam Extra" w:hAnsi="BRH Malayalam Extra" w:cs="BRH Malayalam Extra"/>
@@ -710,8 +741,19 @@
                 <w:sz w:val="32"/>
                 <w:szCs w:val="40"/>
               </w:rPr>
-              <w:t>)-  G</w:t>
-            </w:r>
+              <w:t>)</w:t>
+            </w:r>
+            <w:proofErr w:type="gramStart"/>
+            <w:r>
+              <w:rPr>
+                <w:rFonts w:ascii="BRH Malayalam Extra" w:hAnsi="BRH Malayalam Extra" w:cs="BRH Malayalam Extra"/>
+                <w:color w:val="000000"/>
+                <w:sz w:val="32"/>
+                <w:szCs w:val="40"/>
+              </w:rPr>
+              <w:t>-  G</w:t>
+            </w:r>
+            <w:proofErr w:type="gramEnd"/>
             <w:r>
               <w:rPr>
                 <w:rFonts w:ascii="BRH Malayalam Extra" w:hAnsi="BRH Malayalam Extra" w:cs="BRH Malayalam Extra"/>
@@ -1036,7 +1078,27 @@
                 <w:sz w:val="32"/>
                 <w:szCs w:val="40"/>
               </w:rPr>
-              <w:t>)-  sJ | pxP˜I |</w:t>
+              <w:t>)</w:t>
+            </w:r>
+            <w:proofErr w:type="gramStart"/>
+            <w:r>
+              <w:rPr>
+                <w:rFonts w:ascii="BRH Malayalam Extra" w:hAnsi="BRH Malayalam Extra" w:cs="BRH Malayalam Extra"/>
+                <w:color w:val="000000"/>
+                <w:sz w:val="32"/>
+                <w:szCs w:val="40"/>
+              </w:rPr>
+              <w:t>-  sJ</w:t>
+            </w:r>
+            <w:proofErr w:type="gramEnd"/>
+            <w:r>
+              <w:rPr>
+                <w:rFonts w:ascii="BRH Malayalam Extra" w:hAnsi="BRH Malayalam Extra" w:cs="BRH Malayalam Extra"/>
+                <w:color w:val="000000"/>
+                <w:sz w:val="32"/>
+                <w:szCs w:val="40"/>
+              </w:rPr>
+              <w:t xml:space="preserve"> | pxP˜I |</w:t>
             </w:r>
           </w:p>
           <w:p>
@@ -1289,7 +1351,27 @@
                 <w:sz w:val="32"/>
                 <w:szCs w:val="40"/>
               </w:rPr>
-              <w:t>)-  sJ | pxP˜I |</w:t>
+              <w:t>)</w:t>
+            </w:r>
+            <w:proofErr w:type="gramStart"/>
+            <w:r>
+              <w:rPr>
+                <w:rFonts w:ascii="BRH Malayalam Extra" w:hAnsi="BRH Malayalam Extra" w:cs="BRH Malayalam Extra"/>
+                <w:color w:val="000000"/>
+                <w:sz w:val="32"/>
+                <w:szCs w:val="40"/>
+              </w:rPr>
+              <w:t>-  sJ</w:t>
+            </w:r>
+            <w:proofErr w:type="gramEnd"/>
+            <w:r>
+              <w:rPr>
+                <w:rFonts w:ascii="BRH Malayalam Extra" w:hAnsi="BRH Malayalam Extra" w:cs="BRH Malayalam Extra"/>
+                <w:color w:val="000000"/>
+                <w:sz w:val="32"/>
+                <w:szCs w:val="40"/>
+              </w:rPr>
+              <w:t xml:space="preserve"> | pxP˜I |</w:t>
             </w:r>
           </w:p>
           <w:p>
@@ -1547,8 +1629,19 @@
                 <w:sz w:val="32"/>
                 <w:szCs w:val="40"/>
               </w:rPr>
-              <w:t>)-  px</w:t>
-            </w:r>
+              <w:t>)</w:t>
+            </w:r>
+            <w:proofErr w:type="gramStart"/>
+            <w:r>
+              <w:rPr>
+                <w:rFonts w:ascii="BRH Malayalam Extra" w:hAnsi="BRH Malayalam Extra" w:cs="BRH Malayalam Extra"/>
+                <w:color w:val="000000"/>
+                <w:sz w:val="32"/>
+                <w:szCs w:val="40"/>
+              </w:rPr>
+              <w:t>-  px</w:t>
+            </w:r>
+            <w:proofErr w:type="gramEnd"/>
             <w:r>
               <w:rPr>
                 <w:rFonts w:ascii="BRH Malayalam Extra" w:hAnsi="BRH Malayalam Extra" w:cs="BRH Malayalam Extra"/>
@@ -1863,7 +1956,17 @@
                 <w:sz w:val="32"/>
                 <w:szCs w:val="40"/>
               </w:rPr>
-              <w:t>)-  py</w:t>
+              <w:t>)</w:t>
+            </w:r>
+            <w:proofErr w:type="gramStart"/>
+            <w:r>
+              <w:rPr>
+                <w:rFonts w:ascii="BRH Malayalam Extra" w:hAnsi="BRH Malayalam Extra" w:cs="BRH Malayalam Extra"/>
+                <w:color w:val="000000"/>
+                <w:sz w:val="32"/>
+                <w:szCs w:val="40"/>
+              </w:rPr>
+              <w:t>-  py</w:t>
             </w:r>
             <w:r>
               <w:rPr>
@@ -1875,6 +1978,7 @@
               </w:rPr>
               <w:t>Æ</w:t>
             </w:r>
+            <w:proofErr w:type="gramEnd"/>
             <w:r>
               <w:rPr>
                 <w:rFonts w:ascii="BRH Malayalam Extra" w:hAnsi="BRH Malayalam Extra" w:cs="BRH Malayalam Extra"/>
@@ -2179,7 +2283,17 @@
                 <w:sz w:val="32"/>
                 <w:szCs w:val="40"/>
               </w:rPr>
-              <w:t>)-  py</w:t>
+              <w:t>)</w:t>
+            </w:r>
+            <w:proofErr w:type="gramStart"/>
+            <w:r>
+              <w:rPr>
+                <w:rFonts w:ascii="BRH Malayalam Extra" w:hAnsi="BRH Malayalam Extra" w:cs="BRH Malayalam Extra"/>
+                <w:color w:val="000000"/>
+                <w:sz w:val="32"/>
+                <w:szCs w:val="40"/>
+              </w:rPr>
+              <w:t>-  py</w:t>
             </w:r>
             <w:r>
               <w:rPr>
@@ -2191,6 +2305,7 @@
               </w:rPr>
               <w:t>Æ</w:t>
             </w:r>
+            <w:proofErr w:type="gramEnd"/>
             <w:r>
               <w:rPr>
                 <w:rFonts w:ascii="BRH Malayalam Extra" w:hAnsi="BRH Malayalam Extra" w:cs="BRH Malayalam Extra"/>
@@ -2439,8 +2554,19 @@
                 <w:sz w:val="32"/>
                 <w:szCs w:val="40"/>
               </w:rPr>
-              <w:t>)-  px</w:t>
-            </w:r>
+              <w:t>)</w:t>
+            </w:r>
+            <w:proofErr w:type="gramStart"/>
+            <w:r>
+              <w:rPr>
+                <w:rFonts w:ascii="BRH Malayalam Extra" w:hAnsi="BRH Malayalam Extra" w:cs="BRH Malayalam Extra"/>
+                <w:color w:val="000000"/>
+                <w:sz w:val="32"/>
+                <w:szCs w:val="40"/>
+              </w:rPr>
+              <w:t>-  px</w:t>
+            </w:r>
+            <w:proofErr w:type="gramEnd"/>
             <w:r>
               <w:rPr>
                 <w:rFonts w:ascii="BRH Malayalam Extra" w:hAnsi="BRH Malayalam Extra" w:cs="BRH Malayalam Extra"/>
@@ -2779,7 +2905,17 @@
                 <w:sz w:val="32"/>
                 <w:szCs w:val="40"/>
               </w:rPr>
-              <w:t>)-  py</w:t>
+              <w:t>)</w:t>
+            </w:r>
+            <w:proofErr w:type="gramStart"/>
+            <w:r>
+              <w:rPr>
+                <w:rFonts w:ascii="BRH Malayalam Extra" w:hAnsi="BRH Malayalam Extra" w:cs="BRH Malayalam Extra"/>
+                <w:color w:val="000000"/>
+                <w:sz w:val="32"/>
+                <w:szCs w:val="40"/>
+              </w:rPr>
+              <w:t>-  py</w:t>
             </w:r>
             <w:r>
               <w:rPr>
@@ -2791,6 +2927,7 @@
               </w:rPr>
               <w:t>c</w:t>
             </w:r>
+            <w:proofErr w:type="gramEnd"/>
             <w:r>
               <w:rPr>
                 <w:rFonts w:ascii="BRH Malayalam Extra" w:hAnsi="BRH Malayalam Extra" w:cs="BRH Malayalam Extra"/>
@@ -3095,7 +3232,17 @@
                 <w:sz w:val="32"/>
                 <w:szCs w:val="40"/>
               </w:rPr>
-              <w:t>)-  py</w:t>
+              <w:t>)</w:t>
+            </w:r>
+            <w:proofErr w:type="gramStart"/>
+            <w:r>
+              <w:rPr>
+                <w:rFonts w:ascii="BRH Malayalam Extra" w:hAnsi="BRH Malayalam Extra" w:cs="BRH Malayalam Extra"/>
+                <w:color w:val="000000"/>
+                <w:sz w:val="32"/>
+                <w:szCs w:val="40"/>
+              </w:rPr>
+              <w:t>-  py</w:t>
             </w:r>
             <w:r>
               <w:rPr>
@@ -3107,6 +3254,7 @@
               </w:rPr>
               <w:t>c</w:t>
             </w:r>
+            <w:proofErr w:type="gramEnd"/>
             <w:r>
               <w:rPr>
                 <w:rFonts w:ascii="BRH Malayalam Extra" w:hAnsi="BRH Malayalam Extra" w:cs="BRH Malayalam Extra"/>
@@ -3360,8 +3508,19 @@
                 <w:sz w:val="32"/>
                 <w:szCs w:val="40"/>
               </w:rPr>
-              <w:t>)-  G</w:t>
-            </w:r>
+              <w:t>)</w:t>
+            </w:r>
+            <w:proofErr w:type="gramStart"/>
+            <w:r>
+              <w:rPr>
+                <w:rFonts w:ascii="BRH Malayalam Extra" w:hAnsi="BRH Malayalam Extra" w:cs="BRH Malayalam Extra"/>
+                <w:color w:val="000000"/>
+                <w:sz w:val="32"/>
+                <w:szCs w:val="40"/>
+              </w:rPr>
+              <w:t>-  G</w:t>
+            </w:r>
+            <w:proofErr w:type="gramEnd"/>
             <w:r>
               <w:rPr>
                 <w:rFonts w:ascii="BRH Malayalam Extra" w:hAnsi="BRH Malayalam Extra" w:cs="BRH Malayalam Extra"/>
@@ -3687,8 +3846,19 @@
                 <w:sz w:val="32"/>
                 <w:szCs w:val="40"/>
               </w:rPr>
-              <w:t>)-  G</w:t>
-            </w:r>
+              <w:t>)</w:t>
+            </w:r>
+            <w:proofErr w:type="gramStart"/>
+            <w:r>
+              <w:rPr>
+                <w:rFonts w:ascii="BRH Malayalam Extra" w:hAnsi="BRH Malayalam Extra" w:cs="BRH Malayalam Extra"/>
+                <w:color w:val="000000"/>
+                <w:sz w:val="32"/>
+                <w:szCs w:val="40"/>
+              </w:rPr>
+              <w:t>-  G</w:t>
+            </w:r>
+            <w:proofErr w:type="gramEnd"/>
             <w:r>
               <w:rPr>
                 <w:rFonts w:ascii="BRH Malayalam Extra" w:hAnsi="BRH Malayalam Extra" w:cs="BRH Malayalam Extra"/>
@@ -4020,7 +4190,27 @@
                 <w:sz w:val="32"/>
                 <w:szCs w:val="40"/>
               </w:rPr>
-              <w:t>)-  B | E</w:t>
+              <w:t>)</w:t>
+            </w:r>
+            <w:proofErr w:type="gramStart"/>
+            <w:r>
+              <w:rPr>
+                <w:rFonts w:ascii="BRH Malayalam Extra" w:hAnsi="BRH Malayalam Extra" w:cs="BRH Malayalam Extra"/>
+                <w:color w:val="000000"/>
+                <w:sz w:val="32"/>
+                <w:szCs w:val="40"/>
+              </w:rPr>
+              <w:t>-  B</w:t>
+            </w:r>
+            <w:proofErr w:type="gramEnd"/>
+            <w:r>
+              <w:rPr>
+                <w:rFonts w:ascii="BRH Malayalam Extra" w:hAnsi="BRH Malayalam Extra" w:cs="BRH Malayalam Extra"/>
+                <w:color w:val="000000"/>
+                <w:sz w:val="32"/>
+                <w:szCs w:val="40"/>
+              </w:rPr>
+              <w:t xml:space="preserve"> | E</w:t>
             </w:r>
             <w:r>
               <w:rPr>
@@ -4275,7 +4465,27 @@
                 <w:sz w:val="32"/>
                 <w:szCs w:val="40"/>
               </w:rPr>
-              <w:t>)-  B | E</w:t>
+              <w:t>)</w:t>
+            </w:r>
+            <w:proofErr w:type="gramStart"/>
+            <w:r>
+              <w:rPr>
+                <w:rFonts w:ascii="BRH Malayalam Extra" w:hAnsi="BRH Malayalam Extra" w:cs="BRH Malayalam Extra"/>
+                <w:color w:val="000000"/>
+                <w:sz w:val="32"/>
+                <w:szCs w:val="40"/>
+              </w:rPr>
+              <w:t>-  B</w:t>
+            </w:r>
+            <w:proofErr w:type="gramEnd"/>
+            <w:r>
+              <w:rPr>
+                <w:rFonts w:ascii="BRH Malayalam Extra" w:hAnsi="BRH Malayalam Extra" w:cs="BRH Malayalam Extra"/>
+                <w:color w:val="000000"/>
+                <w:sz w:val="32"/>
+                <w:szCs w:val="40"/>
+              </w:rPr>
+              <w:t xml:space="preserve"> | E</w:t>
             </w:r>
             <w:r>
               <w:rPr>
@@ -4563,8 +4773,19 @@
                 <w:sz w:val="32"/>
                 <w:szCs w:val="40"/>
               </w:rPr>
-              <w:t>)-  A</w:t>
-            </w:r>
+              <w:t>)</w:t>
+            </w:r>
+            <w:proofErr w:type="gramStart"/>
+            <w:r>
+              <w:rPr>
+                <w:rFonts w:ascii="BRH Malayalam Extra" w:hAnsi="BRH Malayalam Extra" w:cs="BRH Malayalam Extra"/>
+                <w:color w:val="000000"/>
+                <w:sz w:val="32"/>
+                <w:szCs w:val="40"/>
+              </w:rPr>
+              <w:t>-  A</w:t>
+            </w:r>
+            <w:proofErr w:type="gramEnd"/>
             <w:r>
               <w:rPr>
                 <w:rFonts w:ascii="BRH Malayalam Extra" w:hAnsi="BRH Malayalam Extra" w:cs="BRH Malayalam Extra"/>
@@ -5091,8 +5312,19 @@
                 <w:sz w:val="32"/>
                 <w:szCs w:val="40"/>
               </w:rPr>
-              <w:t>)-  A</w:t>
-            </w:r>
+              <w:t>)</w:t>
+            </w:r>
+            <w:proofErr w:type="gramStart"/>
+            <w:r>
+              <w:rPr>
+                <w:rFonts w:ascii="BRH Malayalam Extra" w:hAnsi="BRH Malayalam Extra" w:cs="BRH Malayalam Extra"/>
+                <w:color w:val="000000"/>
+                <w:sz w:val="32"/>
+                <w:szCs w:val="40"/>
+              </w:rPr>
+              <w:t>-  A</w:t>
+            </w:r>
+            <w:proofErr w:type="gramEnd"/>
             <w:r>
               <w:rPr>
                 <w:rFonts w:ascii="BRH Malayalam Extra" w:hAnsi="BRH Malayalam Extra" w:cs="BRH Malayalam Extra"/>
@@ -5430,8 +5662,19 @@
                 <w:sz w:val="32"/>
                 <w:szCs w:val="40"/>
               </w:rPr>
-              <w:t>)-  A</w:t>
-            </w:r>
+              <w:t>)</w:t>
+            </w:r>
+            <w:proofErr w:type="gramStart"/>
+            <w:r>
+              <w:rPr>
+                <w:rFonts w:ascii="BRH Malayalam Extra" w:hAnsi="BRH Malayalam Extra" w:cs="BRH Malayalam Extra"/>
+                <w:color w:val="000000"/>
+                <w:sz w:val="32"/>
+                <w:szCs w:val="40"/>
+              </w:rPr>
+              <w:t>-  A</w:t>
+            </w:r>
+            <w:proofErr w:type="gramEnd"/>
             <w:r>
               <w:rPr>
                 <w:rFonts w:ascii="BRH Malayalam Extra" w:hAnsi="BRH Malayalam Extra" w:cs="BRH Malayalam Extra"/>
@@ -5677,8 +5920,19 @@
                 <w:sz w:val="32"/>
                 <w:szCs w:val="40"/>
               </w:rPr>
-              <w:t>)-  A</w:t>
-            </w:r>
+              <w:t>)</w:t>
+            </w:r>
+            <w:proofErr w:type="gramStart"/>
+            <w:r>
+              <w:rPr>
+                <w:rFonts w:ascii="BRH Malayalam Extra" w:hAnsi="BRH Malayalam Extra" w:cs="BRH Malayalam Extra"/>
+                <w:color w:val="000000"/>
+                <w:sz w:val="32"/>
+                <w:szCs w:val="40"/>
+              </w:rPr>
+              <w:t>-  A</w:t>
+            </w:r>
+            <w:proofErr w:type="gramEnd"/>
             <w:r>
               <w:rPr>
                 <w:rFonts w:ascii="BRH Malayalam Extra" w:hAnsi="BRH Malayalam Extra" w:cs="BRH Malayalam Extra"/>
@@ -6145,8 +6399,19 @@
                 <w:sz w:val="32"/>
                 <w:szCs w:val="40"/>
               </w:rPr>
-              <w:t>)-  A</w:t>
-            </w:r>
+              <w:t>)</w:t>
+            </w:r>
+            <w:proofErr w:type="gramStart"/>
+            <w:r>
+              <w:rPr>
+                <w:rFonts w:ascii="BRH Malayalam Extra" w:hAnsi="BRH Malayalam Extra" w:cs="BRH Malayalam Extra"/>
+                <w:color w:val="000000"/>
+                <w:sz w:val="32"/>
+                <w:szCs w:val="40"/>
+              </w:rPr>
+              <w:t>-  A</w:t>
+            </w:r>
+            <w:proofErr w:type="gramEnd"/>
             <w:r>
               <w:rPr>
                 <w:rFonts w:ascii="BRH Malayalam Extra" w:hAnsi="BRH Malayalam Extra" w:cs="BRH Malayalam Extra"/>
@@ -6456,8 +6721,19 @@
                 <w:sz w:val="32"/>
                 <w:szCs w:val="40"/>
               </w:rPr>
-              <w:t>)-  A</w:t>
-            </w:r>
+              <w:t>)</w:t>
+            </w:r>
+            <w:proofErr w:type="gramStart"/>
+            <w:r>
+              <w:rPr>
+                <w:rFonts w:ascii="BRH Malayalam Extra" w:hAnsi="BRH Malayalam Extra" w:cs="BRH Malayalam Extra"/>
+                <w:color w:val="000000"/>
+                <w:sz w:val="32"/>
+                <w:szCs w:val="40"/>
+              </w:rPr>
+              <w:t>-  A</w:t>
+            </w:r>
+            <w:proofErr w:type="gramEnd"/>
             <w:r>
               <w:rPr>
                 <w:rFonts w:ascii="BRH Malayalam Extra" w:hAnsi="BRH Malayalam Extra" w:cs="BRH Malayalam Extra"/>
@@ -6688,7 +6964,27 @@
                 <w:sz w:val="32"/>
                 <w:szCs w:val="40"/>
               </w:rPr>
-              <w:t>)-  öK¡</w:t>
+              <w:t>)</w:t>
+            </w:r>
+            <w:proofErr w:type="gramStart"/>
+            <w:r>
+              <w:rPr>
+                <w:rFonts w:ascii="BRH Malayalam Extra" w:hAnsi="BRH Malayalam Extra" w:cs="BRH Malayalam Extra"/>
+                <w:color w:val="000000"/>
+                <w:sz w:val="32"/>
+                <w:szCs w:val="40"/>
+              </w:rPr>
+              <w:t>-  öK</w:t>
+            </w:r>
+            <w:proofErr w:type="gramEnd"/>
+            <w:r>
+              <w:rPr>
+                <w:rFonts w:ascii="BRH Malayalam Extra" w:hAnsi="BRH Malayalam Extra" w:cs="BRH Malayalam Extra"/>
+                <w:color w:val="000000"/>
+                <w:sz w:val="32"/>
+                <w:szCs w:val="40"/>
+              </w:rPr>
+              <w:t>¡</w:t>
             </w:r>
             <w:r>
               <w:rPr>
@@ -7100,8 +7396,19 @@
                 <w:sz w:val="32"/>
                 <w:szCs w:val="40"/>
               </w:rPr>
-              <w:t>)-  e</w:t>
-            </w:r>
+              <w:t>)</w:t>
+            </w:r>
+            <w:proofErr w:type="gramStart"/>
+            <w:r>
+              <w:rPr>
+                <w:rFonts w:ascii="BRH Malayalam Extra" w:hAnsi="BRH Malayalam Extra" w:cs="BRH Malayalam Extra"/>
+                <w:color w:val="000000"/>
+                <w:sz w:val="32"/>
+                <w:szCs w:val="40"/>
+              </w:rPr>
+              <w:t>-  e</w:t>
+            </w:r>
+            <w:proofErr w:type="gramEnd"/>
             <w:r>
               <w:rPr>
                 <w:rFonts w:ascii="BRH Malayalam Extra" w:hAnsi="BRH Malayalam Extra" w:cs="BRH Malayalam Extra"/>
@@ -7546,8 +7853,19 @@
                 <w:sz w:val="32"/>
                 <w:szCs w:val="40"/>
               </w:rPr>
-              <w:t>)-  e</w:t>
-            </w:r>
+              <w:t>)</w:t>
+            </w:r>
+            <w:proofErr w:type="gramStart"/>
+            <w:r>
+              <w:rPr>
+                <w:rFonts w:ascii="BRH Malayalam Extra" w:hAnsi="BRH Malayalam Extra" w:cs="BRH Malayalam Extra"/>
+                <w:color w:val="000000"/>
+                <w:sz w:val="32"/>
+                <w:szCs w:val="40"/>
+              </w:rPr>
+              <w:t>-  e</w:t>
+            </w:r>
+            <w:proofErr w:type="gramEnd"/>
             <w:r>
               <w:rPr>
                 <w:rFonts w:ascii="BRH Malayalam Extra" w:hAnsi="BRH Malayalam Extra" w:cs="BRH Malayalam Extra"/>
@@ -7810,7 +8128,27 @@
                 <w:sz w:val="32"/>
                 <w:szCs w:val="40"/>
               </w:rPr>
-              <w:t>)-  öK¡</w:t>
+              <w:t>)</w:t>
+            </w:r>
+            <w:proofErr w:type="gramStart"/>
+            <w:r>
+              <w:rPr>
+                <w:rFonts w:ascii="BRH Malayalam Extra" w:hAnsi="BRH Malayalam Extra" w:cs="BRH Malayalam Extra"/>
+                <w:color w:val="000000"/>
+                <w:sz w:val="32"/>
+                <w:szCs w:val="40"/>
+              </w:rPr>
+              <w:t>-  öK</w:t>
+            </w:r>
+            <w:proofErr w:type="gramEnd"/>
+            <w:r>
+              <w:rPr>
+                <w:rFonts w:ascii="BRH Malayalam Extra" w:hAnsi="BRH Malayalam Extra" w:cs="BRH Malayalam Extra"/>
+                <w:color w:val="000000"/>
+                <w:sz w:val="32"/>
+                <w:szCs w:val="40"/>
+              </w:rPr>
+              <w:t>¡</w:t>
             </w:r>
             <w:r>
               <w:rPr>
@@ -8186,8 +8524,19 @@
                 <w:sz w:val="32"/>
                 <w:szCs w:val="40"/>
               </w:rPr>
-              <w:t>)-  e</w:t>
-            </w:r>
+              <w:t>)</w:t>
+            </w:r>
+            <w:proofErr w:type="gramStart"/>
+            <w:r>
+              <w:rPr>
+                <w:rFonts w:ascii="BRH Malayalam Extra" w:hAnsi="BRH Malayalam Extra" w:cs="BRH Malayalam Extra"/>
+                <w:color w:val="000000"/>
+                <w:sz w:val="32"/>
+                <w:szCs w:val="40"/>
+              </w:rPr>
+              <w:t>-  e</w:t>
+            </w:r>
+            <w:proofErr w:type="gramEnd"/>
             <w:r>
               <w:rPr>
                 <w:rFonts w:ascii="BRH Malayalam Extra" w:hAnsi="BRH Malayalam Extra" w:cs="BRH Malayalam Extra"/>
@@ -8614,8 +8963,19 @@
                 <w:sz w:val="32"/>
                 <w:szCs w:val="40"/>
               </w:rPr>
-              <w:t>)-  e</w:t>
-            </w:r>
+              <w:t>)</w:t>
+            </w:r>
+            <w:proofErr w:type="gramStart"/>
+            <w:r>
+              <w:rPr>
+                <w:rFonts w:ascii="BRH Malayalam Extra" w:hAnsi="BRH Malayalam Extra" w:cs="BRH Malayalam Extra"/>
+                <w:color w:val="000000"/>
+                <w:sz w:val="32"/>
+                <w:szCs w:val="40"/>
+              </w:rPr>
+              <w:t>-  e</w:t>
+            </w:r>
+            <w:proofErr w:type="gramEnd"/>
             <w:r>
               <w:rPr>
                 <w:rFonts w:ascii="BRH Malayalam Extra" w:hAnsi="BRH Malayalam Extra" w:cs="BRH Malayalam Extra"/>
@@ -8874,7 +9234,27 @@
                 <w:sz w:val="32"/>
                 <w:szCs w:val="40"/>
               </w:rPr>
-              <w:t>)-  Ap—ªZõx ||</w:t>
+              <w:t>)</w:t>
+            </w:r>
+            <w:proofErr w:type="gramStart"/>
+            <w:r>
+              <w:rPr>
+                <w:rFonts w:ascii="BRH Malayalam Extra" w:hAnsi="BRH Malayalam Extra" w:cs="BRH Malayalam Extra"/>
+                <w:color w:val="000000"/>
+                <w:sz w:val="32"/>
+                <w:szCs w:val="40"/>
+              </w:rPr>
+              <w:t>-  Ap</w:t>
+            </w:r>
+            <w:proofErr w:type="gramEnd"/>
+            <w:r>
+              <w:rPr>
+                <w:rFonts w:ascii="BRH Malayalam Extra" w:hAnsi="BRH Malayalam Extra" w:cs="BRH Malayalam Extra"/>
+                <w:color w:val="000000"/>
+                <w:sz w:val="32"/>
+                <w:szCs w:val="40"/>
+              </w:rPr>
+              <w:t>—ªZõx ||</w:t>
             </w:r>
           </w:p>
           <w:p>
@@ -9046,7 +9426,27 @@
                 <w:sz w:val="32"/>
                 <w:szCs w:val="40"/>
               </w:rPr>
-              <w:t>)-  Ap—ªZõx ||</w:t>
+              <w:t>)</w:t>
+            </w:r>
+            <w:proofErr w:type="gramStart"/>
+            <w:r>
+              <w:rPr>
+                <w:rFonts w:ascii="BRH Malayalam Extra" w:hAnsi="BRH Malayalam Extra" w:cs="BRH Malayalam Extra"/>
+                <w:color w:val="000000"/>
+                <w:sz w:val="32"/>
+                <w:szCs w:val="40"/>
+              </w:rPr>
+              <w:t>-  Ap</w:t>
+            </w:r>
+            <w:proofErr w:type="gramEnd"/>
+            <w:r>
+              <w:rPr>
+                <w:rFonts w:ascii="BRH Malayalam Extra" w:hAnsi="BRH Malayalam Extra" w:cs="BRH Malayalam Extra"/>
+                <w:color w:val="000000"/>
+                <w:sz w:val="32"/>
+                <w:szCs w:val="40"/>
+              </w:rPr>
+              <w:t>—ªZõx ||</w:t>
             </w:r>
           </w:p>
           <w:p>
@@ -9246,7 +9646,27 @@
                 <w:sz w:val="32"/>
                 <w:szCs w:val="40"/>
               </w:rPr>
-              <w:t>)-  ¥Z</w:t>
+              <w:t>)</w:t>
+            </w:r>
+            <w:proofErr w:type="gramStart"/>
+            <w:r>
+              <w:rPr>
+                <w:rFonts w:ascii="BRH Malayalam Extra" w:hAnsi="BRH Malayalam Extra" w:cs="BRH Malayalam Extra"/>
+                <w:color w:val="000000"/>
+                <w:sz w:val="32"/>
+                <w:szCs w:val="40"/>
+              </w:rPr>
+              <w:t>-  ¥</w:t>
+            </w:r>
+            <w:proofErr w:type="gramEnd"/>
+            <w:r>
+              <w:rPr>
+                <w:rFonts w:ascii="BRH Malayalam Extra" w:hAnsi="BRH Malayalam Extra" w:cs="BRH Malayalam Extra"/>
+                <w:color w:val="000000"/>
+                <w:sz w:val="32"/>
+                <w:szCs w:val="40"/>
+              </w:rPr>
+              <w:t>Z</w:t>
             </w:r>
             <w:r>
               <w:rPr>
@@ -9695,8 +10115,19 @@
                 <w:sz w:val="32"/>
                 <w:szCs w:val="40"/>
               </w:rPr>
-              <w:t>)-  i</w:t>
-            </w:r>
+              <w:t>)</w:t>
+            </w:r>
+            <w:proofErr w:type="gramStart"/>
+            <w:r>
+              <w:rPr>
+                <w:rFonts w:ascii="BRH Malayalam Extra" w:hAnsi="BRH Malayalam Extra" w:cs="BRH Malayalam Extra"/>
+                <w:color w:val="000000"/>
+                <w:sz w:val="32"/>
+                <w:szCs w:val="40"/>
+              </w:rPr>
+              <w:t>-  i</w:t>
+            </w:r>
+            <w:proofErr w:type="gramEnd"/>
             <w:r>
               <w:rPr>
                 <w:rFonts w:ascii="BRH Malayalam Extra" w:hAnsi="BRH Malayalam Extra" w:cs="BRH Malayalam Extra"/>
@@ -10217,8 +10648,19 @@
                 <w:sz w:val="32"/>
                 <w:szCs w:val="40"/>
               </w:rPr>
-              <w:t>)-  i</w:t>
-            </w:r>
+              <w:t>)</w:t>
+            </w:r>
+            <w:proofErr w:type="gramStart"/>
+            <w:r>
+              <w:rPr>
+                <w:rFonts w:ascii="BRH Malayalam Extra" w:hAnsi="BRH Malayalam Extra" w:cs="BRH Malayalam Extra"/>
+                <w:color w:val="000000"/>
+                <w:sz w:val="32"/>
+                <w:szCs w:val="40"/>
+              </w:rPr>
+              <w:t>-  i</w:t>
+            </w:r>
+            <w:proofErr w:type="gramEnd"/>
             <w:r>
               <w:rPr>
                 <w:rFonts w:ascii="BRH Malayalam Extra" w:hAnsi="BRH Malayalam Extra" w:cs="BRH Malayalam Extra"/>
@@ -10567,7 +11009,27 @@
                 <w:sz w:val="32"/>
                 <w:szCs w:val="40"/>
               </w:rPr>
-              <w:t>)-  ¥Z</w:t>
+              <w:t>)</w:t>
+            </w:r>
+            <w:proofErr w:type="gramStart"/>
+            <w:r>
+              <w:rPr>
+                <w:rFonts w:ascii="BRH Malayalam Extra" w:hAnsi="BRH Malayalam Extra" w:cs="BRH Malayalam Extra"/>
+                <w:color w:val="000000"/>
+                <w:sz w:val="32"/>
+                <w:szCs w:val="40"/>
+              </w:rPr>
+              <w:t>-  ¥</w:t>
+            </w:r>
+            <w:proofErr w:type="gramEnd"/>
+            <w:r>
+              <w:rPr>
+                <w:rFonts w:ascii="BRH Malayalam Extra" w:hAnsi="BRH Malayalam Extra" w:cs="BRH Malayalam Extra"/>
+                <w:color w:val="000000"/>
+                <w:sz w:val="32"/>
+                <w:szCs w:val="40"/>
+              </w:rPr>
+              <w:t>Z</w:t>
             </w:r>
             <w:r>
               <w:rPr>
@@ -10944,8 +11406,19 @@
                 <w:sz w:val="32"/>
                 <w:szCs w:val="40"/>
               </w:rPr>
-              <w:t>)-  i</w:t>
-            </w:r>
+              <w:t>)</w:t>
+            </w:r>
+            <w:proofErr w:type="gramStart"/>
+            <w:r>
+              <w:rPr>
+                <w:rFonts w:ascii="BRH Malayalam Extra" w:hAnsi="BRH Malayalam Extra" w:cs="BRH Malayalam Extra"/>
+                <w:color w:val="000000"/>
+                <w:sz w:val="32"/>
+                <w:szCs w:val="40"/>
+              </w:rPr>
+              <w:t>-  i</w:t>
+            </w:r>
+            <w:proofErr w:type="gramEnd"/>
             <w:r>
               <w:rPr>
                 <w:rFonts w:ascii="BRH Malayalam Extra" w:hAnsi="BRH Malayalam Extra" w:cs="BRH Malayalam Extra"/>
@@ -11394,8 +11867,19 @@
                 <w:sz w:val="32"/>
                 <w:szCs w:val="40"/>
               </w:rPr>
-              <w:t>)-  i</w:t>
-            </w:r>
+              <w:t>)</w:t>
+            </w:r>
+            <w:proofErr w:type="gramStart"/>
+            <w:r>
+              <w:rPr>
+                <w:rFonts w:ascii="BRH Malayalam Extra" w:hAnsi="BRH Malayalam Extra" w:cs="BRH Malayalam Extra"/>
+                <w:color w:val="000000"/>
+                <w:sz w:val="32"/>
+                <w:szCs w:val="40"/>
+              </w:rPr>
+              <w:t>-  i</w:t>
+            </w:r>
+            <w:proofErr w:type="gramEnd"/>
             <w:r>
               <w:rPr>
                 <w:rFonts w:ascii="BRH Malayalam Extra" w:hAnsi="BRH Malayalam Extra" w:cs="BRH Malayalam Extra"/>
@@ -11731,7 +12215,27 @@
                 <w:sz w:val="32"/>
                 <w:szCs w:val="40"/>
               </w:rPr>
-              <w:t>)-  q£</w:t>
+              <w:t>)</w:t>
+            </w:r>
+            <w:proofErr w:type="gramStart"/>
+            <w:r>
+              <w:rPr>
+                <w:rFonts w:ascii="BRH Malayalam Extra" w:hAnsi="BRH Malayalam Extra" w:cs="BRH Malayalam Extra"/>
+                <w:color w:val="000000"/>
+                <w:sz w:val="32"/>
+                <w:szCs w:val="40"/>
+              </w:rPr>
+              <w:t>-  q</w:t>
+            </w:r>
+            <w:proofErr w:type="gramEnd"/>
+            <w:r>
+              <w:rPr>
+                <w:rFonts w:ascii="BRH Malayalam Extra" w:hAnsi="BRH Malayalam Extra" w:cs="BRH Malayalam Extra"/>
+                <w:color w:val="000000"/>
+                <w:sz w:val="32"/>
+                <w:szCs w:val="40"/>
+              </w:rPr>
+              <w:t>£</w:t>
             </w:r>
             <w:r>
               <w:rPr>
@@ -11985,7 +12489,27 @@
                 <w:sz w:val="32"/>
                 <w:szCs w:val="40"/>
               </w:rPr>
-              <w:t>)-  q£</w:t>
+              <w:t>)</w:t>
+            </w:r>
+            <w:proofErr w:type="gramStart"/>
+            <w:r>
+              <w:rPr>
+                <w:rFonts w:ascii="BRH Malayalam Extra" w:hAnsi="BRH Malayalam Extra" w:cs="BRH Malayalam Extra"/>
+                <w:color w:val="000000"/>
+                <w:sz w:val="32"/>
+                <w:szCs w:val="40"/>
+              </w:rPr>
+              <w:t>-  q</w:t>
+            </w:r>
+            <w:proofErr w:type="gramEnd"/>
+            <w:r>
+              <w:rPr>
+                <w:rFonts w:ascii="BRH Malayalam Extra" w:hAnsi="BRH Malayalam Extra" w:cs="BRH Malayalam Extra"/>
+                <w:color w:val="000000"/>
+                <w:sz w:val="32"/>
+                <w:szCs w:val="40"/>
+              </w:rPr>
+              <w:t>£</w:t>
             </w:r>
             <w:r>
               <w:rPr>
@@ -12257,8 +12781,19 @@
                 <w:sz w:val="32"/>
                 <w:szCs w:val="40"/>
               </w:rPr>
-              <w:t>)-  Zy</w:t>
-            </w:r>
+              <w:t>)</w:t>
+            </w:r>
+            <w:proofErr w:type="gramStart"/>
+            <w:r>
+              <w:rPr>
+                <w:rFonts w:ascii="BRH Malayalam Extra" w:hAnsi="BRH Malayalam Extra" w:cs="BRH Malayalam Extra"/>
+                <w:color w:val="000000"/>
+                <w:sz w:val="32"/>
+                <w:szCs w:val="40"/>
+              </w:rPr>
+              <w:t>-  Zy</w:t>
+            </w:r>
+            <w:proofErr w:type="gramEnd"/>
             <w:r>
               <w:rPr>
                 <w:rFonts w:ascii="BRH Malayalam Extra" w:hAnsi="BRH Malayalam Extra" w:cs="BRH Malayalam Extra"/>
@@ -12609,7 +13144,17 @@
                 <w:sz w:val="32"/>
                 <w:szCs w:val="40"/>
               </w:rPr>
-              <w:t xml:space="preserve">)-  </w:t>
+              <w:t>)</w:t>
+            </w:r>
+            <w:proofErr w:type="gramStart"/>
+            <w:r>
+              <w:rPr>
+                <w:rFonts w:ascii="BRH Malayalam Extra" w:hAnsi="BRH Malayalam Extra" w:cs="BRH Malayalam Extra"/>
+                <w:color w:val="000000"/>
+                <w:sz w:val="32"/>
+                <w:szCs w:val="40"/>
+              </w:rPr>
+              <w:t xml:space="preserve">-  </w:t>
             </w:r>
             <w:r>
               <w:rPr>
@@ -12628,7 +13173,17 @@
                 <w:sz w:val="32"/>
                 <w:szCs w:val="40"/>
               </w:rPr>
-              <w:t>P§Tx | G</w:t>
+              <w:t>P</w:t>
+            </w:r>
+            <w:proofErr w:type="gramEnd"/>
+            <w:r>
+              <w:rPr>
+                <w:rFonts w:ascii="BRH Malayalam Extra" w:hAnsi="BRH Malayalam Extra" w:cs="BRH Malayalam Extra"/>
+                <w:color w:val="000000"/>
+                <w:sz w:val="32"/>
+                <w:szCs w:val="40"/>
+              </w:rPr>
+              <w:t>§Tx | G</w:t>
             </w:r>
             <w:r>
               <w:rPr>
@@ -12848,8 +13403,19 @@
                 <w:sz w:val="32"/>
                 <w:szCs w:val="40"/>
               </w:rPr>
-              <w:t>)-  Zy</w:t>
-            </w:r>
+              <w:t>)</w:t>
+            </w:r>
+            <w:proofErr w:type="gramStart"/>
+            <w:r>
+              <w:rPr>
+                <w:rFonts w:ascii="BRH Malayalam Extra" w:hAnsi="BRH Malayalam Extra" w:cs="BRH Malayalam Extra"/>
+                <w:color w:val="000000"/>
+                <w:sz w:val="32"/>
+                <w:szCs w:val="40"/>
+              </w:rPr>
+              <w:t>-  Zy</w:t>
+            </w:r>
+            <w:proofErr w:type="gramEnd"/>
             <w:r>
               <w:rPr>
                 <w:rFonts w:ascii="BRH Malayalam Extra" w:hAnsi="BRH Malayalam Extra" w:cs="BRH Malayalam Extra"/>
@@ -13236,7 +13802,17 @@
                 <w:sz w:val="32"/>
                 <w:szCs w:val="40"/>
               </w:rPr>
-              <w:t xml:space="preserve">)-  </w:t>
+              <w:t>)</w:t>
+            </w:r>
+            <w:proofErr w:type="gramStart"/>
+            <w:r>
+              <w:rPr>
+                <w:rFonts w:ascii="BRH Malayalam Extra" w:hAnsi="BRH Malayalam Extra" w:cs="BRH Malayalam Extra"/>
+                <w:color w:val="000000"/>
+                <w:sz w:val="32"/>
+                <w:szCs w:val="40"/>
+              </w:rPr>
+              <w:t xml:space="preserve">-  </w:t>
             </w:r>
             <w:r>
               <w:rPr>
@@ -13248,6 +13824,7 @@
               </w:rPr>
               <w:t>jx</w:t>
             </w:r>
+            <w:proofErr w:type="gramEnd"/>
             <w:r>
               <w:rPr>
                 <w:rFonts w:ascii="BRH Malayalam Extra" w:hAnsi="BRH Malayalam Extra" w:cs="BRH Malayalam Extra"/>
@@ -13518,8 +14095,19 @@
                 <w:sz w:val="32"/>
                 <w:szCs w:val="40"/>
               </w:rPr>
-              <w:t>)-  G</w:t>
-            </w:r>
+              <w:t>)</w:t>
+            </w:r>
+            <w:proofErr w:type="gramStart"/>
+            <w:r>
+              <w:rPr>
+                <w:rFonts w:ascii="BRH Malayalam Extra" w:hAnsi="BRH Malayalam Extra" w:cs="BRH Malayalam Extra"/>
+                <w:color w:val="000000"/>
+                <w:sz w:val="32"/>
+                <w:szCs w:val="40"/>
+              </w:rPr>
+              <w:t>-  G</w:t>
+            </w:r>
+            <w:proofErr w:type="gramEnd"/>
             <w:r>
               <w:rPr>
                 <w:rFonts w:ascii="BRH Malayalam Extra" w:hAnsi="BRH Malayalam Extra" w:cs="BRH Malayalam Extra"/>
@@ -13853,8 +14441,19 @@
                 <w:sz w:val="32"/>
                 <w:szCs w:val="40"/>
               </w:rPr>
-              <w:t>)-  G</w:t>
-            </w:r>
+              <w:t>)</w:t>
+            </w:r>
+            <w:proofErr w:type="gramStart"/>
+            <w:r>
+              <w:rPr>
+                <w:rFonts w:ascii="BRH Malayalam Extra" w:hAnsi="BRH Malayalam Extra" w:cs="BRH Malayalam Extra"/>
+                <w:color w:val="000000"/>
+                <w:sz w:val="32"/>
+                <w:szCs w:val="40"/>
+              </w:rPr>
+              <w:t>-  G</w:t>
+            </w:r>
+            <w:proofErr w:type="gramEnd"/>
             <w:r>
               <w:rPr>
                 <w:rFonts w:ascii="BRH Malayalam Extra" w:hAnsi="BRH Malayalam Extra" w:cs="BRH Malayalam Extra"/>
@@ -14193,7 +14792,27 @@
                 <w:sz w:val="32"/>
                 <w:szCs w:val="40"/>
               </w:rPr>
-              <w:t>)-  põ¡—ræyI | G</w:t>
+              <w:t>)</w:t>
+            </w:r>
+            <w:proofErr w:type="gramStart"/>
+            <w:r>
+              <w:rPr>
+                <w:rFonts w:ascii="BRH Malayalam Extra" w:hAnsi="BRH Malayalam Extra" w:cs="BRH Malayalam Extra"/>
+                <w:color w:val="000000"/>
+                <w:sz w:val="32"/>
+                <w:szCs w:val="40"/>
+              </w:rPr>
+              <w:t>-  põ</w:t>
+            </w:r>
+            <w:proofErr w:type="gramEnd"/>
+            <w:r>
+              <w:rPr>
+                <w:rFonts w:ascii="BRH Malayalam Extra" w:hAnsi="BRH Malayalam Extra" w:cs="BRH Malayalam Extra"/>
+                <w:color w:val="000000"/>
+                <w:sz w:val="32"/>
+                <w:szCs w:val="40"/>
+              </w:rPr>
+              <w:t>¡—ræyI | G</w:t>
             </w:r>
             <w:r>
               <w:rPr>
@@ -14464,7 +15083,27 @@
                 <w:sz w:val="32"/>
                 <w:szCs w:val="40"/>
               </w:rPr>
-              <w:t>)-  põ¡—ræyI | G</w:t>
+              <w:t>)</w:t>
+            </w:r>
+            <w:proofErr w:type="gramStart"/>
+            <w:r>
+              <w:rPr>
+                <w:rFonts w:ascii="BRH Malayalam Extra" w:hAnsi="BRH Malayalam Extra" w:cs="BRH Malayalam Extra"/>
+                <w:color w:val="000000"/>
+                <w:sz w:val="32"/>
+                <w:szCs w:val="40"/>
+              </w:rPr>
+              <w:t>-  põ</w:t>
+            </w:r>
+            <w:proofErr w:type="gramEnd"/>
+            <w:r>
+              <w:rPr>
+                <w:rFonts w:ascii="BRH Malayalam Extra" w:hAnsi="BRH Malayalam Extra" w:cs="BRH Malayalam Extra"/>
+                <w:color w:val="000000"/>
+                <w:sz w:val="32"/>
+                <w:szCs w:val="40"/>
+              </w:rPr>
+              <w:t>¡—ræyI | G</w:t>
             </w:r>
             <w:r>
               <w:rPr>
@@ -14737,8 +15376,19 @@
                 <w:sz w:val="32"/>
                 <w:szCs w:val="40"/>
               </w:rPr>
-              <w:t>)-  qx</w:t>
-            </w:r>
+              <w:t>)</w:t>
+            </w:r>
+            <w:proofErr w:type="gramStart"/>
+            <w:r>
+              <w:rPr>
+                <w:rFonts w:ascii="BRH Malayalam Extra" w:hAnsi="BRH Malayalam Extra" w:cs="BRH Malayalam Extra"/>
+                <w:color w:val="000000"/>
+                <w:sz w:val="32"/>
+                <w:szCs w:val="40"/>
+              </w:rPr>
+              <w:t>-  qx</w:t>
+            </w:r>
+            <w:proofErr w:type="gramEnd"/>
             <w:r>
               <w:rPr>
                 <w:rFonts w:ascii="BRH Malayalam Extra" w:hAnsi="BRH Malayalam Extra" w:cs="BRH Malayalam Extra"/>
@@ -14961,8 +15611,19 @@
                 <w:sz w:val="32"/>
                 <w:szCs w:val="40"/>
               </w:rPr>
-              <w:t>)-  qx</w:t>
-            </w:r>
+              <w:t>)</w:t>
+            </w:r>
+            <w:proofErr w:type="gramStart"/>
+            <w:r>
+              <w:rPr>
+                <w:rFonts w:ascii="BRH Malayalam Extra" w:hAnsi="BRH Malayalam Extra" w:cs="BRH Malayalam Extra"/>
+                <w:color w:val="000000"/>
+                <w:sz w:val="32"/>
+                <w:szCs w:val="40"/>
+              </w:rPr>
+              <w:t>-  qx</w:t>
+            </w:r>
+            <w:proofErr w:type="gramEnd"/>
             <w:r>
               <w:rPr>
                 <w:rFonts w:ascii="BRH Malayalam Extra" w:hAnsi="BRH Malayalam Extra" w:cs="BRH Malayalam Extra"/>
@@ -15201,8 +15862,19 @@
                 <w:sz w:val="32"/>
                 <w:szCs w:val="40"/>
               </w:rPr>
-              <w:t>)-  G</w:t>
-            </w:r>
+              <w:t>)</w:t>
+            </w:r>
+            <w:proofErr w:type="gramStart"/>
+            <w:r>
+              <w:rPr>
+                <w:rFonts w:ascii="BRH Malayalam Extra" w:hAnsi="BRH Malayalam Extra" w:cs="BRH Malayalam Extra"/>
+                <w:color w:val="000000"/>
+                <w:sz w:val="32"/>
+                <w:szCs w:val="40"/>
+              </w:rPr>
+              <w:t>-  G</w:t>
+            </w:r>
+            <w:proofErr w:type="gramEnd"/>
             <w:r>
               <w:rPr>
                 <w:rFonts w:ascii="BRH Malayalam Extra" w:hAnsi="BRH Malayalam Extra" w:cs="BRH Malayalam Extra"/>
@@ -15453,8 +16125,19 @@
                 <w:sz w:val="32"/>
                 <w:szCs w:val="40"/>
               </w:rPr>
-              <w:t>)-  G</w:t>
-            </w:r>
+              <w:t>)</w:t>
+            </w:r>
+            <w:proofErr w:type="gramStart"/>
+            <w:r>
+              <w:rPr>
+                <w:rFonts w:ascii="BRH Malayalam Extra" w:hAnsi="BRH Malayalam Extra" w:cs="BRH Malayalam Extra"/>
+                <w:color w:val="000000"/>
+                <w:sz w:val="32"/>
+                <w:szCs w:val="40"/>
+              </w:rPr>
+              <w:t>-  G</w:t>
+            </w:r>
+            <w:proofErr w:type="gramEnd"/>
             <w:r>
               <w:rPr>
                 <w:rFonts w:ascii="BRH Malayalam Extra" w:hAnsi="BRH Malayalam Extra" w:cs="BRH Malayalam Extra"/>
@@ -15709,7 +16392,27 @@
                 <w:sz w:val="32"/>
                 <w:szCs w:val="40"/>
               </w:rPr>
-              <w:t>)-  sJ | d</w:t>
+              <w:t>)</w:t>
+            </w:r>
+            <w:proofErr w:type="gramStart"/>
+            <w:r>
+              <w:rPr>
+                <w:rFonts w:ascii="BRH Malayalam Extra" w:hAnsi="BRH Malayalam Extra" w:cs="BRH Malayalam Extra"/>
+                <w:color w:val="000000"/>
+                <w:sz w:val="32"/>
+                <w:szCs w:val="40"/>
+              </w:rPr>
+              <w:t>-  sJ</w:t>
+            </w:r>
+            <w:proofErr w:type="gramEnd"/>
+            <w:r>
+              <w:rPr>
+                <w:rFonts w:ascii="BRH Malayalam Extra" w:hAnsi="BRH Malayalam Extra" w:cs="BRH Malayalam Extra"/>
+                <w:color w:val="000000"/>
+                <w:sz w:val="32"/>
+                <w:szCs w:val="40"/>
+              </w:rPr>
+              <w:t xml:space="preserve"> | d</w:t>
             </w:r>
             <w:r>
               <w:rPr>
@@ -15933,7 +16636,27 @@
                 <w:sz w:val="32"/>
                 <w:szCs w:val="40"/>
               </w:rPr>
-              <w:t>)-  sJ | d</w:t>
+              <w:t>)</w:t>
+            </w:r>
+            <w:proofErr w:type="gramStart"/>
+            <w:r>
+              <w:rPr>
+                <w:rFonts w:ascii="BRH Malayalam Extra" w:hAnsi="BRH Malayalam Extra" w:cs="BRH Malayalam Extra"/>
+                <w:color w:val="000000"/>
+                <w:sz w:val="32"/>
+                <w:szCs w:val="40"/>
+              </w:rPr>
+              <w:t>-  sJ</w:t>
+            </w:r>
+            <w:proofErr w:type="gramEnd"/>
+            <w:r>
+              <w:rPr>
+                <w:rFonts w:ascii="BRH Malayalam Extra" w:hAnsi="BRH Malayalam Extra" w:cs="BRH Malayalam Extra"/>
+                <w:color w:val="000000"/>
+                <w:sz w:val="32"/>
+                <w:szCs w:val="40"/>
+              </w:rPr>
+              <w:t xml:space="preserve"> | d</w:t>
             </w:r>
             <w:r>
               <w:rPr>
@@ -16163,7 +16886,27 @@
                 <w:sz w:val="32"/>
                 <w:szCs w:val="40"/>
               </w:rPr>
-              <w:t>)-  sJ | ix</w:t>
+              <w:t>)</w:t>
+            </w:r>
+            <w:proofErr w:type="gramStart"/>
+            <w:r>
+              <w:rPr>
+                <w:rFonts w:ascii="BRH Malayalam Extra" w:hAnsi="BRH Malayalam Extra" w:cs="BRH Malayalam Extra"/>
+                <w:color w:val="000000"/>
+                <w:sz w:val="32"/>
+                <w:szCs w:val="40"/>
+              </w:rPr>
+              <w:t>-  sJ</w:t>
+            </w:r>
+            <w:proofErr w:type="gramEnd"/>
+            <w:r>
+              <w:rPr>
+                <w:rFonts w:ascii="BRH Malayalam Extra" w:hAnsi="BRH Malayalam Extra" w:cs="BRH Malayalam Extra"/>
+                <w:color w:val="000000"/>
+                <w:sz w:val="32"/>
+                <w:szCs w:val="40"/>
+              </w:rPr>
+              <w:t xml:space="preserve"> | ix</w:t>
             </w:r>
             <w:r>
               <w:rPr>
@@ -16387,7 +17130,27 @@
                 <w:sz w:val="32"/>
                 <w:szCs w:val="40"/>
               </w:rPr>
-              <w:t>)-  sJ | ix</w:t>
+              <w:t>)</w:t>
+            </w:r>
+            <w:proofErr w:type="gramStart"/>
+            <w:r>
+              <w:rPr>
+                <w:rFonts w:ascii="BRH Malayalam Extra" w:hAnsi="BRH Malayalam Extra" w:cs="BRH Malayalam Extra"/>
+                <w:color w:val="000000"/>
+                <w:sz w:val="32"/>
+                <w:szCs w:val="40"/>
+              </w:rPr>
+              <w:t>-  sJ</w:t>
+            </w:r>
+            <w:proofErr w:type="gramEnd"/>
+            <w:r>
+              <w:rPr>
+                <w:rFonts w:ascii="BRH Malayalam Extra" w:hAnsi="BRH Malayalam Extra" w:cs="BRH Malayalam Extra"/>
+                <w:color w:val="000000"/>
+                <w:sz w:val="32"/>
+                <w:szCs w:val="40"/>
+              </w:rPr>
+              <w:t xml:space="preserve"> | ix</w:t>
             </w:r>
             <w:r>
               <w:rPr>
@@ -16616,8 +17379,19 @@
                 <w:sz w:val="32"/>
                 <w:szCs w:val="40"/>
               </w:rPr>
-              <w:t>)-  G</w:t>
-            </w:r>
+              <w:t>)</w:t>
+            </w:r>
+            <w:proofErr w:type="gramStart"/>
+            <w:r>
+              <w:rPr>
+                <w:rFonts w:ascii="BRH Malayalam Extra" w:hAnsi="BRH Malayalam Extra" w:cs="BRH Malayalam Extra"/>
+                <w:color w:val="000000"/>
+                <w:sz w:val="32"/>
+                <w:szCs w:val="40"/>
+              </w:rPr>
+              <w:t>-  G</w:t>
+            </w:r>
+            <w:proofErr w:type="gramEnd"/>
             <w:r>
               <w:rPr>
                 <w:rFonts w:ascii="BRH Malayalam Extra" w:hAnsi="BRH Malayalam Extra" w:cs="BRH Malayalam Extra"/>
@@ -16926,7 +17700,27 @@
                 <w:sz w:val="32"/>
                 <w:szCs w:val="40"/>
               </w:rPr>
-              <w:t>)-  Kpx—Zykõµ§ | C</w:t>
+              <w:t>)</w:t>
+            </w:r>
+            <w:proofErr w:type="gramStart"/>
+            <w:r>
+              <w:rPr>
+                <w:rFonts w:ascii="BRH Malayalam Extra" w:hAnsi="BRH Malayalam Extra" w:cs="BRH Malayalam Extra"/>
+                <w:color w:val="000000"/>
+                <w:sz w:val="32"/>
+                <w:szCs w:val="40"/>
+              </w:rPr>
+              <w:t>-  Kpx</w:t>
+            </w:r>
+            <w:proofErr w:type="gramEnd"/>
+            <w:r>
+              <w:rPr>
+                <w:rFonts w:ascii="BRH Malayalam Extra" w:hAnsi="BRH Malayalam Extra" w:cs="BRH Malayalam Extra"/>
+                <w:color w:val="000000"/>
+                <w:sz w:val="32"/>
+                <w:szCs w:val="40"/>
+              </w:rPr>
+              <w:t>—Zykõµ§ | C</w:t>
             </w:r>
             <w:r>
               <w:rPr>
@@ -17167,7 +17961,27 @@
                 <w:sz w:val="32"/>
                 <w:szCs w:val="40"/>
               </w:rPr>
-              <w:t xml:space="preserve">)-  Kpx—Zykõµ§ | </w:t>
+              <w:t>)</w:t>
+            </w:r>
+            <w:proofErr w:type="gramStart"/>
+            <w:r>
+              <w:rPr>
+                <w:rFonts w:ascii="BRH Malayalam Extra" w:hAnsi="BRH Malayalam Extra" w:cs="BRH Malayalam Extra"/>
+                <w:color w:val="000000"/>
+                <w:sz w:val="32"/>
+                <w:szCs w:val="40"/>
+              </w:rPr>
+              <w:t>-  Kpx</w:t>
+            </w:r>
+            <w:proofErr w:type="gramEnd"/>
+            <w:r>
+              <w:rPr>
+                <w:rFonts w:ascii="BRH Malayalam Extra" w:hAnsi="BRH Malayalam Extra" w:cs="BRH Malayalam Extra"/>
+                <w:color w:val="000000"/>
+                <w:sz w:val="32"/>
+                <w:szCs w:val="40"/>
+              </w:rPr>
+              <w:t xml:space="preserve">—Zykõµ§ | </w:t>
             </w:r>
           </w:p>
           <w:p>
@@ -17409,8 +18223,19 @@
                 <w:sz w:val="32"/>
                 <w:szCs w:val="40"/>
               </w:rPr>
-              <w:t>)-  G</w:t>
-            </w:r>
+              <w:t>)</w:t>
+            </w:r>
+            <w:proofErr w:type="gramStart"/>
+            <w:r>
+              <w:rPr>
+                <w:rFonts w:ascii="BRH Malayalam Extra" w:hAnsi="BRH Malayalam Extra" w:cs="BRH Malayalam Extra"/>
+                <w:color w:val="000000"/>
+                <w:sz w:val="32"/>
+                <w:szCs w:val="40"/>
+              </w:rPr>
+              <w:t>-  G</w:t>
+            </w:r>
+            <w:proofErr w:type="gramEnd"/>
             <w:r>
               <w:rPr>
                 <w:rFonts w:ascii="BRH Malayalam Extra" w:hAnsi="BRH Malayalam Extra" w:cs="BRH Malayalam Extra"/>
@@ -17738,7 +18563,27 @@
                 <w:sz w:val="32"/>
                 <w:szCs w:val="40"/>
               </w:rPr>
-              <w:t>)-  Kpx—Zykõµ§ | C</w:t>
+              <w:t>)</w:t>
+            </w:r>
+            <w:proofErr w:type="gramStart"/>
+            <w:r>
+              <w:rPr>
+                <w:rFonts w:ascii="BRH Malayalam Extra" w:hAnsi="BRH Malayalam Extra" w:cs="BRH Malayalam Extra"/>
+                <w:color w:val="000000"/>
+                <w:sz w:val="32"/>
+                <w:szCs w:val="40"/>
+              </w:rPr>
+              <w:t>-  Kpx</w:t>
+            </w:r>
+            <w:proofErr w:type="gramEnd"/>
+            <w:r>
+              <w:rPr>
+                <w:rFonts w:ascii="BRH Malayalam Extra" w:hAnsi="BRH Malayalam Extra" w:cs="BRH Malayalam Extra"/>
+                <w:color w:val="000000"/>
+                <w:sz w:val="32"/>
+                <w:szCs w:val="40"/>
+              </w:rPr>
+              <w:t>—Zykõµ§ | C</w:t>
             </w:r>
             <w:r>
               <w:rPr>
@@ -17863,7 +18708,35 @@
                 <w:sz w:val="32"/>
                 <w:szCs w:val="40"/>
               </w:rPr>
-              <w:t xml:space="preserve">O§ Kpx—ZykõOyp | </w:t>
+              <w:t>O§ Kpx—Zykõ</w:t>
+            </w:r>
+            <w:r>
+              <w:rPr>
+                <w:rFonts w:ascii="BRH Malayalam Extra" w:hAnsi="BRH Malayalam Extra" w:cs="BRH Malayalam Extra"/>
+                <w:color w:val="000000"/>
+                <w:sz w:val="32"/>
+                <w:szCs w:val="40"/>
+                <w:highlight w:val="green"/>
+              </w:rPr>
+              <w:t>O</w:t>
+            </w:r>
+            <w:r>
+              <w:rPr>
+                <w:rFonts w:ascii="BRH Malayalam Extra" w:hAnsi="BRH Malayalam Extra" w:cs="BRH Malayalam Extra"/>
+                <w:color w:val="000000"/>
+                <w:sz w:val="32"/>
+                <w:szCs w:val="40"/>
+              </w:rPr>
+              <w:t>§</w:t>
+            </w:r>
+            <w:r>
+              <w:rPr>
+                <w:rFonts w:ascii="BRH Malayalam Extra" w:hAnsi="BRH Malayalam Extra" w:cs="BRH Malayalam Extra"/>
+                <w:color w:val="000000"/>
+                <w:sz w:val="32"/>
+                <w:szCs w:val="40"/>
+              </w:rPr>
+              <w:t xml:space="preserve">Oyp | </w:t>
             </w:r>
           </w:p>
           <w:p>
@@ -17989,7 +18862,27 @@
                 <w:sz w:val="32"/>
                 <w:szCs w:val="40"/>
               </w:rPr>
-              <w:t xml:space="preserve">)-  Kpx—Zykõµ§ | </w:t>
+              <w:t>)</w:t>
+            </w:r>
+            <w:proofErr w:type="gramStart"/>
+            <w:r>
+              <w:rPr>
+                <w:rFonts w:ascii="BRH Malayalam Extra" w:hAnsi="BRH Malayalam Extra" w:cs="BRH Malayalam Extra"/>
+                <w:color w:val="000000"/>
+                <w:sz w:val="32"/>
+                <w:szCs w:val="40"/>
+              </w:rPr>
+              <w:t>-  Kpx</w:t>
+            </w:r>
+            <w:proofErr w:type="gramEnd"/>
+            <w:r>
+              <w:rPr>
+                <w:rFonts w:ascii="BRH Malayalam Extra" w:hAnsi="BRH Malayalam Extra" w:cs="BRH Malayalam Extra"/>
+                <w:color w:val="000000"/>
+                <w:sz w:val="32"/>
+                <w:szCs w:val="40"/>
+              </w:rPr>
+              <w:t xml:space="preserve">—Zykõµ§ | </w:t>
             </w:r>
           </w:p>
           <w:p>
@@ -18237,7 +19130,27 @@
                 <w:sz w:val="32"/>
                 <w:szCs w:val="40"/>
               </w:rPr>
-              <w:t>)-  sJ | Zûx</w:t>
+              <w:t>)</w:t>
+            </w:r>
+            <w:proofErr w:type="gramStart"/>
+            <w:r>
+              <w:rPr>
+                <w:rFonts w:ascii="BRH Malayalam Extra" w:hAnsi="BRH Malayalam Extra" w:cs="BRH Malayalam Extra"/>
+                <w:color w:val="000000"/>
+                <w:sz w:val="32"/>
+                <w:szCs w:val="40"/>
+              </w:rPr>
+              <w:t>-  sJ</w:t>
+            </w:r>
+            <w:proofErr w:type="gramEnd"/>
+            <w:r>
+              <w:rPr>
+                <w:rFonts w:ascii="BRH Malayalam Extra" w:hAnsi="BRH Malayalam Extra" w:cs="BRH Malayalam Extra"/>
+                <w:color w:val="000000"/>
+                <w:sz w:val="32"/>
+                <w:szCs w:val="40"/>
+              </w:rPr>
+              <w:t xml:space="preserve"> | Zûx</w:t>
             </w:r>
             <w:r>
               <w:rPr>
@@ -18461,7 +19374,27 @@
                 <w:sz w:val="32"/>
                 <w:szCs w:val="40"/>
               </w:rPr>
-              <w:t>)-  sJ | Zûx</w:t>
+              <w:t>)</w:t>
+            </w:r>
+            <w:proofErr w:type="gramStart"/>
+            <w:r>
+              <w:rPr>
+                <w:rFonts w:ascii="BRH Malayalam Extra" w:hAnsi="BRH Malayalam Extra" w:cs="BRH Malayalam Extra"/>
+                <w:color w:val="000000"/>
+                <w:sz w:val="32"/>
+                <w:szCs w:val="40"/>
+              </w:rPr>
+              <w:t>-  sJ</w:t>
+            </w:r>
+            <w:proofErr w:type="gramEnd"/>
+            <w:r>
+              <w:rPr>
+                <w:rFonts w:ascii="BRH Malayalam Extra" w:hAnsi="BRH Malayalam Extra" w:cs="BRH Malayalam Extra"/>
+                <w:color w:val="000000"/>
+                <w:sz w:val="32"/>
+                <w:szCs w:val="40"/>
+              </w:rPr>
+              <w:t xml:space="preserve"> | Zûx</w:t>
             </w:r>
             <w:r>
               <w:rPr>
@@ -18690,7 +19623,27 @@
                 <w:sz w:val="32"/>
                 <w:szCs w:val="40"/>
               </w:rPr>
-              <w:t>)-  ¥pby—J | e</w:t>
+              <w:t>)</w:t>
+            </w:r>
+            <w:proofErr w:type="gramStart"/>
+            <w:r>
+              <w:rPr>
+                <w:rFonts w:ascii="BRH Malayalam Extra" w:hAnsi="BRH Malayalam Extra" w:cs="BRH Malayalam Extra"/>
+                <w:color w:val="000000"/>
+                <w:sz w:val="32"/>
+                <w:szCs w:val="40"/>
+              </w:rPr>
+              <w:t>-  ¥</w:t>
+            </w:r>
+            <w:proofErr w:type="gramEnd"/>
+            <w:r>
+              <w:rPr>
+                <w:rFonts w:ascii="BRH Malayalam Extra" w:hAnsi="BRH Malayalam Extra" w:cs="BRH Malayalam Extra"/>
+                <w:color w:val="000000"/>
+                <w:sz w:val="32"/>
+                <w:szCs w:val="40"/>
+              </w:rPr>
+              <w:t>pby—J | e</w:t>
             </w:r>
             <w:r>
               <w:rPr>
@@ -18998,8 +19951,19 @@
                 <w:sz w:val="32"/>
                 <w:szCs w:val="40"/>
               </w:rPr>
-              <w:t>)-  e</w:t>
-            </w:r>
+              <w:t>)</w:t>
+            </w:r>
+            <w:proofErr w:type="gramStart"/>
+            <w:r>
+              <w:rPr>
+                <w:rFonts w:ascii="BRH Malayalam Extra" w:hAnsi="BRH Malayalam Extra" w:cs="BRH Malayalam Extra"/>
+                <w:color w:val="000000"/>
+                <w:sz w:val="32"/>
+                <w:szCs w:val="40"/>
+              </w:rPr>
+              <w:t>-  e</w:t>
+            </w:r>
+            <w:proofErr w:type="gramEnd"/>
             <w:r>
               <w:rPr>
                 <w:rFonts w:ascii="BRH Malayalam Extra" w:hAnsi="BRH Malayalam Extra" w:cs="BRH Malayalam Extra"/>
@@ -19350,8 +20314,19 @@
                 <w:sz w:val="32"/>
                 <w:szCs w:val="40"/>
               </w:rPr>
-              <w:t>)-  e</w:t>
-            </w:r>
+              <w:t>)</w:t>
+            </w:r>
+            <w:proofErr w:type="gramStart"/>
+            <w:r>
+              <w:rPr>
+                <w:rFonts w:ascii="BRH Malayalam Extra" w:hAnsi="BRH Malayalam Extra" w:cs="BRH Malayalam Extra"/>
+                <w:color w:val="000000"/>
+                <w:sz w:val="32"/>
+                <w:szCs w:val="40"/>
+              </w:rPr>
+              <w:t>-  e</w:t>
+            </w:r>
+            <w:proofErr w:type="gramEnd"/>
             <w:r>
               <w:rPr>
                 <w:rFonts w:ascii="BRH Malayalam Extra" w:hAnsi="BRH Malayalam Extra" w:cs="BRH Malayalam Extra"/>
@@ -19640,7 +20615,27 @@
                 <w:sz w:val="32"/>
                 <w:szCs w:val="40"/>
               </w:rPr>
-              <w:t>)-  ¥pby—J | e</w:t>
+              <w:t>)</w:t>
+            </w:r>
+            <w:proofErr w:type="gramStart"/>
+            <w:r>
+              <w:rPr>
+                <w:rFonts w:ascii="BRH Malayalam Extra" w:hAnsi="BRH Malayalam Extra" w:cs="BRH Malayalam Extra"/>
+                <w:color w:val="000000"/>
+                <w:sz w:val="32"/>
+                <w:szCs w:val="40"/>
+              </w:rPr>
+              <w:t>-  ¥</w:t>
+            </w:r>
+            <w:proofErr w:type="gramEnd"/>
+            <w:r>
+              <w:rPr>
+                <w:rFonts w:ascii="BRH Malayalam Extra" w:hAnsi="BRH Malayalam Extra" w:cs="BRH Malayalam Extra"/>
+                <w:color w:val="000000"/>
+                <w:sz w:val="32"/>
+                <w:szCs w:val="40"/>
+              </w:rPr>
+              <w:t>pby—J | e</w:t>
             </w:r>
             <w:r>
               <w:rPr>
@@ -19939,8 +20934,19 @@
                 <w:sz w:val="32"/>
                 <w:szCs w:val="40"/>
               </w:rPr>
-              <w:t>)-  e</w:t>
-            </w:r>
+              <w:t>)</w:t>
+            </w:r>
+            <w:proofErr w:type="gramStart"/>
+            <w:r>
+              <w:rPr>
+                <w:rFonts w:ascii="BRH Malayalam Extra" w:hAnsi="BRH Malayalam Extra" w:cs="BRH Malayalam Extra"/>
+                <w:color w:val="000000"/>
+                <w:sz w:val="32"/>
+                <w:szCs w:val="40"/>
+              </w:rPr>
+              <w:t>-  e</w:t>
+            </w:r>
+            <w:proofErr w:type="gramEnd"/>
             <w:r>
               <w:rPr>
                 <w:rFonts w:ascii="BRH Malayalam Extra" w:hAnsi="BRH Malayalam Extra" w:cs="BRH Malayalam Extra"/>
@@ -20271,8 +21277,19 @@
                 <w:sz w:val="32"/>
                 <w:szCs w:val="40"/>
               </w:rPr>
-              <w:t>)-  e</w:t>
-            </w:r>
+              <w:t>)</w:t>
+            </w:r>
+            <w:proofErr w:type="gramStart"/>
+            <w:r>
+              <w:rPr>
+                <w:rFonts w:ascii="BRH Malayalam Extra" w:hAnsi="BRH Malayalam Extra" w:cs="BRH Malayalam Extra"/>
+                <w:color w:val="000000"/>
+                <w:sz w:val="32"/>
+                <w:szCs w:val="40"/>
+              </w:rPr>
+              <w:t>-  e</w:t>
+            </w:r>
+            <w:proofErr w:type="gramEnd"/>
             <w:r>
               <w:rPr>
                 <w:rFonts w:ascii="BRH Malayalam Extra" w:hAnsi="BRH Malayalam Extra" w:cs="BRH Malayalam Extra"/>
@@ -20547,8 +21564,19 @@
                 <w:sz w:val="32"/>
                 <w:szCs w:val="40"/>
               </w:rPr>
-              <w:t>)-  A</w:t>
-            </w:r>
+              <w:t>)</w:t>
+            </w:r>
+            <w:proofErr w:type="gramStart"/>
+            <w:r>
+              <w:rPr>
+                <w:rFonts w:ascii="BRH Malayalam Extra" w:hAnsi="BRH Malayalam Extra" w:cs="BRH Malayalam Extra"/>
+                <w:color w:val="000000"/>
+                <w:sz w:val="32"/>
+                <w:szCs w:val="40"/>
+              </w:rPr>
+              <w:t>-  A</w:t>
+            </w:r>
+            <w:proofErr w:type="gramEnd"/>
             <w:r>
               <w:rPr>
                 <w:rFonts w:ascii="BRH Malayalam Extra" w:hAnsi="BRH Malayalam Extra" w:cs="BRH Malayalam Extra"/>
@@ -20789,7 +21817,27 @@
                 <w:sz w:val="32"/>
                 <w:szCs w:val="40"/>
               </w:rPr>
-              <w:t>)-  sJ | d</w:t>
+              <w:t>)</w:t>
+            </w:r>
+            <w:proofErr w:type="gramStart"/>
+            <w:r>
+              <w:rPr>
+                <w:rFonts w:ascii="BRH Malayalam Extra" w:hAnsi="BRH Malayalam Extra" w:cs="BRH Malayalam Extra"/>
+                <w:color w:val="000000"/>
+                <w:sz w:val="32"/>
+                <w:szCs w:val="40"/>
+              </w:rPr>
+              <w:t>-  sJ</w:t>
+            </w:r>
+            <w:proofErr w:type="gramEnd"/>
+            <w:r>
+              <w:rPr>
+                <w:rFonts w:ascii="BRH Malayalam Extra" w:hAnsi="BRH Malayalam Extra" w:cs="BRH Malayalam Extra"/>
+                <w:color w:val="000000"/>
+                <w:sz w:val="32"/>
+                <w:szCs w:val="40"/>
+              </w:rPr>
+              <w:t xml:space="preserve"> | d</w:t>
             </w:r>
             <w:r>
               <w:rPr>
@@ -21013,8 +22061,19 @@
                 <w:sz w:val="32"/>
                 <w:szCs w:val="40"/>
               </w:rPr>
-              <w:t>)-  A</w:t>
-            </w:r>
+              <w:t>)</w:t>
+            </w:r>
+            <w:proofErr w:type="gramStart"/>
+            <w:r>
+              <w:rPr>
+                <w:rFonts w:ascii="BRH Malayalam Extra" w:hAnsi="BRH Malayalam Extra" w:cs="BRH Malayalam Extra"/>
+                <w:color w:val="000000"/>
+                <w:sz w:val="32"/>
+                <w:szCs w:val="40"/>
+              </w:rPr>
+              <w:t>-  A</w:t>
+            </w:r>
+            <w:proofErr w:type="gramEnd"/>
             <w:r>
               <w:rPr>
                 <w:rFonts w:ascii="BRH Malayalam Extra" w:hAnsi="BRH Malayalam Extra" w:cs="BRH Malayalam Extra"/>
@@ -21255,7 +22314,27 @@
                 <w:sz w:val="32"/>
                 <w:szCs w:val="40"/>
               </w:rPr>
-              <w:t>)-  sJ | d</w:t>
+              <w:t>)</w:t>
+            </w:r>
+            <w:proofErr w:type="gramStart"/>
+            <w:r>
+              <w:rPr>
+                <w:rFonts w:ascii="BRH Malayalam Extra" w:hAnsi="BRH Malayalam Extra" w:cs="BRH Malayalam Extra"/>
+                <w:color w:val="000000"/>
+                <w:sz w:val="32"/>
+                <w:szCs w:val="40"/>
+              </w:rPr>
+              <w:t>-  sJ</w:t>
+            </w:r>
+            <w:proofErr w:type="gramEnd"/>
+            <w:r>
+              <w:rPr>
+                <w:rFonts w:ascii="BRH Malayalam Extra" w:hAnsi="BRH Malayalam Extra" w:cs="BRH Malayalam Extra"/>
+                <w:color w:val="000000"/>
+                <w:sz w:val="32"/>
+                <w:szCs w:val="40"/>
+              </w:rPr>
+              <w:t xml:space="preserve"> | d</w:t>
             </w:r>
             <w:r>
               <w:rPr>
@@ -21484,7 +22563,27 @@
                 <w:sz w:val="32"/>
                 <w:szCs w:val="40"/>
               </w:rPr>
-              <w:t>)-  sJ | ky</w:t>
+              <w:t>)</w:t>
+            </w:r>
+            <w:proofErr w:type="gramStart"/>
+            <w:r>
+              <w:rPr>
+                <w:rFonts w:ascii="BRH Malayalam Extra" w:hAnsi="BRH Malayalam Extra" w:cs="BRH Malayalam Extra"/>
+                <w:color w:val="000000"/>
+                <w:sz w:val="32"/>
+                <w:szCs w:val="40"/>
+              </w:rPr>
+              <w:t>-  sJ</w:t>
+            </w:r>
+            <w:proofErr w:type="gramEnd"/>
+            <w:r>
+              <w:rPr>
+                <w:rFonts w:ascii="BRH Malayalam Extra" w:hAnsi="BRH Malayalam Extra" w:cs="BRH Malayalam Extra"/>
+                <w:color w:val="000000"/>
+                <w:sz w:val="32"/>
+                <w:szCs w:val="40"/>
+              </w:rPr>
+              <w:t xml:space="preserve"> | ky</w:t>
             </w:r>
             <w:r>
               <w:rPr>
@@ -21744,7 +22843,27 @@
                 <w:sz w:val="32"/>
                 <w:szCs w:val="40"/>
               </w:rPr>
-              <w:t>)-  sJ | ky</w:t>
+              <w:t>)</w:t>
+            </w:r>
+            <w:proofErr w:type="gramStart"/>
+            <w:r>
+              <w:rPr>
+                <w:rFonts w:ascii="BRH Malayalam Extra" w:hAnsi="BRH Malayalam Extra" w:cs="BRH Malayalam Extra"/>
+                <w:color w:val="000000"/>
+                <w:sz w:val="32"/>
+                <w:szCs w:val="40"/>
+              </w:rPr>
+              <w:t>-  sJ</w:t>
+            </w:r>
+            <w:proofErr w:type="gramEnd"/>
+            <w:r>
+              <w:rPr>
+                <w:rFonts w:ascii="BRH Malayalam Extra" w:hAnsi="BRH Malayalam Extra" w:cs="BRH Malayalam Extra"/>
+                <w:color w:val="000000"/>
+                <w:sz w:val="32"/>
+                <w:szCs w:val="40"/>
+              </w:rPr>
+              <w:t xml:space="preserve"> | ky</w:t>
             </w:r>
             <w:r>
               <w:rPr>
@@ -22009,8 +23128,19 @@
                 <w:sz w:val="32"/>
                 <w:szCs w:val="40"/>
               </w:rPr>
-              <w:t>)-  A</w:t>
-            </w:r>
+              <w:t>)</w:t>
+            </w:r>
+            <w:proofErr w:type="gramStart"/>
+            <w:r>
+              <w:rPr>
+                <w:rFonts w:ascii="BRH Malayalam Extra" w:hAnsi="BRH Malayalam Extra" w:cs="BRH Malayalam Extra"/>
+                <w:color w:val="000000"/>
+                <w:sz w:val="32"/>
+                <w:szCs w:val="40"/>
+              </w:rPr>
+              <w:t>-  A</w:t>
+            </w:r>
+            <w:proofErr w:type="gramEnd"/>
             <w:r>
               <w:rPr>
                 <w:rFonts w:ascii="BRH Malayalam Extra" w:hAnsi="BRH Malayalam Extra" w:cs="BRH Malayalam Extra"/>
@@ -22466,8 +23596,19 @@
                 <w:sz w:val="32"/>
                 <w:szCs w:val="40"/>
               </w:rPr>
-              <w:t>)-  öe</w:t>
-            </w:r>
+              <w:t>)</w:t>
+            </w:r>
+            <w:proofErr w:type="gramStart"/>
+            <w:r>
+              <w:rPr>
+                <w:rFonts w:ascii="BRH Malayalam Extra" w:hAnsi="BRH Malayalam Extra" w:cs="BRH Malayalam Extra"/>
+                <w:color w:val="000000"/>
+                <w:sz w:val="32"/>
+                <w:szCs w:val="40"/>
+              </w:rPr>
+              <w:t>-  öe</w:t>
+            </w:r>
+            <w:proofErr w:type="gramEnd"/>
             <w:r>
               <w:rPr>
                 <w:rFonts w:ascii="BRH Malayalam Extra" w:hAnsi="BRH Malayalam Extra" w:cs="BRH Malayalam Extra"/>
@@ -22794,8 +23935,19 @@
                 <w:sz w:val="32"/>
                 <w:szCs w:val="40"/>
               </w:rPr>
-              <w:t>)-  öe</w:t>
-            </w:r>
+              <w:t>)</w:t>
+            </w:r>
+            <w:proofErr w:type="gramStart"/>
+            <w:r>
+              <w:rPr>
+                <w:rFonts w:ascii="BRH Malayalam Extra" w:hAnsi="BRH Malayalam Extra" w:cs="BRH Malayalam Extra"/>
+                <w:color w:val="000000"/>
+                <w:sz w:val="32"/>
+                <w:szCs w:val="40"/>
+              </w:rPr>
+              <w:t>-  öe</w:t>
+            </w:r>
+            <w:proofErr w:type="gramEnd"/>
             <w:r>
               <w:rPr>
                 <w:rFonts w:ascii="BRH Malayalam Extra" w:hAnsi="BRH Malayalam Extra" w:cs="BRH Malayalam Extra"/>
@@ -23106,8 +24258,19 @@
                 <w:sz w:val="32"/>
                 <w:szCs w:val="40"/>
               </w:rPr>
-              <w:t>)-  A</w:t>
-            </w:r>
+              <w:t>)</w:t>
+            </w:r>
+            <w:proofErr w:type="gramStart"/>
+            <w:r>
+              <w:rPr>
+                <w:rFonts w:ascii="BRH Malayalam Extra" w:hAnsi="BRH Malayalam Extra" w:cs="BRH Malayalam Extra"/>
+                <w:color w:val="000000"/>
+                <w:sz w:val="32"/>
+                <w:szCs w:val="40"/>
+              </w:rPr>
+              <w:t>-  A</w:t>
+            </w:r>
+            <w:proofErr w:type="gramEnd"/>
             <w:r>
               <w:rPr>
                 <w:rFonts w:ascii="BRH Malayalam Extra" w:hAnsi="BRH Malayalam Extra" w:cs="BRH Malayalam Extra"/>
@@ -23729,8 +24892,19 @@
                 <w:sz w:val="32"/>
                 <w:szCs w:val="40"/>
               </w:rPr>
-              <w:t>)-  öe</w:t>
-            </w:r>
+              <w:t>)</w:t>
+            </w:r>
+            <w:proofErr w:type="gramStart"/>
+            <w:r>
+              <w:rPr>
+                <w:rFonts w:ascii="BRH Malayalam Extra" w:hAnsi="BRH Malayalam Extra" w:cs="BRH Malayalam Extra"/>
+                <w:color w:val="000000"/>
+                <w:sz w:val="32"/>
+                <w:szCs w:val="40"/>
+              </w:rPr>
+              <w:t>-  öe</w:t>
+            </w:r>
+            <w:proofErr w:type="gramEnd"/>
             <w:r>
               <w:rPr>
                 <w:rFonts w:ascii="BRH Malayalam Extra" w:hAnsi="BRH Malayalam Extra" w:cs="BRH Malayalam Extra"/>
@@ -24084,8 +25258,19 @@
                 <w:sz w:val="32"/>
                 <w:szCs w:val="40"/>
               </w:rPr>
-              <w:t>)-  öe</w:t>
-            </w:r>
+              <w:t>)</w:t>
+            </w:r>
+            <w:proofErr w:type="gramStart"/>
+            <w:r>
+              <w:rPr>
+                <w:rFonts w:ascii="BRH Malayalam Extra" w:hAnsi="BRH Malayalam Extra" w:cs="BRH Malayalam Extra"/>
+                <w:color w:val="000000"/>
+                <w:sz w:val="32"/>
+                <w:szCs w:val="40"/>
+              </w:rPr>
+              <w:t>-  öe</w:t>
+            </w:r>
+            <w:proofErr w:type="gramEnd"/>
             <w:r>
               <w:rPr>
                 <w:rFonts w:ascii="BRH Malayalam Extra" w:hAnsi="BRH Malayalam Extra" w:cs="BRH Malayalam Extra"/>
@@ -24411,7 +25596,27 @@
                 <w:sz w:val="32"/>
                 <w:szCs w:val="40"/>
               </w:rPr>
-              <w:t>)-  pPx(³§—)sy ||</w:t>
+              <w:t>)</w:t>
+            </w:r>
+            <w:proofErr w:type="gramStart"/>
+            <w:r>
+              <w:rPr>
+                <w:rFonts w:ascii="BRH Malayalam Extra" w:hAnsi="BRH Malayalam Extra" w:cs="BRH Malayalam Extra"/>
+                <w:color w:val="000000"/>
+                <w:sz w:val="32"/>
+                <w:szCs w:val="40"/>
+              </w:rPr>
+              <w:t>-  pPx</w:t>
+            </w:r>
+            <w:proofErr w:type="gramEnd"/>
+            <w:r>
+              <w:rPr>
+                <w:rFonts w:ascii="BRH Malayalam Extra" w:hAnsi="BRH Malayalam Extra" w:cs="BRH Malayalam Extra"/>
+                <w:color w:val="000000"/>
+                <w:sz w:val="32"/>
+                <w:szCs w:val="40"/>
+              </w:rPr>
+              <w:t>(³§—)sy ||</w:t>
             </w:r>
           </w:p>
           <w:p>
@@ -24474,6 +25679,7 @@
               </w:rPr>
               <w:t>(³§</w:t>
             </w:r>
+            <w:proofErr w:type="gramStart"/>
             <w:r>
               <w:rPr>
                 <w:rFonts w:ascii="BRH Malayalam Extra" w:hAnsi="BRH Malayalam Extra" w:cs="BRH Malayalam Extra"/>
@@ -24492,6 +25698,7 @@
               </w:rPr>
               <w:t>)szZy</w:t>
             </w:r>
+            <w:proofErr w:type="gramEnd"/>
             <w:r>
               <w:rPr>
                 <w:rFonts w:ascii="BRH Malayalam Extra" w:hAnsi="BRH Malayalam Extra" w:cs="BRH Malayalam Extra"/>
@@ -24645,7 +25852,27 @@
                 <w:sz w:val="32"/>
                 <w:szCs w:val="40"/>
               </w:rPr>
-              <w:t>)-  pPx(³§—)sy ||</w:t>
+              <w:t>)</w:t>
+            </w:r>
+            <w:proofErr w:type="gramStart"/>
+            <w:r>
+              <w:rPr>
+                <w:rFonts w:ascii="BRH Malayalam Extra" w:hAnsi="BRH Malayalam Extra" w:cs="BRH Malayalam Extra"/>
+                <w:color w:val="000000"/>
+                <w:sz w:val="32"/>
+                <w:szCs w:val="40"/>
+              </w:rPr>
+              <w:t>-  pPx</w:t>
+            </w:r>
+            <w:proofErr w:type="gramEnd"/>
+            <w:r>
+              <w:rPr>
+                <w:rFonts w:ascii="BRH Malayalam Extra" w:hAnsi="BRH Malayalam Extra" w:cs="BRH Malayalam Extra"/>
+                <w:color w:val="000000"/>
+                <w:sz w:val="32"/>
+                <w:szCs w:val="40"/>
+              </w:rPr>
+              <w:t>(³§—)sy ||</w:t>
             </w:r>
           </w:p>
           <w:p>
@@ -24698,6 +25925,7 @@
               </w:rPr>
               <w:t>(³§</w:t>
             </w:r>
+            <w:proofErr w:type="gramStart"/>
             <w:r>
               <w:rPr>
                 <w:rFonts w:ascii="BRH Malayalam Extra" w:hAnsi="BRH Malayalam Extra" w:cs="BRH Malayalam Extra"/>
@@ -24716,6 +25944,7 @@
               </w:rPr>
               <w:t>)szZy</w:t>
             </w:r>
+            <w:proofErr w:type="gramEnd"/>
             <w:r>
               <w:rPr>
                 <w:rFonts w:ascii="BRH Malayalam Extra" w:hAnsi="BRH Malayalam Extra" w:cs="BRH Malayalam Extra"/>
@@ -24874,8 +26103,19 @@
                 <w:sz w:val="32"/>
                 <w:szCs w:val="40"/>
               </w:rPr>
-              <w:t>)-  d</w:t>
-            </w:r>
+              <w:t>)</w:t>
+            </w:r>
+            <w:proofErr w:type="gramStart"/>
+            <w:r>
+              <w:rPr>
+                <w:rFonts w:ascii="BRH Malayalam Extra" w:hAnsi="BRH Malayalam Extra" w:cs="BRH Malayalam Extra"/>
+                <w:color w:val="000000"/>
+                <w:sz w:val="32"/>
+                <w:szCs w:val="40"/>
+              </w:rPr>
+              <w:t>-  d</w:t>
+            </w:r>
+            <w:proofErr w:type="gramEnd"/>
             <w:r>
               <w:rPr>
                 <w:rFonts w:ascii="BRH Malayalam Extra" w:hAnsi="BRH Malayalam Extra" w:cs="BRH Malayalam Extra"/>
@@ -25253,8 +26493,19 @@
                 <w:sz w:val="32"/>
                 <w:szCs w:val="40"/>
               </w:rPr>
-              <w:t>)-  D</w:t>
-            </w:r>
+              <w:t>)</w:t>
+            </w:r>
+            <w:proofErr w:type="gramStart"/>
+            <w:r>
+              <w:rPr>
+                <w:rFonts w:ascii="BRH Malayalam Extra" w:hAnsi="BRH Malayalam Extra" w:cs="BRH Malayalam Extra"/>
+                <w:color w:val="000000"/>
+                <w:sz w:val="32"/>
+                <w:szCs w:val="40"/>
+              </w:rPr>
+              <w:t>-  D</w:t>
+            </w:r>
+            <w:proofErr w:type="gramEnd"/>
             <w:r>
               <w:rPr>
                 <w:rFonts w:ascii="BRH Malayalam Extra" w:hAnsi="BRH Malayalam Extra" w:cs="BRH Malayalam Extra"/>
@@ -25594,8 +26845,19 @@
                 <w:sz w:val="32"/>
                 <w:szCs w:val="40"/>
               </w:rPr>
-              <w:t>)-  d</w:t>
-            </w:r>
+              <w:t>)</w:t>
+            </w:r>
+            <w:proofErr w:type="gramStart"/>
+            <w:r>
+              <w:rPr>
+                <w:rFonts w:ascii="BRH Malayalam Extra" w:hAnsi="BRH Malayalam Extra" w:cs="BRH Malayalam Extra"/>
+                <w:color w:val="000000"/>
+                <w:sz w:val="32"/>
+                <w:szCs w:val="40"/>
+              </w:rPr>
+              <w:t>-  d</w:t>
+            </w:r>
+            <w:proofErr w:type="gramEnd"/>
             <w:r>
               <w:rPr>
                 <w:rFonts w:ascii="BRH Malayalam Extra" w:hAnsi="BRH Malayalam Extra" w:cs="BRH Malayalam Extra"/>
@@ -26114,8 +27376,19 @@
                 <w:sz w:val="32"/>
                 <w:szCs w:val="40"/>
               </w:rPr>
-              <w:t>)-  D</w:t>
-            </w:r>
+              <w:t>)</w:t>
+            </w:r>
+            <w:proofErr w:type="gramStart"/>
+            <w:r>
+              <w:rPr>
+                <w:rFonts w:ascii="BRH Malayalam Extra" w:hAnsi="BRH Malayalam Extra" w:cs="BRH Malayalam Extra"/>
+                <w:color w:val="000000"/>
+                <w:sz w:val="32"/>
+                <w:szCs w:val="40"/>
+              </w:rPr>
+              <w:t>-  D</w:t>
+            </w:r>
+            <w:proofErr w:type="gramEnd"/>
             <w:r>
               <w:rPr>
                 <w:rFonts w:ascii="BRH Malayalam Extra" w:hAnsi="BRH Malayalam Extra" w:cs="BRH Malayalam Extra"/>
@@ -26535,7 +27808,27 @@
           <w:sz w:val="28"/>
           <w:szCs w:val="32"/>
         </w:rPr>
-        <w:t>(ignore those which are already incorporated in your book’s version and date)</w:t>
+        <w:t>(</w:t>
+      </w:r>
+      <w:proofErr w:type="gramStart"/>
+      <w:r>
+        <w:rPr>
+          <w:b/>
+          <w:bCs/>
+          <w:sz w:val="28"/>
+          <w:szCs w:val="32"/>
+        </w:rPr>
+        <w:t>ignore</w:t>
+      </w:r>
+      <w:proofErr w:type="gramEnd"/>
+      <w:r>
+        <w:rPr>
+          <w:b/>
+          <w:bCs/>
+          <w:sz w:val="28"/>
+          <w:szCs w:val="32"/>
+        </w:rPr>
+        <w:t xml:space="preserve"> those which are already incorporated in your book’s version and date)</w:t>
       </w:r>
     </w:p>
     <w:tbl>
@@ -27845,7 +29138,27 @@
                 <w:sz w:val="28"/>
                 <w:szCs w:val="32"/>
               </w:rPr>
-              <w:t>(no elision for “a”</w:t>
+              <w:t>(</w:t>
+            </w:r>
+            <w:proofErr w:type="gramStart"/>
+            <w:r>
+              <w:rPr>
+                <w:b/>
+                <w:bCs/>
+                <w:sz w:val="28"/>
+                <w:szCs w:val="32"/>
+              </w:rPr>
+              <w:t>no</w:t>
+            </w:r>
+            <w:proofErr w:type="gramEnd"/>
+            <w:r>
+              <w:rPr>
+                <w:b/>
+                <w:bCs/>
+                <w:sz w:val="28"/>
+                <w:szCs w:val="32"/>
+              </w:rPr>
+              <w:t xml:space="preserve"> elision for “a”</w:t>
             </w:r>
             <w:r>
               <w:rPr>
@@ -28022,7 +29335,27 @@
           <w:sz w:val="28"/>
           <w:szCs w:val="32"/>
         </w:rPr>
-        <w:t>(ignore those which are already incorporated in your book’s version and date)</w:t>
+        <w:t>(</w:t>
+      </w:r>
+      <w:proofErr w:type="gramStart"/>
+      <w:r>
+        <w:rPr>
+          <w:b/>
+          <w:bCs/>
+          <w:sz w:val="28"/>
+          <w:szCs w:val="32"/>
+        </w:rPr>
+        <w:t>ignore</w:t>
+      </w:r>
+      <w:proofErr w:type="gramEnd"/>
+      <w:r>
+        <w:rPr>
+          <w:b/>
+          <w:bCs/>
+          <w:sz w:val="28"/>
+          <w:szCs w:val="32"/>
+        </w:rPr>
+        <w:t xml:space="preserve"> those which are already incorporated in your book’s version and date)</w:t>
       </w:r>
     </w:p>
     <w:tbl>

</xml_diff>

<commit_message>
nmv 19 02 2023
</commit_message>
<xml_diff>
--- a/TS Jatai Ghanam Project/TS 1.5/TS 1.5 Jatai Malayalam Corrections.docx
+++ b/TS Jatai Ghanam Project/TS 1.5/TS 1.5 Jatai Malayalam Corrections.docx
@@ -15468,7 +15468,6 @@
                 <w:color w:val="FF0000"/>
                 <w:sz w:val="32"/>
                 <w:szCs w:val="40"/>
-                <w:lang w:val="it-IT"/>
               </w:rPr>
             </w:pPr>
             <w:r>
@@ -15476,7 +15475,6 @@
                 <w:rFonts w:cs="BRH Malayalam Extra"/>
                 <w:color w:val="FF0000"/>
                 <w:szCs w:val="40"/>
-                <w:lang w:val="it-IT"/>
               </w:rPr>
               <w:t>83</w:t>
             </w:r>
@@ -15486,7 +15484,6 @@
                 <w:color w:val="FF0000"/>
                 <w:sz w:val="32"/>
                 <w:szCs w:val="40"/>
-                <w:lang w:val="it-IT"/>
               </w:rPr>
               <w:t>)</w:t>
             </w:r>
@@ -15496,7 +15493,6 @@
                 <w:color w:val="FF0000"/>
                 <w:sz w:val="32"/>
                 <w:szCs w:val="40"/>
-                <w:lang w:val="it-IT"/>
               </w:rPr>
               <w:tab/>
             </w:r>
@@ -15505,7 +15501,6 @@
                 <w:rFonts w:cs="BRH Malayalam Extra"/>
                 <w:color w:val="FF0000"/>
                 <w:szCs w:val="40"/>
-                <w:lang w:val="it-IT"/>
               </w:rPr>
               <w:t>1</w:t>
             </w:r>
@@ -15515,7 +15510,6 @@
                 <w:color w:val="FF0000"/>
                 <w:sz w:val="32"/>
                 <w:szCs w:val="40"/>
-                <w:lang w:val="it-IT"/>
               </w:rPr>
               <w:t>.</w:t>
             </w:r>
@@ -15524,7 +15518,6 @@
                 <w:rFonts w:cs="BRH Malayalam Extra"/>
                 <w:color w:val="FF0000"/>
                 <w:szCs w:val="40"/>
-                <w:lang w:val="it-IT"/>
               </w:rPr>
               <w:t>5</w:t>
             </w:r>
@@ -15534,7 +15527,6 @@
                 <w:color w:val="FF0000"/>
                 <w:sz w:val="32"/>
                 <w:szCs w:val="40"/>
-                <w:lang w:val="it-IT"/>
               </w:rPr>
               <w:t>.</w:t>
             </w:r>
@@ -15543,7 +15535,6 @@
                 <w:rFonts w:cs="BRH Malayalam Extra"/>
                 <w:color w:val="FF0000"/>
                 <w:szCs w:val="40"/>
-                <w:lang w:val="it-IT"/>
               </w:rPr>
               <w:t>4</w:t>
             </w:r>
@@ -15553,7 +15544,6 @@
                 <w:color w:val="FF0000"/>
                 <w:sz w:val="32"/>
                 <w:szCs w:val="40"/>
-                <w:lang w:val="it-IT"/>
               </w:rPr>
               <w:t>.</w:t>
             </w:r>
@@ -15562,7 +15552,6 @@
                 <w:rFonts w:cs="BRH Malayalam Extra"/>
                 <w:color w:val="FF0000"/>
                 <w:szCs w:val="40"/>
-                <w:lang w:val="it-IT"/>
               </w:rPr>
               <w:t>4</w:t>
             </w:r>
@@ -15572,7 +15561,6 @@
                 <w:color w:val="FF0000"/>
                 <w:sz w:val="32"/>
                 <w:szCs w:val="40"/>
-                <w:lang w:val="it-IT"/>
               </w:rPr>
               <w:t>(</w:t>
             </w:r>
@@ -15581,7 +15569,6 @@
                 <w:rFonts w:cs="BRH Malayalam Extra"/>
                 <w:color w:val="FF0000"/>
                 <w:szCs w:val="40"/>
-                <w:lang w:val="it-IT"/>
               </w:rPr>
               <w:t>75</w:t>
             </w:r>
@@ -15591,27 +15578,35 @@
                 <w:color w:val="FF0000"/>
                 <w:sz w:val="32"/>
                 <w:szCs w:val="40"/>
-                <w:lang w:val="it-IT"/>
-              </w:rPr>
-              <w:t>)-  E</w:t>
-            </w:r>
-            <w:r>
-              <w:rPr>
-                <w:rFonts w:ascii="BRH Malayalam Extra" w:hAnsi="BRH Malayalam Extra" w:cs="BRH Malayalam Extra"/>
-                <w:color w:val="FF0000"/>
-                <w:sz w:val="27"/>
-                <w:szCs w:val="40"/>
-                <w:lang w:val="it-IT"/>
-              </w:rPr>
-              <w:t>–</w:t>
-            </w:r>
-            <w:r>
-              <w:rPr>
-                <w:rFonts w:ascii="BRH Malayalam Extra" w:hAnsi="BRH Malayalam Extra" w:cs="BRH Malayalam Extra"/>
-                <w:color w:val="FF0000"/>
-                <w:sz w:val="32"/>
-                <w:szCs w:val="40"/>
-                <w:lang w:val="it-IT"/>
+              </w:rPr>
+              <w:t>)</w:t>
+            </w:r>
+            <w:proofErr w:type="gramStart"/>
+            <w:r>
+              <w:rPr>
+                <w:rFonts w:ascii="BRH Malayalam Extra" w:hAnsi="BRH Malayalam Extra" w:cs="BRH Malayalam Extra"/>
+                <w:color w:val="FF0000"/>
+                <w:sz w:val="32"/>
+                <w:szCs w:val="40"/>
+              </w:rPr>
+              <w:t>-  E</w:t>
+            </w:r>
+            <w:proofErr w:type="gramEnd"/>
+            <w:r>
+              <w:rPr>
+                <w:rFonts w:ascii="BRH Malayalam Extra" w:hAnsi="BRH Malayalam Extra" w:cs="BRH Malayalam Extra"/>
+                <w:color w:val="FF0000"/>
+                <w:sz w:val="27"/>
+                <w:szCs w:val="40"/>
+              </w:rPr>
+              <w:t>–</w:t>
+            </w:r>
+            <w:r>
+              <w:rPr>
+                <w:rFonts w:ascii="BRH Malayalam Extra" w:hAnsi="BRH Malayalam Extra" w:cs="BRH Malayalam Extra"/>
+                <w:color w:val="FF0000"/>
+                <w:sz w:val="32"/>
+                <w:szCs w:val="40"/>
               </w:rPr>
               <w:t>Æ§¥dx</w:t>
             </w:r>
@@ -15621,17 +15616,15 @@
                 <w:color w:val="FF0000"/>
                 <w:sz w:val="27"/>
                 <w:szCs w:val="40"/>
-                <w:lang w:val="it-IT"/>
-              </w:rPr>
-              <w:t>–</w:t>
-            </w:r>
-            <w:r>
-              <w:rPr>
-                <w:rFonts w:ascii="BRH Malayalam Extra" w:hAnsi="BRH Malayalam Extra" w:cs="BRH Malayalam Extra"/>
-                <w:color w:val="FF0000"/>
-                <w:sz w:val="32"/>
-                <w:szCs w:val="40"/>
-                <w:lang w:val="it-IT"/>
+              </w:rPr>
+              <w:t>–</w:t>
+            </w:r>
+            <w:r>
+              <w:rPr>
+                <w:rFonts w:ascii="BRH Malayalam Extra" w:hAnsi="BRH Malayalam Extra" w:cs="BRH Malayalam Extra"/>
+                <w:color w:val="FF0000"/>
+                <w:sz w:val="32"/>
+                <w:szCs w:val="40"/>
               </w:rPr>
               <w:t>Zy</w:t>
             </w:r>
@@ -15641,17 +15634,15 @@
                 <w:color w:val="FF0000"/>
                 <w:sz w:val="27"/>
                 <w:szCs w:val="40"/>
-                <w:lang w:val="it-IT"/>
-              </w:rPr>
-              <w:t>–</w:t>
-            </w:r>
-            <w:r>
-              <w:rPr>
-                <w:rFonts w:ascii="BRH Malayalam Extra" w:hAnsi="BRH Malayalam Extra" w:cs="BRH Malayalam Extra"/>
-                <w:color w:val="FF0000"/>
-                <w:sz w:val="32"/>
-                <w:szCs w:val="40"/>
-                <w:lang w:val="it-IT"/>
+              </w:rPr>
+              <w:t>–</w:t>
+            </w:r>
+            <w:r>
+              <w:rPr>
+                <w:rFonts w:ascii="BRH Malayalam Extra" w:hAnsi="BRH Malayalam Extra" w:cs="BRH Malayalam Extra"/>
+                <w:color w:val="FF0000"/>
+                <w:sz w:val="32"/>
+                <w:szCs w:val="40"/>
               </w:rPr>
               <w:t xml:space="preserve"> ||</w:t>
             </w:r>
@@ -15667,7 +15658,6 @@
                 <w:rFonts w:cs="BRH Malayalam Extra"/>
                 <w:color w:val="FF0000"/>
                 <w:szCs w:val="40"/>
-                <w:lang w:val="it-IT"/>
               </w:rPr>
             </w:pPr>
             <w:r>
@@ -15676,7 +15666,6 @@
                 <w:color w:val="FF0000"/>
                 <w:sz w:val="32"/>
                 <w:szCs w:val="40"/>
-                <w:lang w:val="it-IT"/>
               </w:rPr>
               <w:t>E</w:t>
             </w:r>
@@ -15686,17 +15675,15 @@
                 <w:color w:val="FF0000"/>
                 <w:sz w:val="27"/>
                 <w:szCs w:val="40"/>
-                <w:lang w:val="it-IT"/>
-              </w:rPr>
-              <w:t>–</w:t>
-            </w:r>
-            <w:r>
-              <w:rPr>
-                <w:rFonts w:ascii="BRH Malayalam Extra" w:hAnsi="BRH Malayalam Extra" w:cs="BRH Malayalam Extra"/>
-                <w:color w:val="FF0000"/>
-                <w:sz w:val="32"/>
-                <w:szCs w:val="40"/>
-                <w:lang w:val="it-IT"/>
+              </w:rPr>
+              <w:t>–</w:t>
+            </w:r>
+            <w:r>
+              <w:rPr>
+                <w:rFonts w:ascii="BRH Malayalam Extra" w:hAnsi="BRH Malayalam Extra" w:cs="BRH Malayalam Extra"/>
+                <w:color w:val="FF0000"/>
+                <w:sz w:val="32"/>
+                <w:szCs w:val="40"/>
               </w:rPr>
               <w:t>Æ§¥dx</w:t>
             </w:r>
@@ -15706,17 +15693,15 @@
                 <w:color w:val="FF0000"/>
                 <w:sz w:val="27"/>
                 <w:szCs w:val="40"/>
-                <w:lang w:val="it-IT"/>
-              </w:rPr>
-              <w:t>–</w:t>
-            </w:r>
-            <w:r>
-              <w:rPr>
-                <w:rFonts w:ascii="BRH Malayalam Extra" w:hAnsi="BRH Malayalam Extra" w:cs="BRH Malayalam Extra"/>
-                <w:color w:val="FF0000"/>
-                <w:sz w:val="32"/>
-                <w:szCs w:val="40"/>
-                <w:lang w:val="it-IT"/>
+              </w:rPr>
+              <w:t>–</w:t>
+            </w:r>
+            <w:r>
+              <w:rPr>
+                <w:rFonts w:ascii="BRH Malayalam Extra" w:hAnsi="BRH Malayalam Extra" w:cs="BRH Malayalam Extra"/>
+                <w:color w:val="FF0000"/>
+                <w:sz w:val="32"/>
+                <w:szCs w:val="40"/>
               </w:rPr>
               <w:t>ZzZõ</w:t>
             </w:r>
@@ -15727,7 +15712,6 @@
                 <w:sz w:val="32"/>
                 <w:szCs w:val="40"/>
                 <w:highlight w:val="yellow"/>
-                <w:lang w:val="it-IT"/>
               </w:rPr>
               <w:t>£—ªÆ</w:t>
             </w:r>
@@ -15737,7 +15721,6 @@
                 <w:color w:val="FF0000"/>
                 <w:sz w:val="32"/>
                 <w:szCs w:val="40"/>
-                <w:lang w:val="it-IT"/>
               </w:rPr>
               <w:t xml:space="preserve">§¥dxZy | </w:t>
             </w:r>
@@ -15759,7 +15742,6 @@
                 <w:color w:val="FF0000"/>
                 <w:sz w:val="32"/>
                 <w:szCs w:val="40"/>
-                <w:lang w:val="it-IT"/>
               </w:rPr>
             </w:pPr>
             <w:r>
@@ -15767,7 +15749,6 @@
                 <w:rFonts w:cs="BRH Malayalam Extra"/>
                 <w:color w:val="FF0000"/>
                 <w:szCs w:val="40"/>
-                <w:lang w:val="it-IT"/>
               </w:rPr>
               <w:t>83</w:t>
             </w:r>
@@ -15777,7 +15758,6 @@
                 <w:color w:val="FF0000"/>
                 <w:sz w:val="32"/>
                 <w:szCs w:val="40"/>
-                <w:lang w:val="it-IT"/>
               </w:rPr>
               <w:t>)</w:t>
             </w:r>
@@ -15787,7 +15767,6 @@
                 <w:color w:val="FF0000"/>
                 <w:sz w:val="32"/>
                 <w:szCs w:val="40"/>
-                <w:lang w:val="it-IT"/>
               </w:rPr>
               <w:tab/>
             </w:r>
@@ -15796,7 +15775,6 @@
                 <w:rFonts w:cs="BRH Malayalam Extra"/>
                 <w:color w:val="FF0000"/>
                 <w:szCs w:val="40"/>
-                <w:lang w:val="it-IT"/>
               </w:rPr>
               <w:t>1</w:t>
             </w:r>
@@ -15806,7 +15784,6 @@
                 <w:color w:val="FF0000"/>
                 <w:sz w:val="32"/>
                 <w:szCs w:val="40"/>
-                <w:lang w:val="it-IT"/>
               </w:rPr>
               <w:t>.</w:t>
             </w:r>
@@ -15815,7 +15792,6 @@
                 <w:rFonts w:cs="BRH Malayalam Extra"/>
                 <w:color w:val="FF0000"/>
                 <w:szCs w:val="40"/>
-                <w:lang w:val="it-IT"/>
               </w:rPr>
               <w:t>5</w:t>
             </w:r>
@@ -15825,7 +15801,6 @@
                 <w:color w:val="FF0000"/>
                 <w:sz w:val="32"/>
                 <w:szCs w:val="40"/>
-                <w:lang w:val="it-IT"/>
               </w:rPr>
               <w:t>.</w:t>
             </w:r>
@@ -15834,7 +15809,6 @@
                 <w:rFonts w:cs="BRH Malayalam Extra"/>
                 <w:color w:val="FF0000"/>
                 <w:szCs w:val="40"/>
-                <w:lang w:val="it-IT"/>
               </w:rPr>
               <w:t>4</w:t>
             </w:r>
@@ -15844,7 +15818,6 @@
                 <w:color w:val="FF0000"/>
                 <w:sz w:val="32"/>
                 <w:szCs w:val="40"/>
-                <w:lang w:val="it-IT"/>
               </w:rPr>
               <w:t>.</w:t>
             </w:r>
@@ -15853,7 +15826,6 @@
                 <w:rFonts w:cs="BRH Malayalam Extra"/>
                 <w:color w:val="FF0000"/>
                 <w:szCs w:val="40"/>
-                <w:lang w:val="it-IT"/>
               </w:rPr>
               <w:t>4</w:t>
             </w:r>
@@ -15863,7 +15835,6 @@
                 <w:color w:val="FF0000"/>
                 <w:sz w:val="32"/>
                 <w:szCs w:val="40"/>
-                <w:lang w:val="it-IT"/>
               </w:rPr>
               <w:t>(</w:t>
             </w:r>
@@ -15872,7 +15843,6 @@
                 <w:rFonts w:cs="BRH Malayalam Extra"/>
                 <w:color w:val="FF0000"/>
                 <w:szCs w:val="40"/>
-                <w:lang w:val="it-IT"/>
               </w:rPr>
               <w:t>75</w:t>
             </w:r>
@@ -15882,27 +15852,35 @@
                 <w:color w:val="FF0000"/>
                 <w:sz w:val="32"/>
                 <w:szCs w:val="40"/>
-                <w:lang w:val="it-IT"/>
-              </w:rPr>
-              <w:t>)-  E</w:t>
-            </w:r>
-            <w:r>
-              <w:rPr>
-                <w:rFonts w:ascii="BRH Malayalam Extra" w:hAnsi="BRH Malayalam Extra" w:cs="BRH Malayalam Extra"/>
-                <w:color w:val="FF0000"/>
-                <w:sz w:val="27"/>
-                <w:szCs w:val="40"/>
-                <w:lang w:val="it-IT"/>
-              </w:rPr>
-              <w:t>–</w:t>
-            </w:r>
-            <w:r>
-              <w:rPr>
-                <w:rFonts w:ascii="BRH Malayalam Extra" w:hAnsi="BRH Malayalam Extra" w:cs="BRH Malayalam Extra"/>
-                <w:color w:val="FF0000"/>
-                <w:sz w:val="32"/>
-                <w:szCs w:val="40"/>
-                <w:lang w:val="it-IT"/>
+              </w:rPr>
+              <w:t>)</w:t>
+            </w:r>
+            <w:proofErr w:type="gramStart"/>
+            <w:r>
+              <w:rPr>
+                <w:rFonts w:ascii="BRH Malayalam Extra" w:hAnsi="BRH Malayalam Extra" w:cs="BRH Malayalam Extra"/>
+                <w:color w:val="FF0000"/>
+                <w:sz w:val="32"/>
+                <w:szCs w:val="40"/>
+              </w:rPr>
+              <w:t>-  E</w:t>
+            </w:r>
+            <w:proofErr w:type="gramEnd"/>
+            <w:r>
+              <w:rPr>
+                <w:rFonts w:ascii="BRH Malayalam Extra" w:hAnsi="BRH Malayalam Extra" w:cs="BRH Malayalam Extra"/>
+                <w:color w:val="FF0000"/>
+                <w:sz w:val="27"/>
+                <w:szCs w:val="40"/>
+              </w:rPr>
+              <w:t>–</w:t>
+            </w:r>
+            <w:r>
+              <w:rPr>
+                <w:rFonts w:ascii="BRH Malayalam Extra" w:hAnsi="BRH Malayalam Extra" w:cs="BRH Malayalam Extra"/>
+                <w:color w:val="FF0000"/>
+                <w:sz w:val="32"/>
+                <w:szCs w:val="40"/>
               </w:rPr>
               <w:t>Æ§¥dx</w:t>
             </w:r>
@@ -15912,17 +15890,15 @@
                 <w:color w:val="FF0000"/>
                 <w:sz w:val="27"/>
                 <w:szCs w:val="40"/>
-                <w:lang w:val="it-IT"/>
-              </w:rPr>
-              <w:t>–</w:t>
-            </w:r>
-            <w:r>
-              <w:rPr>
-                <w:rFonts w:ascii="BRH Malayalam Extra" w:hAnsi="BRH Malayalam Extra" w:cs="BRH Malayalam Extra"/>
-                <w:color w:val="FF0000"/>
-                <w:sz w:val="32"/>
-                <w:szCs w:val="40"/>
-                <w:lang w:val="it-IT"/>
+              </w:rPr>
+              <w:t>–</w:t>
+            </w:r>
+            <w:r>
+              <w:rPr>
+                <w:rFonts w:ascii="BRH Malayalam Extra" w:hAnsi="BRH Malayalam Extra" w:cs="BRH Malayalam Extra"/>
+                <w:color w:val="FF0000"/>
+                <w:sz w:val="32"/>
+                <w:szCs w:val="40"/>
               </w:rPr>
               <w:t>Zy</w:t>
             </w:r>
@@ -15932,17 +15908,15 @@
                 <w:color w:val="FF0000"/>
                 <w:sz w:val="27"/>
                 <w:szCs w:val="40"/>
-                <w:lang w:val="it-IT"/>
-              </w:rPr>
-              <w:t>–</w:t>
-            </w:r>
-            <w:r>
-              <w:rPr>
-                <w:rFonts w:ascii="BRH Malayalam Extra" w:hAnsi="BRH Malayalam Extra" w:cs="BRH Malayalam Extra"/>
-                <w:color w:val="FF0000"/>
-                <w:sz w:val="32"/>
-                <w:szCs w:val="40"/>
-                <w:lang w:val="it-IT"/>
+              </w:rPr>
+              <w:t>–</w:t>
+            </w:r>
+            <w:r>
+              <w:rPr>
+                <w:rFonts w:ascii="BRH Malayalam Extra" w:hAnsi="BRH Malayalam Extra" w:cs="BRH Malayalam Extra"/>
+                <w:color w:val="FF0000"/>
+                <w:sz w:val="32"/>
+                <w:szCs w:val="40"/>
               </w:rPr>
               <w:t xml:space="preserve"> ||</w:t>
             </w:r>
@@ -15958,7 +15932,6 @@
                 <w:rFonts w:cs="BRH Malayalam Extra"/>
                 <w:color w:val="FF0000"/>
                 <w:szCs w:val="40"/>
-                <w:lang w:val="it-IT"/>
               </w:rPr>
             </w:pPr>
             <w:r>
@@ -15967,7 +15940,6 @@
                 <w:color w:val="FF0000"/>
                 <w:sz w:val="32"/>
                 <w:szCs w:val="40"/>
-                <w:lang w:val="it-IT"/>
               </w:rPr>
               <w:t>E</w:t>
             </w:r>
@@ -15977,17 +15949,15 @@
                 <w:color w:val="FF0000"/>
                 <w:sz w:val="27"/>
                 <w:szCs w:val="40"/>
-                <w:lang w:val="it-IT"/>
-              </w:rPr>
-              <w:t>–</w:t>
-            </w:r>
-            <w:r>
-              <w:rPr>
-                <w:rFonts w:ascii="BRH Malayalam Extra" w:hAnsi="BRH Malayalam Extra" w:cs="BRH Malayalam Extra"/>
-                <w:color w:val="FF0000"/>
-                <w:sz w:val="32"/>
-                <w:szCs w:val="40"/>
-                <w:lang w:val="it-IT"/>
+              </w:rPr>
+              <w:t>–</w:t>
+            </w:r>
+            <w:r>
+              <w:rPr>
+                <w:rFonts w:ascii="BRH Malayalam Extra" w:hAnsi="BRH Malayalam Extra" w:cs="BRH Malayalam Extra"/>
+                <w:color w:val="FF0000"/>
+                <w:sz w:val="32"/>
+                <w:szCs w:val="40"/>
               </w:rPr>
               <w:t>Æ§¥dx</w:t>
             </w:r>
@@ -15997,17 +15967,15 @@
                 <w:color w:val="FF0000"/>
                 <w:sz w:val="27"/>
                 <w:szCs w:val="40"/>
-                <w:lang w:val="it-IT"/>
-              </w:rPr>
-              <w:t>–</w:t>
-            </w:r>
-            <w:r>
-              <w:rPr>
-                <w:rFonts w:ascii="BRH Malayalam Extra" w:hAnsi="BRH Malayalam Extra" w:cs="BRH Malayalam Extra"/>
-                <w:color w:val="FF0000"/>
-                <w:sz w:val="32"/>
-                <w:szCs w:val="40"/>
-                <w:lang w:val="it-IT"/>
+              </w:rPr>
+              <w:t>–</w:t>
+            </w:r>
+            <w:r>
+              <w:rPr>
+                <w:rFonts w:ascii="BRH Malayalam Extra" w:hAnsi="BRH Malayalam Extra" w:cs="BRH Malayalam Extra"/>
+                <w:color w:val="FF0000"/>
+                <w:sz w:val="32"/>
+                <w:szCs w:val="40"/>
               </w:rPr>
               <w:t>ZzZõ</w:t>
             </w:r>
@@ -16018,7 +15986,6 @@
                 <w:sz w:val="32"/>
                 <w:szCs w:val="40"/>
                 <w:highlight w:val="green"/>
-                <w:lang w:val="it-IT"/>
               </w:rPr>
               <w:t>£—Æ</w:t>
             </w:r>
@@ -16028,7 +15995,6 @@
                 <w:color w:val="FF0000"/>
                 <w:sz w:val="32"/>
                 <w:szCs w:val="40"/>
-                <w:lang w:val="it-IT"/>
               </w:rPr>
               <w:t xml:space="preserve">§¥dxZy | </w:t>
             </w:r>
@@ -16055,7 +16021,6 @@
                 <w:color w:val="000000"/>
                 <w:sz w:val="32"/>
                 <w:szCs w:val="40"/>
-                <w:lang w:val="it-IT"/>
               </w:rPr>
             </w:pPr>
             <w:r>
@@ -16063,7 +16028,6 @@
                 <w:rFonts w:cs="BRH Malayalam Extra"/>
                 <w:color w:val="000000"/>
                 <w:szCs w:val="40"/>
-                <w:lang w:val="it-IT"/>
               </w:rPr>
               <w:lastRenderedPageBreak/>
               <w:t>11</w:t>
@@ -16074,7 +16038,6 @@
                 <w:color w:val="000000"/>
                 <w:sz w:val="32"/>
                 <w:szCs w:val="40"/>
-                <w:lang w:val="it-IT"/>
               </w:rPr>
               <w:t>)</w:t>
             </w:r>
@@ -16084,7 +16047,6 @@
                 <w:color w:val="000000"/>
                 <w:sz w:val="32"/>
                 <w:szCs w:val="40"/>
-                <w:lang w:val="it-IT"/>
               </w:rPr>
               <w:tab/>
             </w:r>
@@ -16093,7 +16055,6 @@
                 <w:rFonts w:cs="BRH Malayalam Extra"/>
                 <w:color w:val="000000"/>
                 <w:szCs w:val="40"/>
-                <w:lang w:val="it-IT"/>
               </w:rPr>
               <w:t>1</w:t>
             </w:r>
@@ -16103,7 +16064,6 @@
                 <w:color w:val="000000"/>
                 <w:sz w:val="32"/>
                 <w:szCs w:val="40"/>
-                <w:lang w:val="it-IT"/>
               </w:rPr>
               <w:t>.</w:t>
             </w:r>
@@ -16112,7 +16072,6 @@
                 <w:rFonts w:cs="BRH Malayalam Extra"/>
                 <w:color w:val="000000"/>
                 <w:szCs w:val="40"/>
-                <w:lang w:val="it-IT"/>
               </w:rPr>
               <w:t>5</w:t>
             </w:r>
@@ -16122,7 +16081,6 @@
                 <w:color w:val="000000"/>
                 <w:sz w:val="32"/>
                 <w:szCs w:val="40"/>
-                <w:lang w:val="it-IT"/>
               </w:rPr>
               <w:t>.</w:t>
             </w:r>
@@ -16131,7 +16089,6 @@
                 <w:rFonts w:cs="BRH Malayalam Extra"/>
                 <w:color w:val="000000"/>
                 <w:szCs w:val="40"/>
-                <w:lang w:val="it-IT"/>
               </w:rPr>
               <w:t>5</w:t>
             </w:r>
@@ -16141,7 +16098,6 @@
                 <w:color w:val="000000"/>
                 <w:sz w:val="32"/>
                 <w:szCs w:val="40"/>
-                <w:lang w:val="it-IT"/>
               </w:rPr>
               <w:t>.</w:t>
             </w:r>
@@ -16150,7 +16106,6 @@
                 <w:rFonts w:cs="BRH Malayalam Extra"/>
                 <w:color w:val="000000"/>
                 <w:szCs w:val="40"/>
-                <w:lang w:val="it-IT"/>
               </w:rPr>
               <w:t>1</w:t>
             </w:r>
@@ -16160,7 +16115,6 @@
                 <w:color w:val="000000"/>
                 <w:sz w:val="32"/>
                 <w:szCs w:val="40"/>
-                <w:lang w:val="it-IT"/>
               </w:rPr>
               <w:t>(</w:t>
             </w:r>
@@ -16169,7 +16123,6 @@
                 <w:rFonts w:cs="BRH Malayalam Extra"/>
                 <w:color w:val="000000"/>
                 <w:szCs w:val="40"/>
-                <w:lang w:val="it-IT"/>
               </w:rPr>
               <w:t>9</w:t>
             </w:r>
@@ -16179,27 +16132,44 @@
                 <w:color w:val="000000"/>
                 <w:sz w:val="32"/>
                 <w:szCs w:val="40"/>
-                <w:lang w:val="it-IT"/>
-              </w:rPr>
-              <w:t>)-  q£</w:t>
-            </w:r>
-            <w:r>
-              <w:rPr>
-                <w:rFonts w:ascii="BRH Malayalam Extra" w:hAnsi="BRH Malayalam Extra" w:cs="BRH Malayalam Extra"/>
-                <w:color w:val="000000"/>
-                <w:sz w:val="27"/>
-                <w:szCs w:val="40"/>
-                <w:lang w:val="it-IT"/>
-              </w:rPr>
-              <w:t>–</w:t>
-            </w:r>
-            <w:r>
-              <w:rPr>
-                <w:rFonts w:ascii="BRH Malayalam Extra" w:hAnsi="BRH Malayalam Extra" w:cs="BRH Malayalam Extra"/>
-                <w:color w:val="000000"/>
-                <w:sz w:val="32"/>
-                <w:szCs w:val="40"/>
-                <w:lang w:val="it-IT"/>
+              </w:rPr>
+              <w:t>)</w:t>
+            </w:r>
+            <w:proofErr w:type="gramStart"/>
+            <w:r>
+              <w:rPr>
+                <w:rFonts w:ascii="BRH Malayalam Extra" w:hAnsi="BRH Malayalam Extra" w:cs="BRH Malayalam Extra"/>
+                <w:color w:val="000000"/>
+                <w:sz w:val="32"/>
+                <w:szCs w:val="40"/>
+              </w:rPr>
+              <w:t>-  q</w:t>
+            </w:r>
+            <w:proofErr w:type="gramEnd"/>
+            <w:r>
+              <w:rPr>
+                <w:rFonts w:ascii="BRH Malayalam Extra" w:hAnsi="BRH Malayalam Extra" w:cs="BRH Malayalam Extra"/>
+                <w:color w:val="000000"/>
+                <w:sz w:val="32"/>
+                <w:szCs w:val="40"/>
+              </w:rPr>
+              <w:t>£</w:t>
+            </w:r>
+            <w:r>
+              <w:rPr>
+                <w:rFonts w:ascii="BRH Malayalam Extra" w:hAnsi="BRH Malayalam Extra" w:cs="BRH Malayalam Extra"/>
+                <w:color w:val="000000"/>
+                <w:sz w:val="27"/>
+                <w:szCs w:val="40"/>
+              </w:rPr>
+              <w:t>–</w:t>
+            </w:r>
+            <w:r>
+              <w:rPr>
+                <w:rFonts w:ascii="BRH Malayalam Extra" w:hAnsi="BRH Malayalam Extra" w:cs="BRH Malayalam Extra"/>
+                <w:color w:val="000000"/>
+                <w:sz w:val="32"/>
+                <w:szCs w:val="40"/>
               </w:rPr>
               <w:t>Yû</w:t>
             </w:r>
@@ -16209,17 +16179,15 @@
                 <w:color w:val="000000"/>
                 <w:sz w:val="27"/>
                 <w:szCs w:val="40"/>
-                <w:lang w:val="it-IT"/>
-              </w:rPr>
-              <w:t>–</w:t>
-            </w:r>
-            <w:r>
-              <w:rPr>
-                <w:rFonts w:ascii="BRH Malayalam Extra" w:hAnsi="BRH Malayalam Extra" w:cs="BRH Malayalam Extra"/>
-                <w:color w:val="000000"/>
-                <w:sz w:val="32"/>
-                <w:szCs w:val="40"/>
-                <w:lang w:val="it-IT"/>
+              </w:rPr>
+              <w:t>–</w:t>
+            </w:r>
+            <w:r>
+              <w:rPr>
+                <w:rFonts w:ascii="BRH Malayalam Extra" w:hAnsi="BRH Malayalam Extra" w:cs="BRH Malayalam Extra"/>
+                <w:color w:val="000000"/>
+                <w:sz w:val="32"/>
+                <w:szCs w:val="40"/>
               </w:rPr>
               <w:t>¥Z ||</w:t>
             </w:r>
@@ -16235,7 +16203,6 @@
                 <w:rFonts w:cs="BRH Malayalam Extra"/>
                 <w:color w:val="000000"/>
                 <w:szCs w:val="40"/>
-                <w:lang w:val="it-IT"/>
               </w:rPr>
             </w:pPr>
             <w:r>
@@ -16244,7 +16211,6 @@
                 <w:color w:val="000000"/>
                 <w:sz w:val="32"/>
                 <w:szCs w:val="40"/>
-                <w:lang w:val="it-IT"/>
               </w:rPr>
               <w:t>q£</w:t>
             </w:r>
@@ -16254,17 +16220,15 @@
                 <w:color w:val="000000"/>
                 <w:sz w:val="27"/>
                 <w:szCs w:val="40"/>
-                <w:lang w:val="it-IT"/>
-              </w:rPr>
-              <w:t>–</w:t>
-            </w:r>
-            <w:r>
-              <w:rPr>
-                <w:rFonts w:ascii="BRH Malayalam Extra" w:hAnsi="BRH Malayalam Extra" w:cs="BRH Malayalam Extra"/>
-                <w:color w:val="000000"/>
-                <w:sz w:val="32"/>
-                <w:szCs w:val="40"/>
-                <w:lang w:val="it-IT"/>
+              </w:rPr>
+              <w:t>–</w:t>
+            </w:r>
+            <w:r>
+              <w:rPr>
+                <w:rFonts w:ascii="BRH Malayalam Extra" w:hAnsi="BRH Malayalam Extra" w:cs="BRH Malayalam Extra"/>
+                <w:color w:val="000000"/>
+                <w:sz w:val="32"/>
+                <w:szCs w:val="40"/>
               </w:rPr>
               <w:t>Yû</w:t>
             </w:r>
@@ -16274,17 +16238,15 @@
                 <w:color w:val="000000"/>
                 <w:sz w:val="27"/>
                 <w:szCs w:val="40"/>
-                <w:lang w:val="it-IT"/>
-              </w:rPr>
-              <w:t>–</w:t>
-            </w:r>
-            <w:r>
-              <w:rPr>
-                <w:rFonts w:ascii="BRH Malayalam Extra" w:hAnsi="BRH Malayalam Extra" w:cs="BRH Malayalam Extra"/>
-                <w:color w:val="000000"/>
-                <w:sz w:val="32"/>
-                <w:szCs w:val="40"/>
-                <w:lang w:val="it-IT"/>
+              </w:rPr>
+              <w:t>–</w:t>
+            </w:r>
+            <w:r>
+              <w:rPr>
+                <w:rFonts w:ascii="BRH Malayalam Extra" w:hAnsi="BRH Malayalam Extra" w:cs="BRH Malayalam Extra"/>
+                <w:color w:val="000000"/>
+                <w:sz w:val="32"/>
+                <w:szCs w:val="40"/>
               </w:rPr>
               <w:t>Z CZy— q£Yû</w:t>
             </w:r>
@@ -16294,7 +16256,6 @@
                 <w:color w:val="000000"/>
                 <w:sz w:val="27"/>
                 <w:szCs w:val="40"/>
-                <w:lang w:val="it-IT"/>
               </w:rPr>
               <w:t>–</w:t>
             </w:r>
@@ -16305,7 +16266,6 @@
                 <w:sz w:val="32"/>
                 <w:szCs w:val="40"/>
                 <w:highlight w:val="yellow"/>
-                <w:lang w:val="it-IT"/>
               </w:rPr>
               <w:t>Z</w:t>
             </w:r>
@@ -16315,7 +16275,6 @@
                 <w:color w:val="000000"/>
                 <w:sz w:val="32"/>
                 <w:szCs w:val="40"/>
-                <w:lang w:val="it-IT"/>
               </w:rPr>
               <w:t xml:space="preserve"> | </w:t>
             </w:r>
@@ -16337,7 +16296,6 @@
                 <w:color w:val="000000"/>
                 <w:sz w:val="32"/>
                 <w:szCs w:val="40"/>
-                <w:lang w:val="it-IT"/>
               </w:rPr>
             </w:pPr>
             <w:r>
@@ -16345,7 +16303,6 @@
                 <w:rFonts w:cs="BRH Malayalam Extra"/>
                 <w:color w:val="000000"/>
                 <w:szCs w:val="40"/>
-                <w:lang w:val="it-IT"/>
               </w:rPr>
               <w:t>11</w:t>
             </w:r>
@@ -16355,7 +16312,6 @@
                 <w:color w:val="000000"/>
                 <w:sz w:val="32"/>
                 <w:szCs w:val="40"/>
-                <w:lang w:val="it-IT"/>
               </w:rPr>
               <w:t>)</w:t>
             </w:r>
@@ -16365,7 +16321,6 @@
                 <w:color w:val="000000"/>
                 <w:sz w:val="32"/>
                 <w:szCs w:val="40"/>
-                <w:lang w:val="it-IT"/>
               </w:rPr>
               <w:tab/>
             </w:r>
@@ -16374,7 +16329,6 @@
                 <w:rFonts w:cs="BRH Malayalam Extra"/>
                 <w:color w:val="000000"/>
                 <w:szCs w:val="40"/>
-                <w:lang w:val="it-IT"/>
               </w:rPr>
               <w:t>1</w:t>
             </w:r>
@@ -16384,7 +16338,6 @@
                 <w:color w:val="000000"/>
                 <w:sz w:val="32"/>
                 <w:szCs w:val="40"/>
-                <w:lang w:val="it-IT"/>
               </w:rPr>
               <w:t>.</w:t>
             </w:r>
@@ -16393,7 +16346,6 @@
                 <w:rFonts w:cs="BRH Malayalam Extra"/>
                 <w:color w:val="000000"/>
                 <w:szCs w:val="40"/>
-                <w:lang w:val="it-IT"/>
               </w:rPr>
               <w:t>5</w:t>
             </w:r>
@@ -16403,7 +16355,6 @@
                 <w:color w:val="000000"/>
                 <w:sz w:val="32"/>
                 <w:szCs w:val="40"/>
-                <w:lang w:val="it-IT"/>
               </w:rPr>
               <w:t>.</w:t>
             </w:r>
@@ -16412,7 +16363,6 @@
                 <w:rFonts w:cs="BRH Malayalam Extra"/>
                 <w:color w:val="000000"/>
                 <w:szCs w:val="40"/>
-                <w:lang w:val="it-IT"/>
               </w:rPr>
               <w:t>5</w:t>
             </w:r>
@@ -16422,7 +16372,6 @@
                 <w:color w:val="000000"/>
                 <w:sz w:val="32"/>
                 <w:szCs w:val="40"/>
-                <w:lang w:val="it-IT"/>
               </w:rPr>
               <w:t>.</w:t>
             </w:r>
@@ -16431,7 +16380,6 @@
                 <w:rFonts w:cs="BRH Malayalam Extra"/>
                 <w:color w:val="000000"/>
                 <w:szCs w:val="40"/>
-                <w:lang w:val="it-IT"/>
               </w:rPr>
               <w:t>1</w:t>
             </w:r>
@@ -16441,7 +16389,6 @@
                 <w:color w:val="000000"/>
                 <w:sz w:val="32"/>
                 <w:szCs w:val="40"/>
-                <w:lang w:val="it-IT"/>
               </w:rPr>
               <w:t>(</w:t>
             </w:r>
@@ -16450,7 +16397,6 @@
                 <w:rFonts w:cs="BRH Malayalam Extra"/>
                 <w:color w:val="000000"/>
                 <w:szCs w:val="40"/>
-                <w:lang w:val="it-IT"/>
               </w:rPr>
               <w:t>9</w:t>
             </w:r>
@@ -16460,27 +16406,44 @@
                 <w:color w:val="000000"/>
                 <w:sz w:val="32"/>
                 <w:szCs w:val="40"/>
-                <w:lang w:val="it-IT"/>
-              </w:rPr>
-              <w:t>)-  q£</w:t>
-            </w:r>
-            <w:r>
-              <w:rPr>
-                <w:rFonts w:ascii="BRH Malayalam Extra" w:hAnsi="BRH Malayalam Extra" w:cs="BRH Malayalam Extra"/>
-                <w:color w:val="000000"/>
-                <w:sz w:val="27"/>
-                <w:szCs w:val="40"/>
-                <w:lang w:val="it-IT"/>
-              </w:rPr>
-              <w:t>–</w:t>
-            </w:r>
-            <w:r>
-              <w:rPr>
-                <w:rFonts w:ascii="BRH Malayalam Extra" w:hAnsi="BRH Malayalam Extra" w:cs="BRH Malayalam Extra"/>
-                <w:color w:val="000000"/>
-                <w:sz w:val="32"/>
-                <w:szCs w:val="40"/>
-                <w:lang w:val="it-IT"/>
+              </w:rPr>
+              <w:t>)</w:t>
+            </w:r>
+            <w:proofErr w:type="gramStart"/>
+            <w:r>
+              <w:rPr>
+                <w:rFonts w:ascii="BRH Malayalam Extra" w:hAnsi="BRH Malayalam Extra" w:cs="BRH Malayalam Extra"/>
+                <w:color w:val="000000"/>
+                <w:sz w:val="32"/>
+                <w:szCs w:val="40"/>
+              </w:rPr>
+              <w:t>-  q</w:t>
+            </w:r>
+            <w:proofErr w:type="gramEnd"/>
+            <w:r>
+              <w:rPr>
+                <w:rFonts w:ascii="BRH Malayalam Extra" w:hAnsi="BRH Malayalam Extra" w:cs="BRH Malayalam Extra"/>
+                <w:color w:val="000000"/>
+                <w:sz w:val="32"/>
+                <w:szCs w:val="40"/>
+              </w:rPr>
+              <w:t>£</w:t>
+            </w:r>
+            <w:r>
+              <w:rPr>
+                <w:rFonts w:ascii="BRH Malayalam Extra" w:hAnsi="BRH Malayalam Extra" w:cs="BRH Malayalam Extra"/>
+                <w:color w:val="000000"/>
+                <w:sz w:val="27"/>
+                <w:szCs w:val="40"/>
+              </w:rPr>
+              <w:t>–</w:t>
+            </w:r>
+            <w:r>
+              <w:rPr>
+                <w:rFonts w:ascii="BRH Malayalam Extra" w:hAnsi="BRH Malayalam Extra" w:cs="BRH Malayalam Extra"/>
+                <w:color w:val="000000"/>
+                <w:sz w:val="32"/>
+                <w:szCs w:val="40"/>
               </w:rPr>
               <w:t>Yû</w:t>
             </w:r>
@@ -16490,7 +16453,6 @@
                 <w:color w:val="000000"/>
                 <w:sz w:val="27"/>
                 <w:szCs w:val="40"/>
-                <w:lang w:val="it-IT"/>
               </w:rPr>
               <w:t>–</w:t>
             </w:r>
@@ -16501,7 +16463,6 @@
                 <w:color w:val="000000"/>
                 <w:sz w:val="32"/>
                 <w:szCs w:val="40"/>
-                <w:lang w:val="it-IT"/>
               </w:rPr>
               <w:t>¥</w:t>
             </w:r>
@@ -16512,7 +16473,6 @@
                 <w:color w:val="000000"/>
                 <w:sz w:val="32"/>
                 <w:szCs w:val="40"/>
-                <w:lang w:val="it-IT"/>
               </w:rPr>
               <w:t>Z ||</w:t>
             </w:r>
@@ -16528,7 +16488,6 @@
                 <w:rFonts w:cs="BRH Malayalam Extra"/>
                 <w:color w:val="000000"/>
                 <w:szCs w:val="40"/>
-                <w:lang w:val="it-IT"/>
               </w:rPr>
             </w:pPr>
             <w:r>
@@ -16537,7 +16496,6 @@
                 <w:color w:val="000000"/>
                 <w:sz w:val="32"/>
                 <w:szCs w:val="40"/>
-                <w:lang w:val="it-IT"/>
               </w:rPr>
               <w:t>q£</w:t>
             </w:r>
@@ -16547,17 +16505,15 @@
                 <w:color w:val="000000"/>
                 <w:sz w:val="27"/>
                 <w:szCs w:val="40"/>
-                <w:lang w:val="it-IT"/>
-              </w:rPr>
-              <w:t>–</w:t>
-            </w:r>
-            <w:r>
-              <w:rPr>
-                <w:rFonts w:ascii="BRH Malayalam Extra" w:hAnsi="BRH Malayalam Extra" w:cs="BRH Malayalam Extra"/>
-                <w:color w:val="000000"/>
-                <w:sz w:val="32"/>
-                <w:szCs w:val="40"/>
-                <w:lang w:val="it-IT"/>
+              </w:rPr>
+              <w:t>–</w:t>
+            </w:r>
+            <w:r>
+              <w:rPr>
+                <w:rFonts w:ascii="BRH Malayalam Extra" w:hAnsi="BRH Malayalam Extra" w:cs="BRH Malayalam Extra"/>
+                <w:color w:val="000000"/>
+                <w:sz w:val="32"/>
+                <w:szCs w:val="40"/>
               </w:rPr>
               <w:t>Yû</w:t>
             </w:r>
@@ -16567,17 +16523,15 @@
                 <w:color w:val="000000"/>
                 <w:sz w:val="27"/>
                 <w:szCs w:val="40"/>
-                <w:lang w:val="it-IT"/>
-              </w:rPr>
-              <w:t>–</w:t>
-            </w:r>
-            <w:r>
-              <w:rPr>
-                <w:rFonts w:ascii="BRH Malayalam Extra" w:hAnsi="BRH Malayalam Extra" w:cs="BRH Malayalam Extra"/>
-                <w:color w:val="000000"/>
-                <w:sz w:val="32"/>
-                <w:szCs w:val="40"/>
-                <w:lang w:val="it-IT"/>
+              </w:rPr>
+              <w:t>–</w:t>
+            </w:r>
+            <w:r>
+              <w:rPr>
+                <w:rFonts w:ascii="BRH Malayalam Extra" w:hAnsi="BRH Malayalam Extra" w:cs="BRH Malayalam Extra"/>
+                <w:color w:val="000000"/>
+                <w:sz w:val="32"/>
+                <w:szCs w:val="40"/>
               </w:rPr>
               <w:t>Z CZy— q£Yû</w:t>
             </w:r>
@@ -16588,7 +16542,6 @@
                 <w:sz w:val="27"/>
                 <w:szCs w:val="40"/>
                 <w:highlight w:val="green"/>
-                <w:lang w:val="it-IT"/>
               </w:rPr>
               <w:t>–</w:t>
             </w:r>
@@ -16599,7 +16552,6 @@
                 <w:sz w:val="32"/>
                 <w:szCs w:val="40"/>
                 <w:highlight w:val="green"/>
-                <w:lang w:val="it-IT"/>
               </w:rPr>
               <w:t>¥Z</w:t>
             </w:r>
@@ -16609,7 +16561,6 @@
                 <w:color w:val="000000"/>
                 <w:sz w:val="32"/>
                 <w:szCs w:val="40"/>
-                <w:lang w:val="it-IT"/>
               </w:rPr>
               <w:t xml:space="preserve"> | </w:t>
             </w:r>
@@ -16636,7 +16587,6 @@
                 <w:color w:val="FF0000"/>
                 <w:sz w:val="32"/>
                 <w:szCs w:val="40"/>
-                <w:lang w:val="it-IT"/>
               </w:rPr>
             </w:pPr>
             <w:r>
@@ -16644,7 +16594,6 @@
                 <w:rFonts w:cs="BRH Malayalam Extra"/>
                 <w:color w:val="FF0000"/>
                 <w:szCs w:val="40"/>
-                <w:lang w:val="it-IT"/>
               </w:rPr>
               <w:t>15</w:t>
             </w:r>
@@ -16654,7 +16603,6 @@
                 <w:color w:val="FF0000"/>
                 <w:sz w:val="32"/>
                 <w:szCs w:val="40"/>
-                <w:lang w:val="it-IT"/>
               </w:rPr>
               <w:t>)</w:t>
             </w:r>
@@ -16664,7 +16612,6 @@
                 <w:color w:val="FF0000"/>
                 <w:sz w:val="32"/>
                 <w:szCs w:val="40"/>
-                <w:lang w:val="it-IT"/>
               </w:rPr>
               <w:tab/>
             </w:r>
@@ -16673,7 +16620,6 @@
                 <w:rFonts w:cs="BRH Malayalam Extra"/>
                 <w:color w:val="FF0000"/>
                 <w:szCs w:val="40"/>
-                <w:lang w:val="it-IT"/>
               </w:rPr>
               <w:t>1</w:t>
             </w:r>
@@ -16683,7 +16629,6 @@
                 <w:color w:val="FF0000"/>
                 <w:sz w:val="32"/>
                 <w:szCs w:val="40"/>
-                <w:lang w:val="it-IT"/>
               </w:rPr>
               <w:t>.</w:t>
             </w:r>
@@ -16692,7 +16637,6 @@
                 <w:rFonts w:cs="BRH Malayalam Extra"/>
                 <w:color w:val="FF0000"/>
                 <w:szCs w:val="40"/>
-                <w:lang w:val="it-IT"/>
               </w:rPr>
               <w:t>5</w:t>
             </w:r>
@@ -16702,7 +16646,6 @@
                 <w:color w:val="FF0000"/>
                 <w:sz w:val="32"/>
                 <w:szCs w:val="40"/>
-                <w:lang w:val="it-IT"/>
               </w:rPr>
               <w:t>.</w:t>
             </w:r>
@@ -16711,7 +16654,6 @@
                 <w:rFonts w:cs="BRH Malayalam Extra"/>
                 <w:color w:val="FF0000"/>
                 <w:szCs w:val="40"/>
-                <w:lang w:val="it-IT"/>
               </w:rPr>
               <w:t>5</w:t>
             </w:r>
@@ -16721,7 +16663,6 @@
                 <w:color w:val="FF0000"/>
                 <w:sz w:val="32"/>
                 <w:szCs w:val="40"/>
-                <w:lang w:val="it-IT"/>
               </w:rPr>
               <w:t>.</w:t>
             </w:r>
@@ -16730,7 +16671,6 @@
                 <w:rFonts w:cs="BRH Malayalam Extra"/>
                 <w:color w:val="FF0000"/>
                 <w:szCs w:val="40"/>
-                <w:lang w:val="it-IT"/>
               </w:rPr>
               <w:t>3</w:t>
             </w:r>
@@ -16740,7 +16680,6 @@
                 <w:color w:val="FF0000"/>
                 <w:sz w:val="32"/>
                 <w:szCs w:val="40"/>
-                <w:lang w:val="it-IT"/>
               </w:rPr>
               <w:t>(</w:t>
             </w:r>
@@ -16749,7 +16688,6 @@
                 <w:rFonts w:cs="BRH Malayalam Extra"/>
                 <w:color w:val="FF0000"/>
                 <w:szCs w:val="40"/>
-                <w:lang w:val="it-IT"/>
               </w:rPr>
               <w:t>15</w:t>
             </w:r>
@@ -16759,27 +16697,35 @@
                 <w:color w:val="FF0000"/>
                 <w:sz w:val="32"/>
                 <w:szCs w:val="40"/>
-                <w:lang w:val="it-IT"/>
-              </w:rPr>
-              <w:t>)-  ex</w:t>
-            </w:r>
-            <w:r>
-              <w:rPr>
-                <w:rFonts w:ascii="BRH Malayalam Extra" w:hAnsi="BRH Malayalam Extra" w:cs="BRH Malayalam Extra"/>
-                <w:color w:val="FF0000"/>
-                <w:sz w:val="27"/>
-                <w:szCs w:val="40"/>
-                <w:lang w:val="it-IT"/>
-              </w:rPr>
-              <w:t>–</w:t>
-            </w:r>
-            <w:r>
-              <w:rPr>
-                <w:rFonts w:ascii="BRH Malayalam Extra" w:hAnsi="BRH Malayalam Extra" w:cs="BRH Malayalam Extra"/>
-                <w:color w:val="FF0000"/>
-                <w:sz w:val="32"/>
-                <w:szCs w:val="40"/>
-                <w:lang w:val="it-IT"/>
+              </w:rPr>
+              <w:t>)</w:t>
+            </w:r>
+            <w:proofErr w:type="gramStart"/>
+            <w:r>
+              <w:rPr>
+                <w:rFonts w:ascii="BRH Malayalam Extra" w:hAnsi="BRH Malayalam Extra" w:cs="BRH Malayalam Extra"/>
+                <w:color w:val="FF0000"/>
+                <w:sz w:val="32"/>
+                <w:szCs w:val="40"/>
+              </w:rPr>
+              <w:t>-  ex</w:t>
+            </w:r>
+            <w:proofErr w:type="gramEnd"/>
+            <w:r>
+              <w:rPr>
+                <w:rFonts w:ascii="BRH Malayalam Extra" w:hAnsi="BRH Malayalam Extra" w:cs="BRH Malayalam Extra"/>
+                <w:color w:val="FF0000"/>
+                <w:sz w:val="27"/>
+                <w:szCs w:val="40"/>
+              </w:rPr>
+              <w:t>–</w:t>
+            </w:r>
+            <w:r>
+              <w:rPr>
+                <w:rFonts w:ascii="BRH Malayalam Extra" w:hAnsi="BRH Malayalam Extra" w:cs="BRH Malayalam Extra"/>
+                <w:color w:val="FF0000"/>
+                <w:sz w:val="32"/>
+                <w:szCs w:val="40"/>
               </w:rPr>
               <w:t>p</w:t>
             </w:r>
@@ -16789,17 +16735,15 @@
                 <w:color w:val="FF0000"/>
                 <w:sz w:val="27"/>
                 <w:szCs w:val="40"/>
-                <w:lang w:val="it-IT"/>
-              </w:rPr>
-              <w:t>–</w:t>
-            </w:r>
-            <w:r>
-              <w:rPr>
-                <w:rFonts w:ascii="BRH Malayalam Extra" w:hAnsi="BRH Malayalam Extra" w:cs="BRH Malayalam Extra"/>
-                <w:color w:val="FF0000"/>
-                <w:sz w:val="32"/>
-                <w:szCs w:val="40"/>
-                <w:lang w:val="it-IT"/>
+              </w:rPr>
+              <w:t>–</w:t>
+            </w:r>
+            <w:r>
+              <w:rPr>
+                <w:rFonts w:ascii="BRH Malayalam Extra" w:hAnsi="BRH Malayalam Extra" w:cs="BRH Malayalam Extra"/>
+                <w:color w:val="FF0000"/>
+                <w:sz w:val="32"/>
+                <w:szCs w:val="40"/>
               </w:rPr>
               <w:t>K</w:t>
             </w:r>
@@ -16809,17 +16753,15 @@
                 <w:color w:val="FF0000"/>
                 <w:sz w:val="27"/>
                 <w:szCs w:val="40"/>
-                <w:lang w:val="it-IT"/>
-              </w:rPr>
-              <w:t>–</w:t>
-            </w:r>
-            <w:r>
-              <w:rPr>
-                <w:rFonts w:ascii="BRH Malayalam Extra" w:hAnsi="BRH Malayalam Extra" w:cs="BRH Malayalam Extra"/>
-                <w:color w:val="FF0000"/>
-                <w:sz w:val="32"/>
-                <w:szCs w:val="40"/>
-                <w:lang w:val="it-IT"/>
+              </w:rPr>
+              <w:t>–</w:t>
+            </w:r>
+            <w:r>
+              <w:rPr>
+                <w:rFonts w:ascii="BRH Malayalam Extra" w:hAnsi="BRH Malayalam Extra" w:cs="BRH Malayalam Extra"/>
+                <w:color w:val="FF0000"/>
+                <w:sz w:val="32"/>
+                <w:szCs w:val="40"/>
               </w:rPr>
               <w:t xml:space="preserve"> | bz</w:t>
             </w:r>
@@ -16829,17 +16771,15 @@
                 <w:color w:val="FF0000"/>
                 <w:sz w:val="27"/>
                 <w:szCs w:val="40"/>
-                <w:lang w:val="it-IT"/>
-              </w:rPr>
-              <w:t>–</w:t>
-            </w:r>
-            <w:r>
-              <w:rPr>
-                <w:rFonts w:ascii="BRH Malayalam Extra" w:hAnsi="BRH Malayalam Extra" w:cs="BRH Malayalam Extra"/>
-                <w:color w:val="FF0000"/>
-                <w:sz w:val="32"/>
-                <w:szCs w:val="40"/>
-                <w:lang w:val="it-IT"/>
+              </w:rPr>
+              <w:t>–</w:t>
+            </w:r>
+            <w:r>
+              <w:rPr>
+                <w:rFonts w:ascii="BRH Malayalam Extra" w:hAnsi="BRH Malayalam Extra" w:cs="BRH Malayalam Extra"/>
+                <w:color w:val="FF0000"/>
+                <w:sz w:val="32"/>
+                <w:szCs w:val="40"/>
               </w:rPr>
               <w:t>by</w:t>
             </w:r>
@@ -16849,7 +16789,6 @@
                 <w:color w:val="FF0000"/>
                 <w:sz w:val="27"/>
                 <w:szCs w:val="40"/>
-                <w:lang w:val="it-IT"/>
               </w:rPr>
               <w:t>–</w:t>
             </w:r>
@@ -16860,7 +16799,6 @@
                 <w:sz w:val="32"/>
                 <w:szCs w:val="40"/>
                 <w:highlight w:val="yellow"/>
-                <w:lang w:val="it-IT"/>
               </w:rPr>
               <w:t>p</w:t>
             </w:r>
@@ -16870,7 +16808,6 @@
                 <w:color w:val="FF0000"/>
                 <w:sz w:val="32"/>
                 <w:szCs w:val="40"/>
-                <w:lang w:val="it-IT"/>
               </w:rPr>
               <w:t>J |</w:t>
             </w:r>
@@ -16887,7 +16824,6 @@
                 <w:color w:val="FF0000"/>
                 <w:sz w:val="32"/>
                 <w:szCs w:val="40"/>
-                <w:lang w:val="it-IT"/>
               </w:rPr>
             </w:pPr>
             <w:r>
@@ -16896,7 +16832,6 @@
                 <w:color w:val="FF0000"/>
                 <w:sz w:val="32"/>
                 <w:szCs w:val="40"/>
-                <w:lang w:val="it-IT"/>
               </w:rPr>
               <w:t>ex</w:t>
             </w:r>
@@ -16906,17 +16841,15 @@
                 <w:color w:val="FF0000"/>
                 <w:sz w:val="27"/>
                 <w:szCs w:val="40"/>
-                <w:lang w:val="it-IT"/>
-              </w:rPr>
-              <w:t>–</w:t>
-            </w:r>
-            <w:r>
-              <w:rPr>
-                <w:rFonts w:ascii="BRH Malayalam Extra" w:hAnsi="BRH Malayalam Extra" w:cs="BRH Malayalam Extra"/>
-                <w:color w:val="FF0000"/>
-                <w:sz w:val="32"/>
-                <w:szCs w:val="40"/>
-                <w:lang w:val="it-IT"/>
+              </w:rPr>
+              <w:t>–</w:t>
+            </w:r>
+            <w:r>
+              <w:rPr>
+                <w:rFonts w:ascii="BRH Malayalam Extra" w:hAnsi="BRH Malayalam Extra" w:cs="BRH Malayalam Extra"/>
+                <w:color w:val="FF0000"/>
+                <w:sz w:val="32"/>
+                <w:szCs w:val="40"/>
               </w:rPr>
               <w:t>p</w:t>
             </w:r>
@@ -16926,17 +16859,15 @@
                 <w:color w:val="FF0000"/>
                 <w:sz w:val="27"/>
                 <w:szCs w:val="40"/>
-                <w:lang w:val="it-IT"/>
-              </w:rPr>
-              <w:t>–</w:t>
-            </w:r>
-            <w:r>
-              <w:rPr>
-                <w:rFonts w:ascii="BRH Malayalam Extra" w:hAnsi="BRH Malayalam Extra" w:cs="BRH Malayalam Extra"/>
-                <w:color w:val="FF0000"/>
-                <w:sz w:val="32"/>
-                <w:szCs w:val="40"/>
-                <w:lang w:val="it-IT"/>
+              </w:rPr>
+              <w:t>–</w:t>
+            </w:r>
+            <w:r>
+              <w:rPr>
+                <w:rFonts w:ascii="BRH Malayalam Extra" w:hAnsi="BRH Malayalam Extra" w:cs="BRH Malayalam Extra"/>
+                <w:color w:val="FF0000"/>
+                <w:sz w:val="32"/>
+                <w:szCs w:val="40"/>
               </w:rPr>
               <w:t>K</w:t>
             </w:r>
@@ -16946,17 +16877,15 @@
                 <w:color w:val="FF0000"/>
                 <w:sz w:val="27"/>
                 <w:szCs w:val="40"/>
-                <w:lang w:val="it-IT"/>
-              </w:rPr>
-              <w:t>–</w:t>
-            </w:r>
-            <w:r>
-              <w:rPr>
-                <w:rFonts w:ascii="BRH Malayalam Extra" w:hAnsi="BRH Malayalam Extra" w:cs="BRH Malayalam Extra"/>
-                <w:color w:val="FF0000"/>
-                <w:sz w:val="32"/>
-                <w:szCs w:val="40"/>
-                <w:lang w:val="it-IT"/>
+              </w:rPr>
+              <w:t>–</w:t>
+            </w:r>
+            <w:r>
+              <w:rPr>
+                <w:rFonts w:ascii="BRH Malayalam Extra" w:hAnsi="BRH Malayalam Extra" w:cs="BRH Malayalam Extra"/>
+                <w:color w:val="FF0000"/>
+                <w:sz w:val="32"/>
+                <w:szCs w:val="40"/>
               </w:rPr>
               <w:t xml:space="preserve"> bz</w:t>
             </w:r>
@@ -16966,17 +16895,15 @@
                 <w:color w:val="FF0000"/>
                 <w:sz w:val="27"/>
                 <w:szCs w:val="40"/>
-                <w:lang w:val="it-IT"/>
-              </w:rPr>
-              <w:t>–</w:t>
-            </w:r>
-            <w:r>
-              <w:rPr>
-                <w:rFonts w:ascii="BRH Malayalam Extra" w:hAnsi="BRH Malayalam Extra" w:cs="BRH Malayalam Extra"/>
-                <w:color w:val="FF0000"/>
-                <w:sz w:val="32"/>
-                <w:szCs w:val="40"/>
-                <w:lang w:val="it-IT"/>
+              </w:rPr>
+              <w:t>–</w:t>
+            </w:r>
+            <w:r>
+              <w:rPr>
+                <w:rFonts w:ascii="BRH Malayalam Extra" w:hAnsi="BRH Malayalam Extra" w:cs="BRH Malayalam Extra"/>
+                <w:color w:val="FF0000"/>
+                <w:sz w:val="32"/>
+                <w:szCs w:val="40"/>
               </w:rPr>
               <w:t>by</w:t>
             </w:r>
@@ -16986,17 +16913,15 @@
                 <w:color w:val="FF0000"/>
                 <w:sz w:val="27"/>
                 <w:szCs w:val="40"/>
-                <w:lang w:val="it-IT"/>
-              </w:rPr>
-              <w:t>–</w:t>
-            </w:r>
-            <w:r>
-              <w:rPr>
-                <w:rFonts w:ascii="BRH Malayalam Extra" w:hAnsi="BRH Malayalam Extra" w:cs="BRH Malayalam Extra"/>
-                <w:color w:val="FF0000"/>
-                <w:sz w:val="32"/>
-                <w:szCs w:val="40"/>
-                <w:lang w:val="it-IT"/>
+              </w:rPr>
+              <w:t>–</w:t>
+            </w:r>
+            <w:r>
+              <w:rPr>
+                <w:rFonts w:ascii="BRH Malayalam Extra" w:hAnsi="BRH Malayalam Extra" w:cs="BRH Malayalam Extra"/>
+                <w:color w:val="FF0000"/>
+                <w:sz w:val="32"/>
+                <w:szCs w:val="40"/>
               </w:rPr>
               <w:t>¥</w:t>
             </w:r>
@@ -17007,7 +16932,6 @@
                 <w:sz w:val="32"/>
                 <w:szCs w:val="40"/>
                 <w:highlight w:val="yellow"/>
-                <w:lang w:val="it-IT"/>
               </w:rPr>
               <w:t>p</w:t>
             </w:r>
@@ -17017,7 +16941,6 @@
                 <w:color w:val="FF0000"/>
                 <w:sz w:val="32"/>
                 <w:szCs w:val="40"/>
-                <w:lang w:val="it-IT"/>
               </w:rPr>
               <w:t xml:space="preserve">x </w:t>
             </w:r>
@@ -17028,7 +16951,6 @@
                 <w:sz w:val="32"/>
                 <w:szCs w:val="40"/>
                 <w:highlight w:val="yellow"/>
-                <w:lang w:val="it-IT"/>
               </w:rPr>
               <w:t>bz</w:t>
             </w:r>
@@ -17038,7 +16960,6 @@
                 <w:color w:val="FF0000"/>
                 <w:sz w:val="32"/>
                 <w:szCs w:val="40"/>
-                <w:lang w:val="it-IT"/>
               </w:rPr>
               <w:t>—by</w:t>
             </w:r>
@@ -17048,7 +16969,6 @@
                 <w:color w:val="FF0000"/>
                 <w:sz w:val="27"/>
                 <w:szCs w:val="40"/>
-                <w:lang w:val="it-IT"/>
               </w:rPr>
               <w:t>–</w:t>
             </w:r>
@@ -17059,7 +16979,6 @@
                 <w:sz w:val="32"/>
                 <w:szCs w:val="40"/>
                 <w:highlight w:val="yellow"/>
-                <w:lang w:val="it-IT"/>
               </w:rPr>
               <w:t>p</w:t>
             </w:r>
@@ -17069,7 +16988,6 @@
                 <w:color w:val="FF0000"/>
                 <w:sz w:val="32"/>
                 <w:szCs w:val="40"/>
-                <w:lang w:val="it-IT"/>
               </w:rPr>
               <w:t xml:space="preserve">J </w:t>
             </w:r>
@@ -17080,7 +16998,6 @@
                 <w:sz w:val="32"/>
                 <w:szCs w:val="40"/>
                 <w:highlight w:val="yellow"/>
-                <w:lang w:val="it-IT"/>
               </w:rPr>
               <w:t>ex—pK expK bzby</w:t>
             </w:r>
@@ -17091,7 +17008,6 @@
                 <w:sz w:val="27"/>
                 <w:szCs w:val="40"/>
                 <w:highlight w:val="yellow"/>
-                <w:lang w:val="it-IT"/>
               </w:rPr>
               <w:t>–</w:t>
             </w:r>
@@ -17102,7 +17018,6 @@
                 <w:sz w:val="32"/>
                 <w:szCs w:val="40"/>
                 <w:highlight w:val="yellow"/>
-                <w:lang w:val="it-IT"/>
               </w:rPr>
               <w:t>pJ</w:t>
             </w:r>
@@ -17112,7 +17027,6 @@
                 <w:color w:val="FF0000"/>
                 <w:sz w:val="32"/>
                 <w:szCs w:val="40"/>
-                <w:lang w:val="it-IT"/>
               </w:rPr>
               <w:t xml:space="preserve"> | </w:t>
             </w:r>
@@ -19824,6 +19738,47 @@
                 <w:szCs w:val="40"/>
                 <w:lang w:val="it-IT"/>
               </w:rPr>
+              <w:t xml:space="preserve">Z¡ </w:t>
+            </w:r>
+            <w:r>
+              <w:rPr>
+                <w:rFonts w:ascii="BRH Malayalam Extra" w:hAnsi="BRH Malayalam Extra" w:cs="BRH Malayalam Extra"/>
+                <w:color w:val="FF0000"/>
+                <w:sz w:val="32"/>
+                <w:szCs w:val="40"/>
+                <w:highlight w:val="green"/>
+                <w:lang w:val="it-IT"/>
+              </w:rPr>
+              <w:t>rû</w:t>
+            </w:r>
+            <w:r>
+              <w:rPr>
+                <w:rFonts w:ascii="BRH Malayalam Extra" w:hAnsi="BRH Malayalam Extra" w:cs="BRH Malayalam Extra"/>
+                <w:color w:val="FF0000"/>
+                <w:sz w:val="27"/>
+                <w:szCs w:val="40"/>
+                <w:lang w:val="it-IT"/>
+              </w:rPr>
+              <w:t>–</w:t>
+            </w:r>
+            <w:r>
+              <w:rPr>
+                <w:rFonts w:ascii="BRH Malayalam Extra" w:hAnsi="BRH Malayalam Extra" w:cs="BRH Malayalam Extra"/>
+                <w:color w:val="FF0000"/>
+                <w:sz w:val="32"/>
+                <w:szCs w:val="40"/>
+                <w:lang w:val="it-IT"/>
+              </w:rPr>
+              <w:t>ª</w:t>
+            </w:r>
+            <w:r>
+              <w:rPr>
+                <w:rFonts w:ascii="BRH Malayalam Extra" w:hAnsi="BRH Malayalam Extra" w:cs="BRH Malayalam Extra"/>
+                <w:color w:val="FF0000"/>
+                <w:sz w:val="32"/>
+                <w:szCs w:val="40"/>
+                <w:lang w:val="it-IT"/>
+              </w:rPr>
               <w:t>Z¡</w:t>
             </w:r>
             <w:r>
@@ -19832,62 +19787,10 @@
                 <w:color w:val="FF0000"/>
                 <w:sz w:val="32"/>
                 <w:szCs w:val="40"/>
-                <w:lang w:val="it-IT"/>
-              </w:rPr>
-              <w:t xml:space="preserve"> </w:t>
-            </w:r>
-            <w:r>
-              <w:rPr>
-                <w:rFonts w:ascii="BRH Malayalam Extra" w:hAnsi="BRH Malayalam Extra" w:cs="BRH Malayalam Extra"/>
-                <w:color w:val="FF0000"/>
-                <w:sz w:val="32"/>
-                <w:szCs w:val="40"/>
                 <w:highlight w:val="green"/>
                 <w:lang w:val="it-IT"/>
               </w:rPr>
-              <w:t>rû</w:t>
-            </w:r>
-            <w:r>
-              <w:rPr>
-                <w:rFonts w:ascii="BRH Malayalam Extra" w:hAnsi="BRH Malayalam Extra" w:cs="BRH Malayalam Extra"/>
-                <w:color w:val="FF0000"/>
-                <w:sz w:val="27"/>
-                <w:szCs w:val="40"/>
-                <w:lang w:val="it-IT"/>
-              </w:rPr>
-              <w:t>–</w:t>
-            </w:r>
-            <w:r>
-              <w:rPr>
-                <w:rFonts w:ascii="BRH Malayalam Extra" w:hAnsi="BRH Malayalam Extra" w:cs="BRH Malayalam Extra"/>
-                <w:color w:val="FF0000"/>
-                <w:sz w:val="32"/>
-                <w:szCs w:val="40"/>
-                <w:lang w:val="it-IT"/>
-              </w:rPr>
-              <w:t>Z¡</w:t>
-            </w:r>
-            <w:r>
-              <w:rPr>
-                <w:rFonts w:ascii="BRH Malayalam Extra" w:hAnsi="BRH Malayalam Extra" w:cs="BRH Malayalam Extra"/>
-                <w:color w:val="FF0000"/>
-                <w:sz w:val="32"/>
-                <w:szCs w:val="40"/>
-                <w:highlight w:val="green"/>
-                <w:lang w:val="it-IT"/>
-              </w:rPr>
-              <w:t xml:space="preserve"> </w:t>
-            </w:r>
-            <w:r>
-              <w:rPr>
-                <w:rFonts w:ascii="BRH Malayalam Extra" w:hAnsi="BRH Malayalam Extra" w:cs="BRH Malayalam Extra"/>
-                <w:color w:val="FF0000"/>
-                <w:sz w:val="32"/>
-                <w:szCs w:val="40"/>
-                <w:highlight w:val="green"/>
-                <w:lang w:val="it-IT"/>
-              </w:rPr>
-              <w:t>rû</w:t>
+              <w:t xml:space="preserve"> rû</w:t>
             </w:r>
             <w:r>
               <w:rPr>
@@ -19898,6 +19801,16 @@
                 <w:lang w:val="it-IT"/>
               </w:rPr>
               <w:t>––</w:t>
+            </w:r>
+            <w:r>
+              <w:rPr>
+                <w:rFonts w:ascii="BRH Malayalam Extra" w:hAnsi="BRH Malayalam Extra" w:cs="BRH Malayalam Extra"/>
+                <w:color w:val="FF0000"/>
+                <w:sz w:val="32"/>
+                <w:szCs w:val="40"/>
+                <w:lang w:val="it-IT"/>
+              </w:rPr>
+              <w:t>ª</w:t>
             </w:r>
             <w:r>
               <w:rPr>
@@ -20205,18 +20118,7 @@
                 <w:highlight w:val="green"/>
                 <w:lang w:val="it-IT"/>
               </w:rPr>
-              <w:t xml:space="preserve"> </w:t>
-            </w:r>
-            <w:r>
-              <w:rPr>
-                <w:rFonts w:ascii="BRH Malayalam Extra" w:hAnsi="BRH Malayalam Extra" w:cs="BRH Malayalam Extra"/>
-                <w:color w:val="FF0000"/>
-                <w:sz w:val="32"/>
-                <w:szCs w:val="40"/>
-                <w:highlight w:val="green"/>
-                <w:lang w:val="it-IT"/>
-              </w:rPr>
-              <w:t>rû</w:t>
+              <w:t xml:space="preserve"> rû</w:t>
             </w:r>
             <w:r>
               <w:rPr>
@@ -20227,6 +20129,16 @@
                 <w:lang w:val="it-IT"/>
               </w:rPr>
               <w:t>––</w:t>
+            </w:r>
+            <w:r>
+              <w:rPr>
+                <w:rFonts w:ascii="BRH Malayalam Extra" w:hAnsi="BRH Malayalam Extra" w:cs="BRH Malayalam Extra"/>
+                <w:color w:val="FF0000"/>
+                <w:sz w:val="32"/>
+                <w:szCs w:val="40"/>
+                <w:lang w:val="it-IT"/>
+              </w:rPr>
+              <w:t>ª</w:t>
             </w:r>
             <w:r>
               <w:rPr>
@@ -20524,6 +20436,7 @@
                 <w:color w:val="000000"/>
                 <w:sz w:val="32"/>
                 <w:szCs w:val="40"/>
+                <w:lang w:val="it-IT"/>
               </w:rPr>
             </w:pPr>
             <w:r>
@@ -20532,6 +20445,7 @@
                 <w:color w:val="000000"/>
                 <w:sz w:val="32"/>
                 <w:szCs w:val="40"/>
+                <w:lang w:val="it-IT"/>
               </w:rPr>
               <w:t>Zy</w:t>
             </w:r>
@@ -20541,15 +20455,17 @@
                 <w:color w:val="000000"/>
                 <w:sz w:val="27"/>
                 <w:szCs w:val="40"/>
-              </w:rPr>
-              <w:t>–</w:t>
-            </w:r>
-            <w:r>
-              <w:rPr>
-                <w:rFonts w:ascii="BRH Malayalam Extra" w:hAnsi="BRH Malayalam Extra" w:cs="BRH Malayalam Extra"/>
-                <w:color w:val="000000"/>
-                <w:sz w:val="32"/>
-                <w:szCs w:val="40"/>
+                <w:lang w:val="it-IT"/>
+              </w:rPr>
+              <w:t>–</w:t>
+            </w:r>
+            <w:r>
+              <w:rPr>
+                <w:rFonts w:ascii="BRH Malayalam Extra" w:hAnsi="BRH Malayalam Extra" w:cs="BRH Malayalam Extra"/>
+                <w:color w:val="000000"/>
+                <w:sz w:val="32"/>
+                <w:szCs w:val="40"/>
+                <w:lang w:val="it-IT"/>
               </w:rPr>
               <w:t>rç</w:t>
             </w:r>
@@ -20559,15 +20475,17 @@
                 <w:color w:val="000000"/>
                 <w:sz w:val="27"/>
                 <w:szCs w:val="40"/>
-              </w:rPr>
-              <w:t>–</w:t>
-            </w:r>
-            <w:r>
-              <w:rPr>
-                <w:rFonts w:ascii="BRH Malayalam Extra" w:hAnsi="BRH Malayalam Extra" w:cs="BRH Malayalam Extra"/>
-                <w:color w:val="000000"/>
-                <w:sz w:val="32"/>
-                <w:szCs w:val="40"/>
+                <w:lang w:val="it-IT"/>
+              </w:rPr>
+              <w:t>–</w:t>
+            </w:r>
+            <w:r>
+              <w:rPr>
+                <w:rFonts w:ascii="BRH Malayalam Extra" w:hAnsi="BRH Malayalam Extra" w:cs="BRH Malayalam Extra"/>
+                <w:color w:val="000000"/>
+                <w:sz w:val="32"/>
+                <w:szCs w:val="40"/>
+                <w:lang w:val="it-IT"/>
               </w:rPr>
               <w:t>¥Z</w:t>
             </w:r>
@@ -20577,15 +20495,17 @@
                 <w:color w:val="000000"/>
                 <w:sz w:val="27"/>
                 <w:szCs w:val="40"/>
-              </w:rPr>
-              <w:t>–</w:t>
-            </w:r>
-            <w:r>
-              <w:rPr>
-                <w:rFonts w:ascii="BRH Malayalam Extra" w:hAnsi="BRH Malayalam Extra" w:cs="BRH Malayalam Extra"/>
-                <w:color w:val="000000"/>
-                <w:sz w:val="32"/>
-                <w:szCs w:val="40"/>
+                <w:lang w:val="it-IT"/>
+              </w:rPr>
+              <w:t>–</w:t>
+            </w:r>
+            <w:r>
+              <w:rPr>
+                <w:rFonts w:ascii="BRH Malayalam Extra" w:hAnsi="BRH Malayalam Extra" w:cs="BRH Malayalam Extra"/>
+                <w:color w:val="000000"/>
+                <w:sz w:val="32"/>
+                <w:szCs w:val="40"/>
+                <w:lang w:val="it-IT"/>
               </w:rPr>
               <w:t xml:space="preserve"> </w:t>
             </w:r>
@@ -20596,6 +20516,7 @@
                 <w:sz w:val="32"/>
                 <w:szCs w:val="40"/>
                 <w:highlight w:val="yellow"/>
+                <w:lang w:val="it-IT"/>
               </w:rPr>
               <w:t>jx</w:t>
             </w:r>
@@ -20605,6 +20526,7 @@
                 <w:color w:val="000000"/>
                 <w:sz w:val="32"/>
                 <w:szCs w:val="40"/>
+                <w:lang w:val="it-IT"/>
               </w:rPr>
               <w:t xml:space="preserve">P§Tx </w:t>
             </w:r>
@@ -20615,6 +20537,7 @@
                 <w:sz w:val="32"/>
                 <w:szCs w:val="40"/>
                 <w:highlight w:val="yellow"/>
+                <w:lang w:val="it-IT"/>
               </w:rPr>
               <w:t>jx</w:t>
             </w:r>
@@ -20624,6 +20547,7 @@
                 <w:color w:val="000000"/>
                 <w:sz w:val="32"/>
                 <w:szCs w:val="40"/>
+                <w:lang w:val="it-IT"/>
               </w:rPr>
               <w:t>P§Tx Zy—rç¥Z Zyrç¥Z</w:t>
             </w:r>
@@ -20633,15 +20557,17 @@
                 <w:color w:val="000000"/>
                 <w:sz w:val="27"/>
                 <w:szCs w:val="40"/>
-              </w:rPr>
-              <w:t>–</w:t>
-            </w:r>
-            <w:r>
-              <w:rPr>
-                <w:rFonts w:ascii="BRH Malayalam Extra" w:hAnsi="BRH Malayalam Extra" w:cs="BRH Malayalam Extra"/>
-                <w:color w:val="000000"/>
-                <w:sz w:val="32"/>
-                <w:szCs w:val="40"/>
+                <w:lang w:val="it-IT"/>
+              </w:rPr>
+              <w:t>–</w:t>
+            </w:r>
+            <w:r>
+              <w:rPr>
+                <w:rFonts w:ascii="BRH Malayalam Extra" w:hAnsi="BRH Malayalam Extra" w:cs="BRH Malayalam Extra"/>
+                <w:color w:val="000000"/>
+                <w:sz w:val="32"/>
+                <w:szCs w:val="40"/>
+                <w:lang w:val="it-IT"/>
               </w:rPr>
               <w:t xml:space="preserve"> </w:t>
             </w:r>
@@ -20652,6 +20578,7 @@
                 <w:sz w:val="32"/>
                 <w:szCs w:val="40"/>
                 <w:highlight w:val="yellow"/>
+                <w:lang w:val="it-IT"/>
               </w:rPr>
               <w:t>jx</w:t>
             </w:r>
@@ -20661,6 +20588,7 @@
                 <w:color w:val="000000"/>
                 <w:sz w:val="32"/>
                 <w:szCs w:val="40"/>
+                <w:lang w:val="it-IT"/>
               </w:rPr>
               <w:t xml:space="preserve">P§Tx | </w:t>
             </w:r>
@@ -20677,6 +20605,7 @@
                 <w:color w:val="000000"/>
                 <w:sz w:val="32"/>
                 <w:szCs w:val="40"/>
+                <w:lang w:val="it-IT"/>
               </w:rPr>
             </w:pPr>
             <w:r>
@@ -20684,6 +20613,7 @@
                 <w:rFonts w:cs="BRH Malayalam Extra"/>
                 <w:color w:val="000000"/>
                 <w:szCs w:val="40"/>
+                <w:lang w:val="it-IT"/>
               </w:rPr>
               <w:t>7</w:t>
             </w:r>
@@ -20693,6 +20623,7 @@
                 <w:color w:val="000000"/>
                 <w:sz w:val="32"/>
                 <w:szCs w:val="40"/>
+                <w:lang w:val="it-IT"/>
               </w:rPr>
               <w:t>)</w:t>
             </w:r>
@@ -20702,6 +20633,7 @@
                 <w:color w:val="000000"/>
                 <w:sz w:val="32"/>
                 <w:szCs w:val="40"/>
+                <w:lang w:val="it-IT"/>
               </w:rPr>
               <w:tab/>
             </w:r>
@@ -20710,6 +20642,7 @@
                 <w:rFonts w:cs="BRH Malayalam Extra"/>
                 <w:color w:val="000000"/>
                 <w:szCs w:val="40"/>
+                <w:lang w:val="it-IT"/>
               </w:rPr>
               <w:t>1</w:t>
             </w:r>
@@ -20719,6 +20652,7 @@
                 <w:color w:val="000000"/>
                 <w:sz w:val="32"/>
                 <w:szCs w:val="40"/>
+                <w:lang w:val="it-IT"/>
               </w:rPr>
               <w:t>.</w:t>
             </w:r>
@@ -20727,6 +20661,7 @@
                 <w:rFonts w:cs="BRH Malayalam Extra"/>
                 <w:color w:val="000000"/>
                 <w:szCs w:val="40"/>
+                <w:lang w:val="it-IT"/>
               </w:rPr>
               <w:t>5</w:t>
             </w:r>
@@ -20736,6 +20671,7 @@
                 <w:color w:val="000000"/>
                 <w:sz w:val="32"/>
                 <w:szCs w:val="40"/>
+                <w:lang w:val="it-IT"/>
               </w:rPr>
               <w:t>.</w:t>
             </w:r>
@@ -20744,6 +20680,7 @@
                 <w:rFonts w:cs="BRH Malayalam Extra"/>
                 <w:color w:val="000000"/>
                 <w:szCs w:val="40"/>
+                <w:lang w:val="it-IT"/>
               </w:rPr>
               <w:t>7</w:t>
             </w:r>
@@ -20753,6 +20690,7 @@
                 <w:color w:val="000000"/>
                 <w:sz w:val="32"/>
                 <w:szCs w:val="40"/>
+                <w:lang w:val="it-IT"/>
               </w:rPr>
               <w:t>.</w:t>
             </w:r>
@@ -20761,6 +20699,7 @@
                 <w:rFonts w:cs="BRH Malayalam Extra"/>
                 <w:color w:val="000000"/>
                 <w:szCs w:val="40"/>
+                <w:lang w:val="it-IT"/>
               </w:rPr>
               <w:t>4</w:t>
             </w:r>
@@ -20770,6 +20709,7 @@
                 <w:color w:val="000000"/>
                 <w:sz w:val="32"/>
                 <w:szCs w:val="40"/>
+                <w:lang w:val="it-IT"/>
               </w:rPr>
               <w:t>(</w:t>
             </w:r>
@@ -20778,6 +20718,7 @@
                 <w:rFonts w:cs="BRH Malayalam Extra"/>
                 <w:color w:val="000000"/>
                 <w:szCs w:val="40"/>
+                <w:lang w:val="it-IT"/>
               </w:rPr>
               <w:t>7</w:t>
             </w:r>
@@ -20787,18 +20728,9 @@
                 <w:color w:val="000000"/>
                 <w:sz w:val="32"/>
                 <w:szCs w:val="40"/>
-              </w:rPr>
-              <w:t>)</w:t>
-            </w:r>
-            <w:proofErr w:type="gramStart"/>
-            <w:r>
-              <w:rPr>
-                <w:rFonts w:ascii="BRH Malayalam Extra" w:hAnsi="BRH Malayalam Extra" w:cs="BRH Malayalam Extra"/>
-                <w:color w:val="000000"/>
-                <w:sz w:val="32"/>
-                <w:szCs w:val="40"/>
-              </w:rPr>
-              <w:t xml:space="preserve">-  </w:t>
+                <w:lang w:val="it-IT"/>
+              </w:rPr>
+              <w:t xml:space="preserve">)-  </w:t>
             </w:r>
             <w:r>
               <w:rPr>
@@ -20807,6 +20739,7 @@
                 <w:sz w:val="32"/>
                 <w:szCs w:val="40"/>
                 <w:highlight w:val="yellow"/>
+                <w:lang w:val="it-IT"/>
               </w:rPr>
               <w:t>jx</w:t>
             </w:r>
@@ -20816,34 +20749,27 @@
                 <w:color w:val="000000"/>
                 <w:sz w:val="32"/>
                 <w:szCs w:val="40"/>
-              </w:rPr>
-              <w:t>P</w:t>
-            </w:r>
-            <w:proofErr w:type="gramEnd"/>
-            <w:r>
-              <w:rPr>
-                <w:rFonts w:ascii="BRH Malayalam Extra" w:hAnsi="BRH Malayalam Extra" w:cs="BRH Malayalam Extra"/>
-                <w:color w:val="000000"/>
-                <w:sz w:val="32"/>
-                <w:szCs w:val="40"/>
-              </w:rPr>
-              <w:t>§Tx | G</w:t>
-            </w:r>
-            <w:r>
-              <w:rPr>
-                <w:rFonts w:ascii="BRH Malayalam Extra" w:hAnsi="BRH Malayalam Extra" w:cs="BRH Malayalam Extra"/>
-                <w:color w:val="000000"/>
-                <w:sz w:val="27"/>
-                <w:szCs w:val="40"/>
-              </w:rPr>
-              <w:t>–</w:t>
-            </w:r>
-            <w:r>
-              <w:rPr>
-                <w:rFonts w:ascii="BRH Malayalam Extra" w:hAnsi="BRH Malayalam Extra" w:cs="BRH Malayalam Extra"/>
-                <w:color w:val="000000"/>
-                <w:sz w:val="32"/>
-                <w:szCs w:val="40"/>
+                <w:lang w:val="it-IT"/>
+              </w:rPr>
+              <w:t>P§Tx | G</w:t>
+            </w:r>
+            <w:r>
+              <w:rPr>
+                <w:rFonts w:ascii="BRH Malayalam Extra" w:hAnsi="BRH Malayalam Extra" w:cs="BRH Malayalam Extra"/>
+                <w:color w:val="000000"/>
+                <w:sz w:val="27"/>
+                <w:szCs w:val="40"/>
+                <w:lang w:val="it-IT"/>
+              </w:rPr>
+              <w:t>–</w:t>
+            </w:r>
+            <w:r>
+              <w:rPr>
+                <w:rFonts w:ascii="BRH Malayalam Extra" w:hAnsi="BRH Malayalam Extra" w:cs="BRH Malayalam Extra"/>
+                <w:color w:val="000000"/>
+                <w:sz w:val="32"/>
+                <w:szCs w:val="40"/>
+                <w:lang w:val="it-IT"/>
               </w:rPr>
               <w:t xml:space="preserve">p | </w:t>
             </w:r>
@@ -20859,6 +20785,7 @@
                 <w:rFonts w:cs="BRH Malayalam Extra"/>
                 <w:color w:val="000000"/>
                 <w:szCs w:val="40"/>
+                <w:lang w:val="it-IT"/>
               </w:rPr>
             </w:pPr>
             <w:r>
@@ -20868,6 +20795,7 @@
                 <w:sz w:val="32"/>
                 <w:szCs w:val="40"/>
                 <w:highlight w:val="yellow"/>
+                <w:lang w:val="it-IT"/>
               </w:rPr>
               <w:t>jx</w:t>
             </w:r>
@@ -20877,6 +20805,7 @@
                 <w:color w:val="000000"/>
                 <w:sz w:val="32"/>
                 <w:szCs w:val="40"/>
+                <w:lang w:val="it-IT"/>
               </w:rPr>
               <w:t xml:space="preserve">P§¤¤T¤¤pp </w:t>
             </w:r>
@@ -20887,6 +20816,7 @@
                 <w:sz w:val="32"/>
                 <w:szCs w:val="40"/>
                 <w:highlight w:val="yellow"/>
+                <w:lang w:val="it-IT"/>
               </w:rPr>
               <w:t>jx</w:t>
             </w:r>
@@ -20896,6 +20826,7 @@
                 <w:color w:val="000000"/>
                 <w:sz w:val="32"/>
                 <w:szCs w:val="40"/>
+                <w:lang w:val="it-IT"/>
               </w:rPr>
               <w:t xml:space="preserve">P§Tx </w:t>
             </w:r>
@@ -20906,6 +20837,7 @@
                 <w:sz w:val="32"/>
                 <w:szCs w:val="40"/>
                 <w:highlight w:val="yellow"/>
+                <w:lang w:val="it-IT"/>
               </w:rPr>
               <w:t>jx</w:t>
             </w:r>
@@ -20915,6 +20847,7 @@
                 <w:color w:val="000000"/>
                 <w:sz w:val="32"/>
                 <w:szCs w:val="40"/>
+                <w:lang w:val="it-IT"/>
               </w:rPr>
               <w:t xml:space="preserve">P§¤¤Tp | </w:t>
             </w:r>

</xml_diff>

<commit_message>
nmv 21 02 2023
</commit_message>
<xml_diff>
--- a/TS Jatai Ghanam Project/TS 1.5/TS 1.5 Jatai Malayalam Corrections.docx
+++ b/TS Jatai Ghanam Project/TS 1.5/TS 1.5 Jatai Malayalam Corrections.docx
@@ -18410,6 +18410,417 @@
                 <w:szCs w:val="40"/>
               </w:rPr>
             </w:pPr>
+            <w:bookmarkStart w:id="3" w:name="_Hlk127863637"/>
+            <w:r>
+              <w:rPr>
+                <w:rFonts w:cs="BRH Malayalam Extra"/>
+                <w:color w:val="FF0000"/>
+                <w:szCs w:val="40"/>
+              </w:rPr>
+              <w:t>47</w:t>
+            </w:r>
+            <w:r>
+              <w:rPr>
+                <w:rFonts w:ascii="BRH Malayalam Extra" w:hAnsi="BRH Malayalam Extra" w:cs="BRH Malayalam Extra"/>
+                <w:color w:val="FF0000"/>
+                <w:sz w:val="32"/>
+                <w:szCs w:val="40"/>
+              </w:rPr>
+              <w:t>)</w:t>
+            </w:r>
+            <w:r>
+              <w:rPr>
+                <w:rFonts w:ascii="BRH Malayalam Extra" w:hAnsi="BRH Malayalam Extra" w:cs="BRH Malayalam Extra"/>
+                <w:color w:val="FF0000"/>
+                <w:sz w:val="32"/>
+                <w:szCs w:val="40"/>
+              </w:rPr>
+              <w:tab/>
+            </w:r>
+            <w:r>
+              <w:rPr>
+                <w:rFonts w:cs="BRH Malayalam Extra"/>
+                <w:color w:val="FF0000"/>
+                <w:szCs w:val="40"/>
+              </w:rPr>
+              <w:t>1</w:t>
+            </w:r>
+            <w:r>
+              <w:rPr>
+                <w:rFonts w:ascii="BRH Malayalam Extra" w:hAnsi="BRH Malayalam Extra" w:cs="BRH Malayalam Extra"/>
+                <w:color w:val="FF0000"/>
+                <w:sz w:val="32"/>
+                <w:szCs w:val="40"/>
+              </w:rPr>
+              <w:t>.</w:t>
+            </w:r>
+            <w:r>
+              <w:rPr>
+                <w:rFonts w:cs="BRH Malayalam Extra"/>
+                <w:color w:val="FF0000"/>
+                <w:szCs w:val="40"/>
+              </w:rPr>
+              <w:t>5</w:t>
+            </w:r>
+            <w:r>
+              <w:rPr>
+                <w:rFonts w:ascii="BRH Malayalam Extra" w:hAnsi="BRH Malayalam Extra" w:cs="BRH Malayalam Extra"/>
+                <w:color w:val="FF0000"/>
+                <w:sz w:val="32"/>
+                <w:szCs w:val="40"/>
+              </w:rPr>
+              <w:t>.</w:t>
+            </w:r>
+            <w:r>
+              <w:rPr>
+                <w:rFonts w:cs="BRH Malayalam Extra"/>
+                <w:color w:val="FF0000"/>
+                <w:szCs w:val="40"/>
+              </w:rPr>
+              <w:t>5</w:t>
+            </w:r>
+            <w:r>
+              <w:rPr>
+                <w:rFonts w:ascii="BRH Malayalam Extra" w:hAnsi="BRH Malayalam Extra" w:cs="BRH Malayalam Extra"/>
+                <w:color w:val="FF0000"/>
+                <w:sz w:val="32"/>
+                <w:szCs w:val="40"/>
+              </w:rPr>
+              <w:t>.</w:t>
+            </w:r>
+            <w:r>
+              <w:rPr>
+                <w:rFonts w:cs="BRH Malayalam Extra"/>
+                <w:color w:val="FF0000"/>
+                <w:szCs w:val="40"/>
+              </w:rPr>
+              <w:t>4</w:t>
+            </w:r>
+            <w:r>
+              <w:rPr>
+                <w:rFonts w:ascii="BRH Malayalam Extra" w:hAnsi="BRH Malayalam Extra" w:cs="BRH Malayalam Extra"/>
+                <w:color w:val="FF0000"/>
+                <w:sz w:val="32"/>
+                <w:szCs w:val="40"/>
+              </w:rPr>
+              <w:t>(</w:t>
+            </w:r>
+            <w:r>
+              <w:rPr>
+                <w:rFonts w:cs="BRH Malayalam Extra"/>
+                <w:color w:val="FF0000"/>
+                <w:szCs w:val="40"/>
+              </w:rPr>
+              <w:t>40</w:t>
+            </w:r>
+            <w:r>
+              <w:rPr>
+                <w:rFonts w:ascii="BRH Malayalam Extra" w:hAnsi="BRH Malayalam Extra" w:cs="BRH Malayalam Extra"/>
+                <w:color w:val="FF0000"/>
+                <w:sz w:val="32"/>
+                <w:szCs w:val="40"/>
+              </w:rPr>
+              <w:t>)</w:t>
+            </w:r>
+            <w:proofErr w:type="gramStart"/>
+            <w:r>
+              <w:rPr>
+                <w:rFonts w:ascii="BRH Malayalam Extra" w:hAnsi="BRH Malayalam Extra" w:cs="BRH Malayalam Extra"/>
+                <w:color w:val="FF0000"/>
+                <w:sz w:val="32"/>
+                <w:szCs w:val="40"/>
+              </w:rPr>
+              <w:t>-  Abx</w:t>
+            </w:r>
+            <w:proofErr w:type="gramEnd"/>
+            <w:r>
+              <w:rPr>
+                <w:rFonts w:ascii="BRH Malayalam Extra" w:hAnsi="BRH Malayalam Extra" w:cs="BRH Malayalam Extra"/>
+                <w:color w:val="FF0000"/>
+                <w:sz w:val="32"/>
+                <w:szCs w:val="40"/>
+              </w:rPr>
+              <w:t>˜hõI ||</w:t>
+            </w:r>
+          </w:p>
+          <w:p>
+            <w:pPr>
+              <w:widowControl w:val="0"/>
+              <w:autoSpaceDE w:val="0"/>
+              <w:autoSpaceDN w:val="0"/>
+              <w:adjustRightInd w:val="0"/>
+              <w:spacing w:before="0" w:line="240" w:lineRule="auto"/>
+              <w:rPr>
+                <w:rFonts w:cs="BRH Malayalam Extra"/>
+                <w:color w:val="FF0000"/>
+                <w:szCs w:val="40"/>
+              </w:rPr>
+            </w:pPr>
+            <w:r>
+              <w:rPr>
+                <w:rFonts w:ascii="BRH Malayalam Extra" w:hAnsi="BRH Malayalam Extra" w:cs="BRH Malayalam Extra"/>
+                <w:color w:val="FF0000"/>
+                <w:sz w:val="32"/>
+                <w:szCs w:val="40"/>
+              </w:rPr>
+              <w:t>Abx˜hõ</w:t>
+            </w:r>
+            <w:r>
+              <w:rPr>
+                <w:rFonts w:ascii="BRH Malayalam Extra" w:hAnsi="BRH Malayalam Extra" w:cs="BRH Malayalam Extra"/>
+                <w:color w:val="FF0000"/>
+                <w:sz w:val="32"/>
+                <w:szCs w:val="40"/>
+                <w:highlight w:val="yellow"/>
+              </w:rPr>
+              <w:t>iy</w:t>
+            </w:r>
+            <w:r>
+              <w:rPr>
+                <w:rFonts w:ascii="BRH Malayalam Extra" w:hAnsi="BRH Malayalam Extra" w:cs="BRH Malayalam Extra"/>
+                <w:color w:val="FF0000"/>
+                <w:sz w:val="27"/>
+                <w:szCs w:val="40"/>
+              </w:rPr>
+              <w:t>–</w:t>
+            </w:r>
+            <w:r>
+              <w:rPr>
+                <w:rFonts w:ascii="BRH Malayalam Extra" w:hAnsi="BRH Malayalam Extra" w:cs="BRH Malayalam Extra"/>
+                <w:color w:val="FF0000"/>
+                <w:sz w:val="32"/>
+                <w:szCs w:val="40"/>
+              </w:rPr>
+              <w:t xml:space="preserve">Zõbx˜hõI | </w:t>
+            </w:r>
+          </w:p>
+        </w:tc>
+        <w:tc>
+          <w:tcPr>
+            <w:tcW w:w="7229" w:type="dxa"/>
+          </w:tcPr>
+          <w:p>
+            <w:pPr>
+              <w:widowControl w:val="0"/>
+              <w:autoSpaceDE w:val="0"/>
+              <w:autoSpaceDN w:val="0"/>
+              <w:adjustRightInd w:val="0"/>
+              <w:spacing w:before="0" w:line="240" w:lineRule="auto"/>
+              <w:rPr>
+                <w:rFonts w:ascii="BRH Malayalam Extra" w:hAnsi="BRH Malayalam Extra" w:cs="BRH Malayalam Extra"/>
+                <w:color w:val="FF0000"/>
+                <w:sz w:val="32"/>
+                <w:szCs w:val="40"/>
+              </w:rPr>
+            </w:pPr>
+            <w:r>
+              <w:rPr>
+                <w:rFonts w:cs="BRH Malayalam Extra"/>
+                <w:color w:val="FF0000"/>
+                <w:szCs w:val="40"/>
+              </w:rPr>
+              <w:t>47</w:t>
+            </w:r>
+            <w:r>
+              <w:rPr>
+                <w:rFonts w:ascii="BRH Malayalam Extra" w:hAnsi="BRH Malayalam Extra" w:cs="BRH Malayalam Extra"/>
+                <w:color w:val="FF0000"/>
+                <w:sz w:val="32"/>
+                <w:szCs w:val="40"/>
+              </w:rPr>
+              <w:t>)</w:t>
+            </w:r>
+            <w:r>
+              <w:rPr>
+                <w:rFonts w:ascii="BRH Malayalam Extra" w:hAnsi="BRH Malayalam Extra" w:cs="BRH Malayalam Extra"/>
+                <w:color w:val="FF0000"/>
+                <w:sz w:val="32"/>
+                <w:szCs w:val="40"/>
+              </w:rPr>
+              <w:tab/>
+            </w:r>
+            <w:r>
+              <w:rPr>
+                <w:rFonts w:cs="BRH Malayalam Extra"/>
+                <w:color w:val="FF0000"/>
+                <w:szCs w:val="40"/>
+              </w:rPr>
+              <w:t>1</w:t>
+            </w:r>
+            <w:r>
+              <w:rPr>
+                <w:rFonts w:ascii="BRH Malayalam Extra" w:hAnsi="BRH Malayalam Extra" w:cs="BRH Malayalam Extra"/>
+                <w:color w:val="FF0000"/>
+                <w:sz w:val="32"/>
+                <w:szCs w:val="40"/>
+              </w:rPr>
+              <w:t>.</w:t>
+            </w:r>
+            <w:r>
+              <w:rPr>
+                <w:rFonts w:cs="BRH Malayalam Extra"/>
+                <w:color w:val="FF0000"/>
+                <w:szCs w:val="40"/>
+              </w:rPr>
+              <w:t>5</w:t>
+            </w:r>
+            <w:r>
+              <w:rPr>
+                <w:rFonts w:ascii="BRH Malayalam Extra" w:hAnsi="BRH Malayalam Extra" w:cs="BRH Malayalam Extra"/>
+                <w:color w:val="FF0000"/>
+                <w:sz w:val="32"/>
+                <w:szCs w:val="40"/>
+              </w:rPr>
+              <w:t>.</w:t>
+            </w:r>
+            <w:r>
+              <w:rPr>
+                <w:rFonts w:cs="BRH Malayalam Extra"/>
+                <w:color w:val="FF0000"/>
+                <w:szCs w:val="40"/>
+              </w:rPr>
+              <w:t>5</w:t>
+            </w:r>
+            <w:r>
+              <w:rPr>
+                <w:rFonts w:ascii="BRH Malayalam Extra" w:hAnsi="BRH Malayalam Extra" w:cs="BRH Malayalam Extra"/>
+                <w:color w:val="FF0000"/>
+                <w:sz w:val="32"/>
+                <w:szCs w:val="40"/>
+              </w:rPr>
+              <w:t>.</w:t>
+            </w:r>
+            <w:r>
+              <w:rPr>
+                <w:rFonts w:cs="BRH Malayalam Extra"/>
+                <w:color w:val="FF0000"/>
+                <w:szCs w:val="40"/>
+              </w:rPr>
+              <w:t>4</w:t>
+            </w:r>
+            <w:r>
+              <w:rPr>
+                <w:rFonts w:ascii="BRH Malayalam Extra" w:hAnsi="BRH Malayalam Extra" w:cs="BRH Malayalam Extra"/>
+                <w:color w:val="FF0000"/>
+                <w:sz w:val="32"/>
+                <w:szCs w:val="40"/>
+              </w:rPr>
+              <w:t>(</w:t>
+            </w:r>
+            <w:r>
+              <w:rPr>
+                <w:rFonts w:cs="BRH Malayalam Extra"/>
+                <w:color w:val="FF0000"/>
+                <w:szCs w:val="40"/>
+              </w:rPr>
+              <w:t>40</w:t>
+            </w:r>
+            <w:r>
+              <w:rPr>
+                <w:rFonts w:ascii="BRH Malayalam Extra" w:hAnsi="BRH Malayalam Extra" w:cs="BRH Malayalam Extra"/>
+                <w:color w:val="FF0000"/>
+                <w:sz w:val="32"/>
+                <w:szCs w:val="40"/>
+              </w:rPr>
+              <w:t>)</w:t>
+            </w:r>
+            <w:proofErr w:type="gramStart"/>
+            <w:r>
+              <w:rPr>
+                <w:rFonts w:ascii="BRH Malayalam Extra" w:hAnsi="BRH Malayalam Extra" w:cs="BRH Malayalam Extra"/>
+                <w:color w:val="FF0000"/>
+                <w:sz w:val="32"/>
+                <w:szCs w:val="40"/>
+              </w:rPr>
+              <w:t>-  Abx</w:t>
+            </w:r>
+            <w:proofErr w:type="gramEnd"/>
+            <w:r>
+              <w:rPr>
+                <w:rFonts w:ascii="BRH Malayalam Extra" w:hAnsi="BRH Malayalam Extra" w:cs="BRH Malayalam Extra"/>
+                <w:color w:val="FF0000"/>
+                <w:sz w:val="32"/>
+                <w:szCs w:val="40"/>
+              </w:rPr>
+              <w:t>˜hõI ||</w:t>
+            </w:r>
+          </w:p>
+          <w:p>
+            <w:pPr>
+              <w:widowControl w:val="0"/>
+              <w:autoSpaceDE w:val="0"/>
+              <w:autoSpaceDN w:val="0"/>
+              <w:adjustRightInd w:val="0"/>
+              <w:spacing w:before="0" w:line="240" w:lineRule="auto"/>
+              <w:rPr>
+                <w:rFonts w:cs="BRH Malayalam Extra"/>
+                <w:color w:val="FF0000"/>
+                <w:szCs w:val="40"/>
+              </w:rPr>
+            </w:pPr>
+            <w:r>
+              <w:rPr>
+                <w:rFonts w:ascii="BRH Malayalam Extra" w:hAnsi="BRH Malayalam Extra" w:cs="BRH Malayalam Extra"/>
+                <w:color w:val="FF0000"/>
+                <w:sz w:val="32"/>
+                <w:szCs w:val="40"/>
+              </w:rPr>
+              <w:t>Abx˜</w:t>
+            </w:r>
+            <w:r>
+              <w:rPr>
+                <w:rFonts w:ascii="BRH Malayalam Extra" w:hAnsi="BRH Malayalam Extra" w:cs="BRH Malayalam Extra"/>
+                <w:color w:val="FF0000"/>
+                <w:sz w:val="32"/>
+                <w:szCs w:val="40"/>
+                <w:highlight w:val="green"/>
+              </w:rPr>
+              <w:t>hõ</w:t>
+            </w:r>
+            <w:r>
+              <w:rPr>
+                <w:rFonts w:ascii="BRH Malayalam Extra" w:hAnsi="BRH Malayalam Extra" w:cs="BRH Malayalam Extra"/>
+                <w:color w:val="FF0000"/>
+                <w:sz w:val="27"/>
+                <w:szCs w:val="40"/>
+              </w:rPr>
+              <w:t>–</w:t>
+            </w:r>
+            <w:r>
+              <w:rPr>
+                <w:rFonts w:ascii="BRH Malayalam Extra" w:hAnsi="BRH Malayalam Extra" w:cs="BRH Malayalam Extra"/>
+                <w:color w:val="FF0000"/>
+                <w:sz w:val="32"/>
+                <w:szCs w:val="40"/>
+              </w:rPr>
+              <w:t xml:space="preserve">iyZõbx˜hõI | </w:t>
+            </w:r>
+          </w:p>
+        </w:tc>
+      </w:tr>
+      <w:bookmarkEnd w:id="3"/>
+      <w:tr>
+        <w:trPr>
+          <w:trHeight w:val="1129"/>
+        </w:trPr>
+        <w:tc>
+          <w:tcPr>
+            <w:tcW w:w="7166" w:type="dxa"/>
+          </w:tcPr>
+          <w:p>
+            <w:pPr>
+              <w:widowControl w:val="0"/>
+              <w:autoSpaceDE w:val="0"/>
+              <w:autoSpaceDN w:val="0"/>
+              <w:adjustRightInd w:val="0"/>
+              <w:spacing w:before="0" w:line="240" w:lineRule="auto"/>
+              <w:rPr>
+                <w:rFonts w:ascii="BRH Malayalam Extra" w:hAnsi="BRH Malayalam Extra" w:cs="BRH Malayalam Extra"/>
+                <w:color w:val="FF0000"/>
+                <w:sz w:val="32"/>
+                <w:szCs w:val="40"/>
+              </w:rPr>
+            </w:pPr>
             <w:r>
               <w:rPr>
                 <w:rFonts w:cs="BRH Malayalam Extra"/>
@@ -19689,7 +20100,7 @@
                 <w:lang w:val="it-IT"/>
               </w:rPr>
             </w:pPr>
-            <w:bookmarkStart w:id="3" w:name="_Hlk127565549"/>
+            <w:bookmarkStart w:id="4" w:name="_Hlk127565549"/>
             <w:r>
               <w:rPr>
                 <w:rFonts w:ascii="BRH Malayalam Extra" w:hAnsi="BRH Malayalam Extra" w:cs="BRH Malayalam Extra"/>
@@ -19863,7 +20274,7 @@
               <w:t xml:space="preserve">Z¡r¡— | </w:t>
             </w:r>
           </w:p>
-          <w:bookmarkEnd w:id="3"/>
+          <w:bookmarkEnd w:id="4"/>
           <w:p>
             <w:pPr>
               <w:widowControl w:val="0"/>
@@ -20058,7 +20469,7 @@
                 <w:lang w:val="it-IT"/>
               </w:rPr>
             </w:pPr>
-            <w:bookmarkStart w:id="4" w:name="_Hlk127565586"/>
+            <w:bookmarkStart w:id="5" w:name="_Hlk127565586"/>
             <w:r>
               <w:rPr>
                 <w:rFonts w:ascii="BRH Malayalam Extra" w:hAnsi="BRH Malayalam Extra" w:cs="BRH Malayalam Extra"/>
@@ -20190,7 +20601,7 @@
               </w:rPr>
               <w:t xml:space="preserve">p | </w:t>
             </w:r>
-            <w:bookmarkEnd w:id="4"/>
+            <w:bookmarkEnd w:id="5"/>
           </w:p>
         </w:tc>
       </w:tr>
@@ -20869,6 +21280,7 @@
                 <w:color w:val="000000"/>
                 <w:sz w:val="32"/>
                 <w:szCs w:val="40"/>
+                <w:lang w:val="it-IT"/>
               </w:rPr>
             </w:pPr>
             <w:r>
@@ -20876,6 +21288,7 @@
                 <w:rFonts w:cs="BRH Malayalam Extra"/>
                 <w:color w:val="000000"/>
                 <w:szCs w:val="40"/>
+                <w:lang w:val="it-IT"/>
               </w:rPr>
               <w:t>6</w:t>
             </w:r>
@@ -20885,6 +21298,7 @@
                 <w:color w:val="000000"/>
                 <w:sz w:val="32"/>
                 <w:szCs w:val="40"/>
+                <w:lang w:val="it-IT"/>
               </w:rPr>
               <w:t>)</w:t>
             </w:r>
@@ -20894,6 +21308,7 @@
                 <w:color w:val="000000"/>
                 <w:sz w:val="32"/>
                 <w:szCs w:val="40"/>
+                <w:lang w:val="it-IT"/>
               </w:rPr>
               <w:tab/>
             </w:r>
@@ -20902,6 +21317,7 @@
                 <w:rFonts w:cs="BRH Malayalam Extra"/>
                 <w:color w:val="000000"/>
                 <w:szCs w:val="40"/>
+                <w:lang w:val="it-IT"/>
               </w:rPr>
               <w:t>1</w:t>
             </w:r>
@@ -20911,6 +21327,7 @@
                 <w:color w:val="000000"/>
                 <w:sz w:val="32"/>
                 <w:szCs w:val="40"/>
+                <w:lang w:val="it-IT"/>
               </w:rPr>
               <w:t>.</w:t>
             </w:r>
@@ -20919,6 +21336,7 @@
                 <w:rFonts w:cs="BRH Malayalam Extra"/>
                 <w:color w:val="000000"/>
                 <w:szCs w:val="40"/>
+                <w:lang w:val="it-IT"/>
               </w:rPr>
               <w:t>5</w:t>
             </w:r>
@@ -20928,6 +21346,7 @@
                 <w:color w:val="000000"/>
                 <w:sz w:val="32"/>
                 <w:szCs w:val="40"/>
+                <w:lang w:val="it-IT"/>
               </w:rPr>
               <w:t>.</w:t>
             </w:r>
@@ -20936,6 +21355,7 @@
                 <w:rFonts w:cs="BRH Malayalam Extra"/>
                 <w:color w:val="000000"/>
                 <w:szCs w:val="40"/>
+                <w:lang w:val="it-IT"/>
               </w:rPr>
               <w:t>7</w:t>
             </w:r>
@@ -20945,6 +21365,7 @@
                 <w:color w:val="000000"/>
                 <w:sz w:val="32"/>
                 <w:szCs w:val="40"/>
+                <w:lang w:val="it-IT"/>
               </w:rPr>
               <w:t>.</w:t>
             </w:r>
@@ -20953,6 +21374,7 @@
                 <w:rFonts w:cs="BRH Malayalam Extra"/>
                 <w:color w:val="000000"/>
                 <w:szCs w:val="40"/>
+                <w:lang w:val="it-IT"/>
               </w:rPr>
               <w:t>4</w:t>
             </w:r>
@@ -20962,6 +21384,7 @@
                 <w:color w:val="000000"/>
                 <w:sz w:val="32"/>
                 <w:szCs w:val="40"/>
+                <w:lang w:val="it-IT"/>
               </w:rPr>
               <w:t>(</w:t>
             </w:r>
@@ -20970,6 +21393,7 @@
                 <w:rFonts w:cs="BRH Malayalam Extra"/>
                 <w:color w:val="000000"/>
                 <w:szCs w:val="40"/>
+                <w:lang w:val="it-IT"/>
               </w:rPr>
               <w:t>6</w:t>
             </w:r>
@@ -20979,35 +21403,27 @@
                 <w:color w:val="000000"/>
                 <w:sz w:val="32"/>
                 <w:szCs w:val="40"/>
-              </w:rPr>
-              <w:t>)</w:t>
-            </w:r>
-            <w:proofErr w:type="gramStart"/>
-            <w:r>
-              <w:rPr>
-                <w:rFonts w:ascii="BRH Malayalam Extra" w:hAnsi="BRH Malayalam Extra" w:cs="BRH Malayalam Extra"/>
-                <w:color w:val="000000"/>
-                <w:sz w:val="32"/>
-                <w:szCs w:val="40"/>
-              </w:rPr>
-              <w:t>-  Zy</w:t>
-            </w:r>
-            <w:proofErr w:type="gramEnd"/>
-            <w:r>
-              <w:rPr>
-                <w:rFonts w:ascii="BRH Malayalam Extra" w:hAnsi="BRH Malayalam Extra" w:cs="BRH Malayalam Extra"/>
-                <w:color w:val="000000"/>
-                <w:sz w:val="27"/>
-                <w:szCs w:val="40"/>
-              </w:rPr>
-              <w:t>–</w:t>
-            </w:r>
-            <w:r>
-              <w:rPr>
-                <w:rFonts w:ascii="BRH Malayalam Extra" w:hAnsi="BRH Malayalam Extra" w:cs="BRH Malayalam Extra"/>
-                <w:color w:val="000000"/>
-                <w:sz w:val="32"/>
-                <w:szCs w:val="40"/>
+                <w:lang w:val="it-IT"/>
+              </w:rPr>
+              <w:t>)-  Zy</w:t>
+            </w:r>
+            <w:r>
+              <w:rPr>
+                <w:rFonts w:ascii="BRH Malayalam Extra" w:hAnsi="BRH Malayalam Extra" w:cs="BRH Malayalam Extra"/>
+                <w:color w:val="000000"/>
+                <w:sz w:val="27"/>
+                <w:szCs w:val="40"/>
+                <w:lang w:val="it-IT"/>
+              </w:rPr>
+              <w:t>–</w:t>
+            </w:r>
+            <w:r>
+              <w:rPr>
+                <w:rFonts w:ascii="BRH Malayalam Extra" w:hAnsi="BRH Malayalam Extra" w:cs="BRH Malayalam Extra"/>
+                <w:color w:val="000000"/>
+                <w:sz w:val="32"/>
+                <w:szCs w:val="40"/>
+                <w:lang w:val="it-IT"/>
               </w:rPr>
               <w:t>rç</w:t>
             </w:r>
@@ -21017,15 +21433,17 @@
                 <w:color w:val="000000"/>
                 <w:sz w:val="27"/>
                 <w:szCs w:val="40"/>
-              </w:rPr>
-              <w:t>–</w:t>
-            </w:r>
-            <w:r>
-              <w:rPr>
-                <w:rFonts w:ascii="BRH Malayalam Extra" w:hAnsi="BRH Malayalam Extra" w:cs="BRH Malayalam Extra"/>
-                <w:color w:val="000000"/>
-                <w:sz w:val="32"/>
-                <w:szCs w:val="40"/>
+                <w:lang w:val="it-IT"/>
+              </w:rPr>
+              <w:t>–</w:t>
+            </w:r>
+            <w:r>
+              <w:rPr>
+                <w:rFonts w:ascii="BRH Malayalam Extra" w:hAnsi="BRH Malayalam Extra" w:cs="BRH Malayalam Extra"/>
+                <w:color w:val="000000"/>
+                <w:sz w:val="32"/>
+                <w:szCs w:val="40"/>
+                <w:lang w:val="it-IT"/>
               </w:rPr>
               <w:t>¥Z</w:t>
             </w:r>
@@ -21035,15 +21453,17 @@
                 <w:color w:val="000000"/>
                 <w:sz w:val="27"/>
                 <w:szCs w:val="40"/>
-              </w:rPr>
-              <w:t>–</w:t>
-            </w:r>
-            <w:r>
-              <w:rPr>
-                <w:rFonts w:ascii="BRH Malayalam Extra" w:hAnsi="BRH Malayalam Extra" w:cs="BRH Malayalam Extra"/>
-                <w:color w:val="000000"/>
-                <w:sz w:val="32"/>
-                <w:szCs w:val="40"/>
+                <w:lang w:val="it-IT"/>
+              </w:rPr>
+              <w:t>–</w:t>
+            </w:r>
+            <w:r>
+              <w:rPr>
+                <w:rFonts w:ascii="BRH Malayalam Extra" w:hAnsi="BRH Malayalam Extra" w:cs="BRH Malayalam Extra"/>
+                <w:color w:val="000000"/>
+                <w:sz w:val="32"/>
+                <w:szCs w:val="40"/>
+                <w:lang w:val="it-IT"/>
               </w:rPr>
               <w:t xml:space="preserve"> | </w:t>
             </w:r>
@@ -21054,6 +21474,7 @@
                 <w:sz w:val="32"/>
                 <w:szCs w:val="40"/>
                 <w:highlight w:val="green"/>
+                <w:lang w:val="it-IT"/>
               </w:rPr>
               <w:t>jx</w:t>
             </w:r>
@@ -21064,15 +21485,17 @@
                 <w:sz w:val="27"/>
                 <w:szCs w:val="40"/>
                 <w:highlight w:val="green"/>
-              </w:rPr>
-              <w:t>–</w:t>
-            </w:r>
-            <w:r>
-              <w:rPr>
-                <w:rFonts w:ascii="BRH Malayalam Extra" w:hAnsi="BRH Malayalam Extra" w:cs="BRH Malayalam Extra"/>
-                <w:color w:val="000000"/>
-                <w:sz w:val="32"/>
-                <w:szCs w:val="40"/>
+                <w:lang w:val="it-IT"/>
+              </w:rPr>
+              <w:t>–</w:t>
+            </w:r>
+            <w:r>
+              <w:rPr>
+                <w:rFonts w:ascii="BRH Malayalam Extra" w:hAnsi="BRH Malayalam Extra" w:cs="BRH Malayalam Extra"/>
+                <w:color w:val="000000"/>
+                <w:sz w:val="32"/>
+                <w:szCs w:val="40"/>
+                <w:lang w:val="it-IT"/>
               </w:rPr>
               <w:t xml:space="preserve">P§Tx | </w:t>
             </w:r>
@@ -21089,6 +21512,7 @@
                 <w:color w:val="000000"/>
                 <w:sz w:val="32"/>
                 <w:szCs w:val="40"/>
+                <w:lang w:val="it-IT"/>
               </w:rPr>
             </w:pPr>
             <w:r>
@@ -21097,6 +21521,7 @@
                 <w:color w:val="000000"/>
                 <w:sz w:val="32"/>
                 <w:szCs w:val="40"/>
+                <w:lang w:val="it-IT"/>
               </w:rPr>
               <w:t>Zy</w:t>
             </w:r>
@@ -21106,15 +21531,17 @@
                 <w:color w:val="000000"/>
                 <w:sz w:val="27"/>
                 <w:szCs w:val="40"/>
-              </w:rPr>
-              <w:t>–</w:t>
-            </w:r>
-            <w:r>
-              <w:rPr>
-                <w:rFonts w:ascii="BRH Malayalam Extra" w:hAnsi="BRH Malayalam Extra" w:cs="BRH Malayalam Extra"/>
-                <w:color w:val="000000"/>
-                <w:sz w:val="32"/>
-                <w:szCs w:val="40"/>
+                <w:lang w:val="it-IT"/>
+              </w:rPr>
+              <w:t>–</w:t>
+            </w:r>
+            <w:r>
+              <w:rPr>
+                <w:rFonts w:ascii="BRH Malayalam Extra" w:hAnsi="BRH Malayalam Extra" w:cs="BRH Malayalam Extra"/>
+                <w:color w:val="000000"/>
+                <w:sz w:val="32"/>
+                <w:szCs w:val="40"/>
+                <w:lang w:val="it-IT"/>
               </w:rPr>
               <w:t>rç</w:t>
             </w:r>
@@ -21124,15 +21551,17 @@
                 <w:color w:val="000000"/>
                 <w:sz w:val="27"/>
                 <w:szCs w:val="40"/>
-              </w:rPr>
-              <w:t>–</w:t>
-            </w:r>
-            <w:r>
-              <w:rPr>
-                <w:rFonts w:ascii="BRH Malayalam Extra" w:hAnsi="BRH Malayalam Extra" w:cs="BRH Malayalam Extra"/>
-                <w:color w:val="000000"/>
-                <w:sz w:val="32"/>
-                <w:szCs w:val="40"/>
+                <w:lang w:val="it-IT"/>
+              </w:rPr>
+              <w:t>–</w:t>
+            </w:r>
+            <w:r>
+              <w:rPr>
+                <w:rFonts w:ascii="BRH Malayalam Extra" w:hAnsi="BRH Malayalam Extra" w:cs="BRH Malayalam Extra"/>
+                <w:color w:val="000000"/>
+                <w:sz w:val="32"/>
+                <w:szCs w:val="40"/>
+                <w:lang w:val="it-IT"/>
               </w:rPr>
               <w:t>¥Z</w:t>
             </w:r>
@@ -21142,15 +21571,17 @@
                 <w:color w:val="000000"/>
                 <w:sz w:val="27"/>
                 <w:szCs w:val="40"/>
-              </w:rPr>
-              <w:t>–</w:t>
-            </w:r>
-            <w:r>
-              <w:rPr>
-                <w:rFonts w:ascii="BRH Malayalam Extra" w:hAnsi="BRH Malayalam Extra" w:cs="BRH Malayalam Extra"/>
-                <w:color w:val="000000"/>
-                <w:sz w:val="32"/>
-                <w:szCs w:val="40"/>
+                <w:lang w:val="it-IT"/>
+              </w:rPr>
+              <w:t>–</w:t>
+            </w:r>
+            <w:r>
+              <w:rPr>
+                <w:rFonts w:ascii="BRH Malayalam Extra" w:hAnsi="BRH Malayalam Extra" w:cs="BRH Malayalam Extra"/>
+                <w:color w:val="000000"/>
+                <w:sz w:val="32"/>
+                <w:szCs w:val="40"/>
+                <w:lang w:val="it-IT"/>
               </w:rPr>
               <w:t xml:space="preserve"> </w:t>
             </w:r>
@@ -21161,6 +21592,7 @@
                 <w:sz w:val="32"/>
                 <w:szCs w:val="40"/>
                 <w:highlight w:val="green"/>
+                <w:lang w:val="it-IT"/>
               </w:rPr>
               <w:t>jx</w:t>
             </w:r>
@@ -21170,15 +21602,17 @@
                 <w:color w:val="000000"/>
                 <w:sz w:val="27"/>
                 <w:szCs w:val="40"/>
-              </w:rPr>
-              <w:t>–</w:t>
-            </w:r>
-            <w:r>
-              <w:rPr>
-                <w:rFonts w:ascii="BRH Malayalam Extra" w:hAnsi="BRH Malayalam Extra" w:cs="BRH Malayalam Extra"/>
-                <w:color w:val="000000"/>
-                <w:sz w:val="32"/>
-                <w:szCs w:val="40"/>
+                <w:lang w:val="it-IT"/>
+              </w:rPr>
+              <w:t>–</w:t>
+            </w:r>
+            <w:r>
+              <w:rPr>
+                <w:rFonts w:ascii="BRH Malayalam Extra" w:hAnsi="BRH Malayalam Extra" w:cs="BRH Malayalam Extra"/>
+                <w:color w:val="000000"/>
+                <w:sz w:val="32"/>
+                <w:szCs w:val="40"/>
+                <w:lang w:val="it-IT"/>
               </w:rPr>
               <w:t xml:space="preserve">P§Tx </w:t>
             </w:r>
@@ -21189,6 +21623,7 @@
                 <w:sz w:val="32"/>
                 <w:szCs w:val="40"/>
                 <w:highlight w:val="green"/>
+                <w:lang w:val="it-IT"/>
               </w:rPr>
               <w:t>jx</w:t>
             </w:r>
@@ -21199,15 +21634,17 @@
                 <w:sz w:val="27"/>
                 <w:szCs w:val="40"/>
                 <w:highlight w:val="green"/>
-              </w:rPr>
-              <w:t>–</w:t>
-            </w:r>
-            <w:r>
-              <w:rPr>
-                <w:rFonts w:ascii="BRH Malayalam Extra" w:hAnsi="BRH Malayalam Extra" w:cs="BRH Malayalam Extra"/>
-                <w:color w:val="000000"/>
-                <w:sz w:val="32"/>
-                <w:szCs w:val="40"/>
+                <w:lang w:val="it-IT"/>
+              </w:rPr>
+              <w:t>–</w:t>
+            </w:r>
+            <w:r>
+              <w:rPr>
+                <w:rFonts w:ascii="BRH Malayalam Extra" w:hAnsi="BRH Malayalam Extra" w:cs="BRH Malayalam Extra"/>
+                <w:color w:val="000000"/>
+                <w:sz w:val="32"/>
+                <w:szCs w:val="40"/>
+                <w:lang w:val="it-IT"/>
               </w:rPr>
               <w:t xml:space="preserve">P§Tx Zy—rç¥Z Zyrç¥Z </w:t>
             </w:r>
@@ -21224,6 +21661,7 @@
                 <w:color w:val="000000"/>
                 <w:sz w:val="32"/>
                 <w:szCs w:val="40"/>
+                <w:lang w:val="it-IT"/>
               </w:rPr>
             </w:pPr>
             <w:r>
@@ -21233,6 +21671,7 @@
                 <w:sz w:val="32"/>
                 <w:szCs w:val="40"/>
                 <w:highlight w:val="green"/>
+                <w:lang w:val="it-IT"/>
               </w:rPr>
               <w:t>jx</w:t>
             </w:r>
@@ -21243,15 +21682,17 @@
                 <w:sz w:val="27"/>
                 <w:szCs w:val="40"/>
                 <w:highlight w:val="green"/>
-              </w:rPr>
-              <w:t>–</w:t>
-            </w:r>
-            <w:r>
-              <w:rPr>
-                <w:rFonts w:ascii="BRH Malayalam Extra" w:hAnsi="BRH Malayalam Extra" w:cs="BRH Malayalam Extra"/>
-                <w:color w:val="000000"/>
-                <w:sz w:val="32"/>
-                <w:szCs w:val="40"/>
+                <w:lang w:val="it-IT"/>
+              </w:rPr>
+              <w:t>–</w:t>
+            </w:r>
+            <w:r>
+              <w:rPr>
+                <w:rFonts w:ascii="BRH Malayalam Extra" w:hAnsi="BRH Malayalam Extra" w:cs="BRH Malayalam Extra"/>
+                <w:color w:val="000000"/>
+                <w:sz w:val="32"/>
+                <w:szCs w:val="40"/>
+                <w:lang w:val="it-IT"/>
               </w:rPr>
               <w:t xml:space="preserve">P§Tx | </w:t>
             </w:r>
@@ -21268,6 +21709,7 @@
                 <w:color w:val="000000"/>
                 <w:sz w:val="32"/>
                 <w:szCs w:val="40"/>
+                <w:lang w:val="it-IT"/>
               </w:rPr>
             </w:pPr>
             <w:r>
@@ -21275,6 +21717,7 @@
                 <w:rFonts w:cs="BRH Malayalam Extra"/>
                 <w:color w:val="000000"/>
                 <w:szCs w:val="40"/>
+                <w:lang w:val="it-IT"/>
               </w:rPr>
               <w:t>7</w:t>
             </w:r>
@@ -21284,6 +21727,7 @@
                 <w:color w:val="000000"/>
                 <w:sz w:val="32"/>
                 <w:szCs w:val="40"/>
+                <w:lang w:val="it-IT"/>
               </w:rPr>
               <w:t>)</w:t>
             </w:r>
@@ -21293,6 +21737,7 @@
                 <w:color w:val="000000"/>
                 <w:sz w:val="32"/>
                 <w:szCs w:val="40"/>
+                <w:lang w:val="it-IT"/>
               </w:rPr>
               <w:tab/>
             </w:r>
@@ -21301,6 +21746,7 @@
                 <w:rFonts w:cs="BRH Malayalam Extra"/>
                 <w:color w:val="000000"/>
                 <w:szCs w:val="40"/>
+                <w:lang w:val="it-IT"/>
               </w:rPr>
               <w:t>1</w:t>
             </w:r>
@@ -21310,6 +21756,7 @@
                 <w:color w:val="000000"/>
                 <w:sz w:val="32"/>
                 <w:szCs w:val="40"/>
+                <w:lang w:val="it-IT"/>
               </w:rPr>
               <w:t>.</w:t>
             </w:r>
@@ -21318,6 +21765,7 @@
                 <w:rFonts w:cs="BRH Malayalam Extra"/>
                 <w:color w:val="000000"/>
                 <w:szCs w:val="40"/>
+                <w:lang w:val="it-IT"/>
               </w:rPr>
               <w:t>5</w:t>
             </w:r>
@@ -21327,6 +21775,7 @@
                 <w:color w:val="000000"/>
                 <w:sz w:val="32"/>
                 <w:szCs w:val="40"/>
+                <w:lang w:val="it-IT"/>
               </w:rPr>
               <w:t>.</w:t>
             </w:r>
@@ -21335,6 +21784,7 @@
                 <w:rFonts w:cs="BRH Malayalam Extra"/>
                 <w:color w:val="000000"/>
                 <w:szCs w:val="40"/>
+                <w:lang w:val="it-IT"/>
               </w:rPr>
               <w:t>7</w:t>
             </w:r>
@@ -21344,6 +21794,7 @@
                 <w:color w:val="000000"/>
                 <w:sz w:val="32"/>
                 <w:szCs w:val="40"/>
+                <w:lang w:val="it-IT"/>
               </w:rPr>
               <w:t>.</w:t>
             </w:r>
@@ -21352,6 +21803,7 @@
                 <w:rFonts w:cs="BRH Malayalam Extra"/>
                 <w:color w:val="000000"/>
                 <w:szCs w:val="40"/>
+                <w:lang w:val="it-IT"/>
               </w:rPr>
               <w:t>4</w:t>
             </w:r>
@@ -21361,6 +21813,7 @@
                 <w:color w:val="000000"/>
                 <w:sz w:val="32"/>
                 <w:szCs w:val="40"/>
+                <w:lang w:val="it-IT"/>
               </w:rPr>
               <w:t>(</w:t>
             </w:r>
@@ -21369,6 +21822,7 @@
                 <w:rFonts w:cs="BRH Malayalam Extra"/>
                 <w:color w:val="000000"/>
                 <w:szCs w:val="40"/>
+                <w:lang w:val="it-IT"/>
               </w:rPr>
               <w:t>7</w:t>
             </w:r>
@@ -21378,18 +21832,9 @@
                 <w:color w:val="000000"/>
                 <w:sz w:val="32"/>
                 <w:szCs w:val="40"/>
-              </w:rPr>
-              <w:t>)</w:t>
-            </w:r>
-            <w:proofErr w:type="gramStart"/>
-            <w:r>
-              <w:rPr>
-                <w:rFonts w:ascii="BRH Malayalam Extra" w:hAnsi="BRH Malayalam Extra" w:cs="BRH Malayalam Extra"/>
-                <w:color w:val="000000"/>
-                <w:sz w:val="32"/>
-                <w:szCs w:val="40"/>
-              </w:rPr>
-              <w:t xml:space="preserve">-  </w:t>
+                <w:lang w:val="it-IT"/>
+              </w:rPr>
+              <w:t xml:space="preserve">)-  </w:t>
             </w:r>
             <w:r>
               <w:rPr>
@@ -21398,10 +21843,10 @@
                 <w:sz w:val="32"/>
                 <w:szCs w:val="40"/>
                 <w:highlight w:val="green"/>
+                <w:lang w:val="it-IT"/>
               </w:rPr>
               <w:t>jx</w:t>
             </w:r>
-            <w:proofErr w:type="gramEnd"/>
             <w:r>
               <w:rPr>
                 <w:rFonts w:ascii="BRH Malayalam Extra" w:hAnsi="BRH Malayalam Extra" w:cs="BRH Malayalam Extra"/>
@@ -21409,15 +21854,17 @@
                 <w:sz w:val="27"/>
                 <w:szCs w:val="40"/>
                 <w:highlight w:val="green"/>
-              </w:rPr>
-              <w:t>–</w:t>
-            </w:r>
-            <w:r>
-              <w:rPr>
-                <w:rFonts w:ascii="BRH Malayalam Extra" w:hAnsi="BRH Malayalam Extra" w:cs="BRH Malayalam Extra"/>
-                <w:color w:val="000000"/>
-                <w:sz w:val="32"/>
-                <w:szCs w:val="40"/>
+                <w:lang w:val="it-IT"/>
+              </w:rPr>
+              <w:t>–</w:t>
+            </w:r>
+            <w:r>
+              <w:rPr>
+                <w:rFonts w:ascii="BRH Malayalam Extra" w:hAnsi="BRH Malayalam Extra" w:cs="BRH Malayalam Extra"/>
+                <w:color w:val="000000"/>
+                <w:sz w:val="32"/>
+                <w:szCs w:val="40"/>
+                <w:lang w:val="it-IT"/>
               </w:rPr>
               <w:t>P§Tx | G</w:t>
             </w:r>
@@ -21427,15 +21874,17 @@
                 <w:color w:val="000000"/>
                 <w:sz w:val="27"/>
                 <w:szCs w:val="40"/>
-              </w:rPr>
-              <w:t>–</w:t>
-            </w:r>
-            <w:r>
-              <w:rPr>
-                <w:rFonts w:ascii="BRH Malayalam Extra" w:hAnsi="BRH Malayalam Extra" w:cs="BRH Malayalam Extra"/>
-                <w:color w:val="000000"/>
-                <w:sz w:val="32"/>
-                <w:szCs w:val="40"/>
+                <w:lang w:val="it-IT"/>
+              </w:rPr>
+              <w:t>–</w:t>
+            </w:r>
+            <w:r>
+              <w:rPr>
+                <w:rFonts w:ascii="BRH Malayalam Extra" w:hAnsi="BRH Malayalam Extra" w:cs="BRH Malayalam Extra"/>
+                <w:color w:val="000000"/>
+                <w:sz w:val="32"/>
+                <w:szCs w:val="40"/>
+                <w:lang w:val="it-IT"/>
               </w:rPr>
               <w:t xml:space="preserve">p | </w:t>
             </w:r>
@@ -21451,6 +21900,7 @@
                 <w:rFonts w:cs="BRH Malayalam Extra"/>
                 <w:color w:val="000000"/>
                 <w:szCs w:val="40"/>
+                <w:lang w:val="it-IT"/>
               </w:rPr>
             </w:pPr>
             <w:r>
@@ -21460,6 +21910,7 @@
                 <w:sz w:val="32"/>
                 <w:szCs w:val="40"/>
                 <w:highlight w:val="green"/>
+                <w:lang w:val="it-IT"/>
               </w:rPr>
               <w:t>jx</w:t>
             </w:r>
@@ -21469,6 +21920,7 @@
                 <w:color w:val="000000"/>
                 <w:sz w:val="27"/>
                 <w:szCs w:val="40"/>
+                <w:lang w:val="it-IT"/>
               </w:rPr>
               <w:t>–</w:t>
             </w:r>
@@ -21478,6 +21930,7 @@
                 <w:color w:val="000000"/>
                 <w:sz w:val="32"/>
                 <w:szCs w:val="40"/>
+                <w:lang w:val="it-IT"/>
               </w:rPr>
               <w:t xml:space="preserve">P§¤¤T¤¤pp </w:t>
             </w:r>
@@ -21488,6 +21941,7 @@
                 <w:sz w:val="32"/>
                 <w:szCs w:val="40"/>
                 <w:highlight w:val="green"/>
+                <w:lang w:val="it-IT"/>
               </w:rPr>
               <w:t>jx</w:t>
             </w:r>
@@ -21497,6 +21951,7 @@
                 <w:color w:val="000000"/>
                 <w:sz w:val="27"/>
                 <w:szCs w:val="40"/>
+                <w:lang w:val="it-IT"/>
               </w:rPr>
               <w:t>–</w:t>
             </w:r>
@@ -21506,6 +21961,7 @@
                 <w:color w:val="000000"/>
                 <w:sz w:val="32"/>
                 <w:szCs w:val="40"/>
+                <w:lang w:val="it-IT"/>
               </w:rPr>
               <w:t xml:space="preserve">P§Tx </w:t>
             </w:r>
@@ -21516,6 +21972,7 @@
                 <w:sz w:val="32"/>
                 <w:szCs w:val="40"/>
                 <w:highlight w:val="green"/>
+                <w:lang w:val="it-IT"/>
               </w:rPr>
               <w:t>jx</w:t>
             </w:r>
@@ -21526,6 +21983,7 @@
                 <w:sz w:val="27"/>
                 <w:szCs w:val="40"/>
                 <w:highlight w:val="green"/>
+                <w:lang w:val="it-IT"/>
               </w:rPr>
               <w:t>–</w:t>
             </w:r>
@@ -21535,6 +21993,7 @@
                 <w:color w:val="000000"/>
                 <w:sz w:val="32"/>
                 <w:szCs w:val="40"/>
+                <w:lang w:val="it-IT"/>
               </w:rPr>
               <w:t xml:space="preserve">P§¤¤Tp | </w:t>
             </w:r>
@@ -22477,7 +22936,7 @@
               </w:rPr>
               <w:t xml:space="preserve">r </w:t>
             </w:r>
-            <w:bookmarkStart w:id="5" w:name="_Hlk127565743"/>
+            <w:bookmarkStart w:id="6" w:name="_Hlk127565743"/>
             <w:r>
               <w:rPr>
                 <w:rFonts w:ascii="BRH Malayalam Extra" w:hAnsi="BRH Malayalam Extra" w:cs="BRH Malayalam Extra"/>
@@ -22487,7 +22946,7 @@
               </w:rPr>
               <w:t>Z</w:t>
             </w:r>
-            <w:bookmarkEnd w:id="5"/>
+            <w:bookmarkEnd w:id="6"/>
             <w:r>
               <w:rPr>
                 <w:rFonts w:ascii="BRH Malayalam Extra" w:hAnsi="BRH Malayalam Extra" w:cs="BRH Malayalam Extra"/>
@@ -23977,17 +24436,17 @@
               </w:rPr>
               <w:t>qx</w:t>
             </w:r>
-            <w:bookmarkStart w:id="6" w:name="_Hlk120820443"/>
-            <w:r>
-              <w:rPr>
-                <w:rFonts w:ascii="BRH Malayalam Extra" w:hAnsi="BRH Malayalam Extra" w:cs="BRH Malayalam Extra"/>
-                <w:color w:val="000000"/>
-                <w:sz w:val="27"/>
-                <w:szCs w:val="40"/>
-              </w:rPr>
-              <w:t>–</w:t>
-            </w:r>
-            <w:bookmarkEnd w:id="6"/>
+            <w:bookmarkStart w:id="7" w:name="_Hlk120820443"/>
+            <w:r>
+              <w:rPr>
+                <w:rFonts w:ascii="BRH Malayalam Extra" w:hAnsi="BRH Malayalam Extra" w:cs="BRH Malayalam Extra"/>
+                <w:color w:val="000000"/>
+                <w:sz w:val="27"/>
+                <w:szCs w:val="40"/>
+              </w:rPr>
+              <w:t>–</w:t>
+            </w:r>
+            <w:bookmarkEnd w:id="7"/>
             <w:r>
               <w:rPr>
                 <w:rFonts w:ascii="BRH Malayalam Extra" w:hAnsi="BRH Malayalam Extra" w:cs="BRH Malayalam Extra"/>

</xml_diff>